<commit_message>
Updated manuscript and figures_and_tables.docx
</commit_message>
<xml_diff>
--- a/paper/seattlepaper_2020-02-28.docx
+++ b/paper/seattlepaper_2020-02-28.docx
@@ -932,7 +932,39 @@
           <w:sz w:val="24"/>
           <w:szCs w:val="24"/>
         </w:rPr>
-        <w:t>grid-based watershed models can facilitate the prioritization of urban water infrastructure to improve water quality in urban streams leading to Puget Sound</w:t>
+        <w:t xml:space="preserve">grid-based watershed models can facilitate the prioritization of urban water infrastructure to improve </w:t>
+      </w:r>
+      <w:r>
+        <w:rPr>
+          <w:rFonts w:ascii="Times New Roman" w:hAnsi="Times New Roman" w:cs="Times New Roman"/>
+          <w:sz w:val="24"/>
+          <w:szCs w:val="24"/>
+        </w:rPr>
+        <w:t xml:space="preserve">water retention and quality in </w:t>
+      </w:r>
+      <w:r>
+        <w:rPr>
+          <w:rFonts w:ascii="Times New Roman" w:hAnsi="Times New Roman" w:cs="Times New Roman"/>
+          <w:sz w:val="24"/>
+          <w:szCs w:val="24"/>
+        </w:rPr>
+        <w:t xml:space="preserve">urban streams </w:t>
+      </w:r>
+      <w:r>
+        <w:rPr>
+          <w:rFonts w:ascii="Times New Roman" w:hAnsi="Times New Roman" w:cs="Times New Roman"/>
+          <w:sz w:val="24"/>
+          <w:szCs w:val="24"/>
+        </w:rPr>
+        <w:t xml:space="preserve">and receiving waters such as </w:t>
+      </w:r>
+      <w:r>
+        <w:rPr>
+          <w:rFonts w:ascii="Times New Roman" w:hAnsi="Times New Roman" w:cs="Times New Roman"/>
+          <w:sz w:val="24"/>
+          <w:szCs w:val="24"/>
+        </w:rPr>
+        <w:t>Puget Sound</w:t>
       </w:r>
       <w:r>
         <w:rPr>
@@ -956,7 +988,23 @@
           <w:sz w:val="24"/>
           <w:szCs w:val="24"/>
         </w:rPr>
-        <w:t>our approach may be applicable in other metropolitan areas</w:t>
+        <w:t xml:space="preserve">our approach </w:t>
+      </w:r>
+      <w:r>
+        <w:rPr>
+          <w:rFonts w:ascii="Times New Roman" w:hAnsi="Times New Roman" w:cs="Times New Roman"/>
+          <w:sz w:val="24"/>
+          <w:szCs w:val="24"/>
+        </w:rPr>
+        <w:t>is likely</w:t>
+      </w:r>
+      <w:r>
+        <w:rPr>
+          <w:rFonts w:ascii="Times New Roman" w:hAnsi="Times New Roman" w:cs="Times New Roman"/>
+          <w:sz w:val="24"/>
+          <w:szCs w:val="24"/>
+        </w:rPr>
+        <w:t xml:space="preserve"> applicable in other metropolitan areas</w:t>
       </w:r>
       <w:r>
         <w:rPr>
@@ -1180,7 +1228,7 @@
           <w:sz w:val="24"/>
           <w:szCs w:val="24"/>
         </w:rPr>
-        <w:instrText xml:space="preserve"> ADDIN EN.CITE &lt;EndNote&gt;&lt;Cite&gt;&lt;Author&gt;Barnhart&lt;/Author&gt;&lt;Year&gt;2018&lt;/Year&gt;&lt;RecNum&gt;2&lt;/RecNum&gt;&lt;DisplayText&gt;(Barnhart et al., 2018)&lt;/DisplayText&gt;&lt;record&gt;&lt;rec-number&gt;2&lt;/rec-number&gt;&lt;foreign-keys&gt;&lt;key app="EN" db-id="vxswrvz902xafmet90nv2wrlvesvv0zrsd99" timestamp="1546294169"&gt;2&lt;/key&gt;&lt;/foreign-keys&gt;&lt;ref-type name="Journal Article"&gt;17&lt;/ref-type&gt;&lt;contributors&gt;&lt;authors&gt;&lt;author&gt;Barnhart, Bradley L&lt;/author&gt;&lt;author&gt;Golden, Heather E&lt;/author&gt;&lt;author&gt;Kasprzyk, Joseph R&lt;/author&gt;&lt;author&gt;Pauer, James J&lt;/author&gt;&lt;author&gt;Jones, Chas E&lt;/author&gt;&lt;author&gt;Sawicz, Keith A&lt;/author&gt;&lt;author&gt;Hoghooghi, Nahal&lt;/author&gt;&lt;author&gt;Simon, Michelle&lt;/author&gt;&lt;author&gt;McKane, Robert B&lt;/author&gt;&lt;author&gt;Mayer, Paul M&lt;/author&gt;&lt;/authors&gt;&lt;/contributors&gt;&lt;titles&gt;&lt;title&gt;Embedding co-production and addressing uncertainty in watershed modeling decision-support tools: Successes and challenges&lt;/title&gt;&lt;secondary-title&gt;Environmental Modelling &amp;amp; Software&lt;/secondary-title&gt;&lt;/titles&gt;&lt;periodical&gt;&lt;full-title&gt;Environmental Modelling &amp;amp; Software&lt;/full-title&gt;&lt;/periodical&gt;&lt;dates&gt;&lt;year&gt;2018&lt;/year&gt;&lt;/dates&gt;&lt;isbn&gt;1364-8152&lt;/isbn&gt;&lt;urls&gt;&lt;/urls&gt;&lt;/record&gt;&lt;/Cite&gt;&lt;/EndNote&gt;</w:instrText>
+        <w:instrText xml:space="preserve"> ADDIN EN.CITE &lt;EndNote&gt;&lt;Cite&gt;&lt;Author&gt;Barnhart&lt;/Author&gt;&lt;Year&gt;2018&lt;/Year&gt;&lt;RecNum&gt;2&lt;/RecNum&gt;&lt;DisplayText&gt;(Barnhart et al., 2018)&lt;/DisplayText&gt;&lt;record&gt;&lt;rec-number&gt;2&lt;/rec-number&gt;&lt;foreign-keys&gt;&lt;key app="EN" db-id="vxswrvz902xafmet90nv2wrlvesvv0zrsd99" timestamp="1546294169"&gt;2&lt;/key&gt;&lt;/foreign-keys&gt;&lt;ref-type name="Journal Article"&gt;17&lt;/ref-type&gt;&lt;contributors&gt;&lt;authors&gt;&lt;author&gt;Barnhart, Bradley L&lt;/author&gt;&lt;author&gt;Golden, Heather E&lt;/author&gt;&lt;author&gt;Kasprzyk, Joseph R&lt;/author&gt;&lt;author&gt;Pauer, James J&lt;/author&gt;&lt;author&gt;Jones, Chas E&lt;/author&gt;&lt;author&gt;Sawicz, Keith A&lt;/author&gt;&lt;author&gt;Hoghooghi, Nahal&lt;/author&gt;&lt;author&gt;Simon, Michelle&lt;/author&gt;&lt;author&gt;McKane, Robert B&lt;/author&gt;&lt;author&gt;Mayer, Paul M&lt;/author&gt;&lt;/authors&gt;&lt;/contributors&gt;&lt;titles&gt;&lt;title&gt;Embedding co-production and addressing uncertainty in watershed modeling decision-support tools: Successes and challenges&lt;/title&gt;&lt;secondary-title&gt;Environmental Modelling &amp;amp; Software&lt;/secondary-title&gt;&lt;/titles&gt;&lt;periodical&gt;&lt;full-title&gt;Environmental Modelling &amp;amp; Software&lt;/full-title&gt;&lt;/periodical&gt;&lt;pages&gt;368-379&lt;/pages&gt;&lt;volume&gt;109&lt;/volume&gt;&lt;number&gt;November 2018&lt;/number&gt;&lt;dates&gt;&lt;year&gt;2018&lt;/year&gt;&lt;/dates&gt;&lt;isbn&gt;1364-8152&lt;/isbn&gt;&lt;urls&gt;&lt;/urls&gt;&lt;/record&gt;&lt;/Cite&gt;&lt;/EndNote&gt;</w:instrText>
       </w:r>
       <w:r>
         <w:rPr>
@@ -1277,7 +1325,7 @@
           <w:sz w:val="24"/>
           <w:szCs w:val="24"/>
         </w:rPr>
-        <w:instrText xml:space="preserve"> ADDIN EN.CITE &lt;EndNote&gt;&lt;Cite&gt;&lt;Author&gt;Hoghooghi&lt;/Author&gt;&lt;Year&gt;2018&lt;/Year&gt;&lt;RecNum&gt;4&lt;/RecNum&gt;&lt;DisplayText&gt;(Hoghooghi et al., 2018)&lt;/DisplayText&gt;&lt;record&gt;&lt;rec-number&gt;4&lt;/rec-number&gt;&lt;foreign-keys&gt;&lt;key app="EN" db-id="vxswrvz902xafmet90nv2wrlvesvv0zrsd99" timestamp="1546294287"&gt;4&lt;/key&gt;&lt;/foreign-keys&gt;&lt;ref-type name="Journal Article"&gt;17&lt;/ref-type&gt;&lt;contributors&gt;&lt;authors&gt;&lt;author&gt;Hoghooghi, Nahal&lt;/author&gt;&lt;author&gt;Golden, Heather&lt;/author&gt;&lt;author&gt;Bledsoe, Brian&lt;/author&gt;&lt;author&gt;Barnhart, Bradley&lt;/author&gt;&lt;author&gt;Brookes, Allen&lt;/author&gt;&lt;author&gt;Djang, Kevin&lt;/author&gt;&lt;author&gt;Halama, Jonathan&lt;/author&gt;&lt;author&gt;McKane, Robert&lt;/author&gt;&lt;author&gt;Nietch, Christopher&lt;/author&gt;&lt;author&gt;Pettus, Paul&lt;/author&gt;&lt;/authors&gt;&lt;/contributors&gt;&lt;titles&gt;&lt;title&gt;Cumulative Effects of Low Impact Development on Watershed Hydrology in a Mixed Land-Cover System&lt;/title&gt;&lt;secondary-title&gt;Water&lt;/secondary-title&gt;&lt;/titles&gt;&lt;periodical&gt;&lt;full-title&gt;Water&lt;/full-title&gt;&lt;/periodical&gt;&lt;pages&gt;991&lt;/pages&gt;&lt;volume&gt;10&lt;/volume&gt;&lt;number&gt;8&lt;/number&gt;&lt;dates&gt;&lt;year&gt;2018&lt;/year&gt;&lt;/dates&gt;&lt;urls&gt;&lt;/urls&gt;&lt;/record&gt;&lt;/Cite&gt;&lt;/EndNote&gt;</w:instrText>
+        <w:instrText xml:space="preserve"> ADDIN EN.CITE &lt;EndNote&gt;&lt;Cite&gt;&lt;Author&gt;Hoghooghi&lt;/Author&gt;&lt;Year&gt;2018&lt;/Year&gt;&lt;RecNum&gt;4&lt;/RecNum&gt;&lt;DisplayText&gt;(Hoghooghi et al., 2018; Lee et al., 2018)&lt;/DisplayText&gt;&lt;record&gt;&lt;rec-number&gt;4&lt;/rec-number&gt;&lt;foreign-keys&gt;&lt;key app="EN" db-id="vxswrvz902xafmet90nv2wrlvesvv0zrsd99" timestamp="1546294287"&gt;4&lt;/key&gt;&lt;/foreign-keys&gt;&lt;ref-type name="Journal Article"&gt;17&lt;/ref-type&gt;&lt;contributors&gt;&lt;authors&gt;&lt;author&gt;Hoghooghi, Nahal&lt;/author&gt;&lt;author&gt;Golden, Heather&lt;/author&gt;&lt;author&gt;Bledsoe, Brian&lt;/author&gt;&lt;author&gt;Barnhart, Bradley&lt;/author&gt;&lt;author&gt;Brookes, Allen&lt;/author&gt;&lt;author&gt;Djang, Kevin&lt;/author&gt;&lt;author&gt;Halama, Jonathan&lt;/author&gt;&lt;author&gt;McKane, Robert&lt;/author&gt;&lt;author&gt;Nietch, Christopher&lt;/author&gt;&lt;author&gt;Pettus, Paul&lt;/author&gt;&lt;/authors&gt;&lt;/contributors&gt;&lt;titles&gt;&lt;title&gt;Cumulative Effects of Low Impact Development on Watershed Hydrology in a Mixed Land-Cover System&lt;/title&gt;&lt;secondary-title&gt;Water&lt;/secondary-title&gt;&lt;/titles&gt;&lt;periodical&gt;&lt;full-title&gt;Water&lt;/full-title&gt;&lt;/periodical&gt;&lt;pages&gt;991&lt;/pages&gt;&lt;volume&gt;10&lt;/volume&gt;&lt;number&gt;8&lt;/number&gt;&lt;dates&gt;&lt;year&gt;2018&lt;/year&gt;&lt;/dates&gt;&lt;urls&gt;&lt;/urls&gt;&lt;/record&gt;&lt;/Cite&gt;&lt;Cite&gt;&lt;Author&gt;Lee&lt;/Author&gt;&lt;Year&gt;2018&lt;/Year&gt;&lt;RecNum&gt;41&lt;/RecNum&gt;&lt;record&gt;&lt;rec-number&gt;41&lt;/rec-number&gt;&lt;foreign-keys&gt;&lt;key app="EN" db-id="vxswrvz902xafmet90nv2wrlvesvv0zrsd99" timestamp="1583173855"&gt;41&lt;/key&gt;&lt;/foreign-keys&gt;&lt;ref-type name="Journal Article"&gt;17&lt;/ref-type&gt;&lt;contributors&gt;&lt;authors&gt;&lt;author&gt;Lee, Joong Gwang&lt;/author&gt;&lt;author&gt;Nietch, Christopher T&lt;/author&gt;&lt;author&gt;Panguluri, Srinivas&lt;/author&gt;&lt;/authors&gt;&lt;/contributors&gt;&lt;titles&gt;&lt;title&gt;Drainage area characterization for evaluating green infrastructure using the Storm Water Management Model&lt;/title&gt;&lt;secondary-title&gt;Hydrology and earth system sciences&lt;/secondary-title&gt;&lt;/titles&gt;&lt;periodical&gt;&lt;full-title&gt;Hydrology and earth system sciences&lt;/full-title&gt;&lt;/periodical&gt;&lt;pages&gt;2615&lt;/pages&gt;&lt;volume&gt;22&lt;/volume&gt;&lt;dates&gt;&lt;year&gt;2018&lt;/year&gt;&lt;/dates&gt;&lt;urls&gt;&lt;/urls&gt;&lt;/record&gt;&lt;/Cite&gt;&lt;/EndNote&gt;</w:instrText>
       </w:r>
       <w:r>
         <w:rPr>
@@ -1294,7 +1342,7 @@
           <w:sz w:val="24"/>
           <w:szCs w:val="24"/>
         </w:rPr>
-        <w:t>(Hoghooghi et al., 2018)</w:t>
+        <w:t>(Hoghooghi et al., 2018; Lee et al., 2018)</w:t>
       </w:r>
       <w:r>
         <w:rPr>
@@ -1374,7 +1422,7 @@
           <w:sz w:val="24"/>
           <w:szCs w:val="24"/>
         </w:rPr>
-        <w:instrText xml:space="preserve"> ADDIN EN.CITE &lt;EndNote&gt;&lt;Cite&gt;&lt;Author&gt;Bicknell&lt;/Author&gt;&lt;Year&gt;1996&lt;/Year&gt;&lt;RecNum&gt;9&lt;/RecNum&gt;&lt;DisplayText&gt;(Bicknell et al., 1996)&lt;/DisplayText&gt;&lt;record&gt;&lt;rec-number&gt;9&lt;/rec-number&gt;&lt;foreign-keys&gt;&lt;key app="EN" db-id="vxswrvz902xafmet90nv2wrlvesvv0zrsd99" timestamp="1546295779"&gt;9&lt;/key&gt;&lt;/foreign-keys&gt;&lt;ref-type name="Journal Article"&gt;17&lt;/ref-type&gt;&lt;contributors&gt;&lt;authors&gt;&lt;author&gt;Bicknell, Brian R&lt;/author&gt;&lt;author&gt;Imhoff, John C&lt;/author&gt;&lt;author&gt;Kittle Jr, John L&lt;/author&gt;&lt;author&gt;Donigian Jr, Anthony S&lt;/author&gt;&lt;author&gt;Johanson, Robert C&lt;/author&gt;&lt;/authors&gt;&lt;/contributors&gt;&lt;titles&gt;&lt;title&gt;Hydrological simulation program-FORTRAN. user&amp;apos;s manual for release 11&lt;/title&gt;&lt;secondary-title&gt;US EPA&lt;/secondary-title&gt;&lt;/titles&gt;&lt;periodical&gt;&lt;full-title&gt;US EPA&lt;/full-title&gt;&lt;/periodical&gt;&lt;dates&gt;&lt;year&gt;1996&lt;/year&gt;&lt;/dates&gt;&lt;urls&gt;&lt;/urls&gt;&lt;/record&gt;&lt;/Cite&gt;&lt;/EndNote&gt;</w:instrText>
+        <w:instrText xml:space="preserve"> ADDIN EN.CITE &lt;EndNote&gt;&lt;Cite&gt;&lt;Author&gt;Bicknell&lt;/Author&gt;&lt;Year&gt;1997&lt;/Year&gt;&lt;RecNum&gt;9&lt;/RecNum&gt;&lt;DisplayText&gt;(Bicknell et al., 1997)&lt;/DisplayText&gt;&lt;record&gt;&lt;rec-number&gt;9&lt;/rec-number&gt;&lt;foreign-keys&gt;&lt;key app="EN" db-id="vxswrvz902xafmet90nv2wrlvesvv0zrsd99" timestamp="1546295779"&gt;9&lt;/key&gt;&lt;/foreign-keys&gt;&lt;ref-type name="Government Document"&gt;46&lt;/ref-type&gt;&lt;contributors&gt;&lt;authors&gt;&lt;author&gt;Bicknell, Brian R&lt;/author&gt;&lt;author&gt;Imhoff, John C&lt;/author&gt;&lt;author&gt;Kittle Jr, John L&lt;/author&gt;&lt;author&gt;Donigian Jr, Anthony S&lt;/author&gt;&lt;author&gt;Johanson, Robert C&lt;/author&gt;&lt;/authors&gt;&lt;/contributors&gt;&lt;titles&gt;&lt;title&gt;Hydrological Simulation Program--FORTRAN, User&amp;apos;s manual for version 11&lt;/title&gt;&lt;/titles&gt;&lt;volume&gt;EPA/600/R-97/080&lt;/volume&gt;&lt;dates&gt;&lt;year&gt;1997&lt;/year&gt;&lt;/dates&gt;&lt;pub-location&gt;Athens, GA, USA&lt;/pub-location&gt;&lt;publisher&gt;U.S. Environmental Protection Agency, National Exposure Research Laboratory&lt;/publisher&gt;&lt;urls&gt;&lt;/urls&gt;&lt;/record&gt;&lt;/Cite&gt;&lt;/EndNote&gt;</w:instrText>
       </w:r>
       <w:r>
         <w:rPr>
@@ -1391,7 +1439,7 @@
           <w:sz w:val="24"/>
           <w:szCs w:val="24"/>
         </w:rPr>
-        <w:t>(Bicknell et al., 1996)</w:t>
+        <w:t>(Bicknell et al., 1997)</w:t>
       </w:r>
       <w:r>
         <w:rPr>
@@ -1439,7 +1487,7 @@
           <w:sz w:val="24"/>
           <w:szCs w:val="24"/>
         </w:rPr>
-        <w:instrText xml:space="preserve"> ADDIN EN.CITE &lt;EndNote&gt;&lt;Cite&gt;&lt;Author&gt;Rossman&lt;/Author&gt;&lt;Year&gt;2010&lt;/Year&gt;&lt;RecNum&gt;10&lt;/RecNum&gt;&lt;DisplayText&gt;(Rossman, 2010)&lt;/DisplayText&gt;&lt;record&gt;&lt;rec-number&gt;10&lt;/rec-number&gt;&lt;foreign-keys&gt;&lt;key app="EN" db-id="vxswrvz902xafmet90nv2wrlvesvv0zrsd99" timestamp="1546295819"&gt;10&lt;/key&gt;&lt;/foreign-keys&gt;&lt;ref-type name="Book"&gt;6&lt;/ref-type&gt;&lt;contributors&gt;&lt;authors&gt;&lt;author&gt;Rossman, Lewis A&lt;/author&gt;&lt;/authors&gt;&lt;/contributors&gt;&lt;titles&gt;&lt;title&gt;Storm water management model user&amp;apos;s manual, version 5.0&lt;/title&gt;&lt;/titles&gt;&lt;dates&gt;&lt;year&gt;2010&lt;/year&gt;&lt;/dates&gt;&lt;publisher&gt;National Risk Management Research Laboratory, Office of Research and …&lt;/publisher&gt;&lt;urls&gt;&lt;/urls&gt;&lt;/record&gt;&lt;/Cite&gt;&lt;/EndNote&gt;</w:instrText>
+        <w:instrText xml:space="preserve"> ADDIN EN.CITE &lt;EndNote&gt;&lt;Cite&gt;&lt;Author&gt;Rossman&lt;/Author&gt;&lt;Year&gt;2010&lt;/Year&gt;&lt;RecNum&gt;10&lt;/RecNum&gt;&lt;DisplayText&gt;(Rossman, 2010)&lt;/DisplayText&gt;&lt;record&gt;&lt;rec-number&gt;10&lt;/rec-number&gt;&lt;foreign-keys&gt;&lt;key app="EN" db-id="vxswrvz902xafmet90nv2wrlvesvv0zrsd99" timestamp="1546295819"&gt;10&lt;/key&gt;&lt;/foreign-keys&gt;&lt;ref-type name="Journal Article"&gt;17&lt;/ref-type&gt;&lt;contributors&gt;&lt;authors&gt;&lt;author&gt;Rossman, Lewis A&lt;/author&gt;&lt;/authors&gt;&lt;/contributors&gt;&lt;titles&gt;&lt;title&gt;Storm Water Management Model User&amp;apos;s Manual Version 5.0&lt;/title&gt;&lt;secondary-title&gt;U.S. Environmental Protection Agency, Washington, DC, EPA/EPA/600/R-05/040&lt;/secondary-title&gt;&lt;/titles&gt;&lt;periodical&gt;&lt;full-title&gt;U.S. Environmental Protection Agency, Washington, DC, EPA/EPA/600/R-05/040&lt;/full-title&gt;&lt;/periodical&gt;&lt;dates&gt;&lt;year&gt;2010&lt;/year&gt;&lt;/dates&gt;&lt;urls&gt;&lt;/urls&gt;&lt;/record&gt;&lt;/Cite&gt;&lt;/EndNote&gt;</w:instrText>
       </w:r>
       <w:r>
         <w:rPr>
@@ -1609,7 +1657,7 @@
           <w:sz w:val="24"/>
           <w:szCs w:val="24"/>
         </w:rPr>
-        <w:instrText xml:space="preserve"> ADDIN EN.CITE &lt;EndNote&gt;&lt;Cite&gt;&lt;Author&gt;Abdelnour&lt;/Author&gt;&lt;Year&gt;2011&lt;/Year&gt;&lt;RecNum&gt;12&lt;/RecNum&gt;&lt;DisplayText&gt;(Abdelnour et al., 2011)&lt;/DisplayText&gt;&lt;record&gt;&lt;rec-number&gt;12&lt;/rec-number&gt;&lt;foreign-keys&gt;&lt;key app="EN" db-id="vxswrvz902xafmet90nv2wrlvesvv0zrsd99" timestamp="1546295925"&gt;12&lt;/key&gt;&lt;/foreign-keys&gt;&lt;ref-type name="Journal Article"&gt;17&lt;/ref-type&gt;&lt;contributors&gt;&lt;authors&gt;&lt;author&gt;Abdelnour, Alex&lt;/author&gt;&lt;author&gt;Stieglitz, Marc&lt;/author&gt;&lt;author&gt;Pan, Feifei&lt;/author&gt;&lt;author&gt;McKane, Robert&lt;/author&gt;&lt;/authors&gt;&lt;/contributors&gt;&lt;titles&gt;&lt;title&gt;Catchment hydrological responses to forest harvest amount and spatial pattern&lt;/title&gt;&lt;secondary-title&gt;Water Resources Research&lt;/secondary-title&gt;&lt;/titles&gt;&lt;periodical&gt;&lt;full-title&gt;Water Resources Research&lt;/full-title&gt;&lt;/periodical&gt;&lt;volume&gt;47&lt;/volume&gt;&lt;number&gt;9&lt;/number&gt;&lt;dates&gt;&lt;year&gt;2011&lt;/year&gt;&lt;/dates&gt;&lt;isbn&gt;0043-1397&lt;/isbn&gt;&lt;urls&gt;&lt;/urls&gt;&lt;/record&gt;&lt;/Cite&gt;&lt;/EndNote&gt;</w:instrText>
+        <w:instrText xml:space="preserve"> ADDIN EN.CITE &lt;EndNote&gt;&lt;Cite&gt;&lt;Author&gt;Abdelnour&lt;/Author&gt;&lt;Year&gt;2011&lt;/Year&gt;&lt;RecNum&gt;12&lt;/RecNum&gt;&lt;DisplayText&gt;(Abdelnour et al., 2011)&lt;/DisplayText&gt;&lt;record&gt;&lt;rec-number&gt;12&lt;/rec-number&gt;&lt;foreign-keys&gt;&lt;key app="EN" db-id="vxswrvz902xafmet90nv2wrlvesvv0zrsd99" timestamp="1546295925"&gt;12&lt;/key&gt;&lt;/foreign-keys&gt;&lt;ref-type name="Journal Article"&gt;17&lt;/ref-type&gt;&lt;contributors&gt;&lt;authors&gt;&lt;author&gt;Abdelnour, Alex&lt;/author&gt;&lt;author&gt;Stieglitz, Marc&lt;/author&gt;&lt;author&gt;Pan, Feifei&lt;/author&gt;&lt;author&gt;McKane, Robert&lt;/author&gt;&lt;/authors&gt;&lt;/contributors&gt;&lt;titles&gt;&lt;title&gt;Catchment hydrological responses to forest harvest amount and spatial pattern&lt;/title&gt;&lt;secondary-title&gt;Water Resources Research&lt;/secondary-title&gt;&lt;/titles&gt;&lt;periodical&gt;&lt;full-title&gt;Water Resources Research&lt;/full-title&gt;&lt;/periodical&gt;&lt;volume&gt;47, W09521&lt;/volume&gt;&lt;dates&gt;&lt;year&gt;2011&lt;/year&gt;&lt;/dates&gt;&lt;isbn&gt;0043-1397&lt;/isbn&gt;&lt;urls&gt;&lt;/urls&gt;&lt;electronic-resource-num&gt;10.1029/2010WR010165&lt;/electronic-resource-num&gt;&lt;/record&gt;&lt;/Cite&gt;&lt;/EndNote&gt;</w:instrText>
       </w:r>
       <w:r>
         <w:rPr>
@@ -1837,6 +1885,7 @@
           <w:sz w:val="24"/>
           <w:szCs w:val="24"/>
         </w:rPr>
+        <w:lastRenderedPageBreak/>
         <w:t>basins (e.g., HSPF, SWAT)</w:t>
       </w:r>
       <w:r>
@@ -1869,16 +1918,7 @@
           <w:sz w:val="24"/>
           <w:szCs w:val="24"/>
         </w:rPr>
-        <w:t xml:space="preserve">, which simulate interrelated voxels within a gridded </w:t>
-      </w:r>
-      <w:r>
-        <w:rPr>
-          <w:rFonts w:ascii="Times New Roman" w:hAnsi="Times New Roman" w:cs="Times New Roman"/>
-          <w:sz w:val="24"/>
-          <w:szCs w:val="24"/>
-        </w:rPr>
-        <w:lastRenderedPageBreak/>
-        <w:t>matrix (e.g., VELMA</w:t>
+        <w:t>, which simulate interrelated voxels within a gridded matrix (e.g., VELMA</w:t>
       </w:r>
       <w:r>
         <w:rPr>
@@ -1918,7 +1958,23 @@
           <w:sz w:val="24"/>
           <w:szCs w:val="24"/>
         </w:rPr>
-        <w:t xml:space="preserve">While each type of watershed model serves to aid decision making in different contexts, spatially explicit models are particularly advantageous because they allow explicit placement of management actions on the landscape and can simulate </w:t>
+        <w:t xml:space="preserve">While each type of watershed model serves to aid decision making in different contexts, spatially explicit models are particularly advantageous because they </w:t>
+      </w:r>
+      <w:r>
+        <w:rPr>
+          <w:rFonts w:ascii="Times New Roman" w:hAnsi="Times New Roman" w:cs="Times New Roman"/>
+          <w:sz w:val="24"/>
+          <w:szCs w:val="24"/>
+        </w:rPr>
+        <w:t>inform</w:t>
+      </w:r>
+      <w:r>
+        <w:rPr>
+          <w:rFonts w:ascii="Times New Roman" w:hAnsi="Times New Roman" w:cs="Times New Roman"/>
+          <w:sz w:val="24"/>
+          <w:szCs w:val="24"/>
+        </w:rPr>
+        <w:t xml:space="preserve"> explicit placement of management actions on the landscape and can simulate </w:t>
       </w:r>
       <w:r>
         <w:rPr>
@@ -1985,7 +2041,7 @@
           <w:sz w:val="24"/>
           <w:szCs w:val="24"/>
         </w:rPr>
-        <w:instrText xml:space="preserve"> ADDIN EN.CITE &lt;EndNote&gt;&lt;Cite&gt;&lt;Author&gt;Hoghooghi&lt;/Author&gt;&lt;Year&gt;2018&lt;/Year&gt;&lt;RecNum&gt;4&lt;/RecNum&gt;&lt;DisplayText&gt;(Hoghooghi et al., 2018; Sarkar et al., 2018)&lt;/DisplayText&gt;&lt;record&gt;&lt;rec-number&gt;4&lt;/rec-number&gt;&lt;foreign-keys&gt;&lt;key app="EN" db-id="vxswrvz902xafmet90nv2wrlvesvv0zrsd99" timestamp="1546294287"&gt;4&lt;/key&gt;&lt;/foreign-keys&gt;&lt;ref-type name="Journal Article"&gt;17&lt;/ref-type&gt;&lt;contributors&gt;&lt;authors&gt;&lt;author&gt;Hoghooghi, Nahal&lt;/author&gt;&lt;author&gt;Golden, Heather&lt;/author&gt;&lt;author&gt;Bledsoe, Brian&lt;/author&gt;&lt;author&gt;Barnhart, Bradley&lt;/author&gt;&lt;author&gt;Brookes, Allen&lt;/author&gt;&lt;author&gt;Djang, Kevin&lt;/author&gt;&lt;author&gt;Halama, Jonathan&lt;/author&gt;&lt;author&gt;McKane, Robert&lt;/author&gt;&lt;author&gt;Nietch, Christopher&lt;/author&gt;&lt;author&gt;Pettus, Paul&lt;/author&gt;&lt;/authors&gt;&lt;/contributors&gt;&lt;titles&gt;&lt;title&gt;Cumulative Effects of Low Impact Development on Watershed Hydrology in a Mixed Land-Cover System&lt;/title&gt;&lt;secondary-title&gt;Water&lt;/secondary-title&gt;&lt;/titles&gt;&lt;periodical&gt;&lt;full-title&gt;Water&lt;/full-title&gt;&lt;/periodical&gt;&lt;pages&gt;991&lt;/pages&gt;&lt;volume&gt;10&lt;/volume&gt;&lt;number&gt;8&lt;/number&gt;&lt;dates&gt;&lt;year&gt;2018&lt;/year&gt;&lt;/dates&gt;&lt;urls&gt;&lt;/urls&gt;&lt;/record&gt;&lt;/Cite&gt;&lt;Cite&gt;&lt;Author&gt;Sarkar&lt;/Author&gt;&lt;Year&gt;2018&lt;/Year&gt;&lt;RecNum&gt;5&lt;/RecNum&gt;&lt;record&gt;&lt;rec-number&gt;5&lt;/rec-number&gt;&lt;foreign-keys&gt;&lt;key app="EN" db-id="vxswrvz902xafmet90nv2wrlvesvv0zrsd99" timestamp="1546295325"&gt;5&lt;/key&gt;&lt;/foreign-keys&gt;&lt;ref-type name="Journal Article"&gt;17&lt;/ref-type&gt;&lt;contributors&gt;&lt;authors&gt;&lt;author&gt;Sarkar, Saumya&lt;/author&gt;&lt;author&gt;Butcher, Jonathan B&lt;/author&gt;&lt;author&gt;Johnson, Thomas E&lt;/author&gt;&lt;author&gt;Clark, Christopher M&lt;/author&gt;&lt;/authors&gt;&lt;/contributors&gt;&lt;titles&gt;&lt;title&gt;Simulated Sensitivity of Urban Green Infrastructure Practices to Climate Change&lt;/title&gt;&lt;secondary-title&gt;Earth Interactions&lt;/secondary-title&gt;&lt;/titles&gt;&lt;periodical&gt;&lt;full-title&gt;Earth Interactions&lt;/full-title&gt;&lt;/periodical&gt;&lt;number&gt;2018&lt;/number&gt;&lt;dates&gt;&lt;year&gt;2018&lt;/year&gt;&lt;/dates&gt;&lt;isbn&gt;1087-3562&lt;/isbn&gt;&lt;urls&gt;&lt;/urls&gt;&lt;/record&gt;&lt;/Cite&gt;&lt;/EndNote&gt;</w:instrText>
+        <w:instrText xml:space="preserve"> ADDIN EN.CITE &lt;EndNote&gt;&lt;Cite&gt;&lt;Author&gt;Hoghooghi&lt;/Author&gt;&lt;Year&gt;2018&lt;/Year&gt;&lt;RecNum&gt;4&lt;/RecNum&gt;&lt;DisplayText&gt;(Hoghooghi et al., 2018; Sarkar et al., 2018)&lt;/DisplayText&gt;&lt;record&gt;&lt;rec-number&gt;4&lt;/rec-number&gt;&lt;foreign-keys&gt;&lt;key app="EN" db-id="vxswrvz902xafmet90nv2wrlvesvv0zrsd99" timestamp="1546294287"&gt;4&lt;/key&gt;&lt;/foreign-keys&gt;&lt;ref-type name="Journal Article"&gt;17&lt;/ref-type&gt;&lt;contributors&gt;&lt;authors&gt;&lt;author&gt;Hoghooghi, Nahal&lt;/author&gt;&lt;author&gt;Golden, Heather&lt;/author&gt;&lt;author&gt;Bledsoe, Brian&lt;/author&gt;&lt;author&gt;Barnhart, Bradley&lt;/author&gt;&lt;author&gt;Brookes, Allen&lt;/author&gt;&lt;author&gt;Djang, Kevin&lt;/author&gt;&lt;author&gt;Halama, Jonathan&lt;/author&gt;&lt;author&gt;McKane, Robert&lt;/author&gt;&lt;author&gt;Nietch, Christopher&lt;/author&gt;&lt;author&gt;Pettus, Paul&lt;/author&gt;&lt;/authors&gt;&lt;/contributors&gt;&lt;titles&gt;&lt;title&gt;Cumulative Effects of Low Impact Development on Watershed Hydrology in a Mixed Land-Cover System&lt;/title&gt;&lt;secondary-title&gt;Water&lt;/secondary-title&gt;&lt;/titles&gt;&lt;periodical&gt;&lt;full-title&gt;Water&lt;/full-title&gt;&lt;/periodical&gt;&lt;pages&gt;991&lt;/pages&gt;&lt;volume&gt;10&lt;/volume&gt;&lt;number&gt;8&lt;/number&gt;&lt;dates&gt;&lt;year&gt;2018&lt;/year&gt;&lt;/dates&gt;&lt;urls&gt;&lt;/urls&gt;&lt;/record&gt;&lt;/Cite&gt;&lt;Cite&gt;&lt;Author&gt;Sarkar&lt;/Author&gt;&lt;Year&gt;2018&lt;/Year&gt;&lt;RecNum&gt;5&lt;/RecNum&gt;&lt;record&gt;&lt;rec-number&gt;5&lt;/rec-number&gt;&lt;foreign-keys&gt;&lt;key app="EN" db-id="vxswrvz902xafmet90nv2wrlvesvv0zrsd99" timestamp="1546295325"&gt;5&lt;/key&gt;&lt;/foreign-keys&gt;&lt;ref-type name="Journal Article"&gt;17&lt;/ref-type&gt;&lt;contributors&gt;&lt;authors&gt;&lt;author&gt;Sarkar, Saumya&lt;/author&gt;&lt;author&gt;Butcher, Jonathan B&lt;/author&gt;&lt;author&gt;Johnson, Thomas E&lt;/author&gt;&lt;author&gt;Clark, Christopher M&lt;/author&gt;&lt;/authors&gt;&lt;/contributors&gt;&lt;titles&gt;&lt;title&gt;Simulated Sensitivity of Urban Green Infrastructure Practices to Climate Change&lt;/title&gt;&lt;secondary-title&gt;Earth Interactions&lt;/secondary-title&gt;&lt;/titles&gt;&lt;periodical&gt;&lt;full-title&gt;Earth Interactions&lt;/full-title&gt;&lt;/periodical&gt;&lt;pages&gt;13:1-37&lt;/pages&gt;&lt;volume&gt;22 (2018)&lt;/volume&gt;&lt;dates&gt;&lt;year&gt;2018&lt;/year&gt;&lt;/dates&gt;&lt;isbn&gt;1087-3562&lt;/isbn&gt;&lt;urls&gt;&lt;/urls&gt;&lt;/record&gt;&lt;/Cite&gt;&lt;/EndNote&gt;</w:instrText>
       </w:r>
       <w:r>
         <w:rPr>
@@ -2308,6 +2364,13 @@
           <w:sz w:val="24"/>
           <w:szCs w:val="24"/>
         </w:rPr>
+      </w:r>
+      <w:r>
+        <w:rPr>
+          <w:rFonts w:ascii="Times New Roman" w:hAnsi="Times New Roman" w:cs="Times New Roman"/>
+          <w:sz w:val="24"/>
+          <w:szCs w:val="24"/>
+        </w:rPr>
         <w:fldChar w:fldCharType="separate"/>
       </w:r>
       <w:r>
@@ -2574,7 +2637,7 @@
           <w:sz w:val="24"/>
           <w:szCs w:val="24"/>
         </w:rPr>
-        <w:instrText xml:space="preserve"> ADDIN EN.CITE &lt;EndNote&gt;&lt;Cite AuthorYear="1"&gt;&lt;Author&gt;Sarkar&lt;/Author&gt;&lt;Year&gt;2018&lt;/Year&gt;&lt;RecNum&gt;5&lt;/RecNum&gt;&lt;DisplayText&gt;Sarkar et al. (2018)&lt;/DisplayText&gt;&lt;record&gt;&lt;rec-number&gt;5&lt;/rec-number&gt;&lt;foreign-keys&gt;&lt;key app="EN" db-id="vxswrvz902xafmet90nv2wrlvesvv0zrsd99" timestamp="1546295325"&gt;5&lt;/key&gt;&lt;/foreign-keys&gt;&lt;ref-type name="Journal Article"&gt;17&lt;/ref-type&gt;&lt;contributors&gt;&lt;authors&gt;&lt;author&gt;Sarkar, Saumya&lt;/author&gt;&lt;author&gt;Butcher, Jonathan B&lt;/author&gt;&lt;author&gt;Johnson, Thomas E&lt;/author&gt;&lt;author&gt;Clark, Christopher M&lt;/author&gt;&lt;/authors&gt;&lt;/contributors&gt;&lt;titles&gt;&lt;title&gt;Simulated Sensitivity of Urban Green Infrastructure Practices to Climate Change&lt;/title&gt;&lt;secondary-title&gt;Earth Interactions&lt;/secondary-title&gt;&lt;/titles&gt;&lt;periodical&gt;&lt;full-title&gt;Earth Interactions&lt;/full-title&gt;&lt;/periodical&gt;&lt;number&gt;2018&lt;/number&gt;&lt;dates&gt;&lt;year&gt;2018&lt;/year&gt;&lt;/dates&gt;&lt;isbn&gt;1087-3562&lt;/isbn&gt;&lt;urls&gt;&lt;/urls&gt;&lt;/record&gt;&lt;/Cite&gt;&lt;/EndNote&gt;</w:instrText>
+        <w:instrText xml:space="preserve"> ADDIN EN.CITE &lt;EndNote&gt;&lt;Cite AuthorYear="1"&gt;&lt;Author&gt;Sarkar&lt;/Author&gt;&lt;Year&gt;2018&lt;/Year&gt;&lt;RecNum&gt;5&lt;/RecNum&gt;&lt;DisplayText&gt;Sarkar et al. (2018)&lt;/DisplayText&gt;&lt;record&gt;&lt;rec-number&gt;5&lt;/rec-number&gt;&lt;foreign-keys&gt;&lt;key app="EN" db-id="vxswrvz902xafmet90nv2wrlvesvv0zrsd99" timestamp="1546295325"&gt;5&lt;/key&gt;&lt;/foreign-keys&gt;&lt;ref-type name="Journal Article"&gt;17&lt;/ref-type&gt;&lt;contributors&gt;&lt;authors&gt;&lt;author&gt;Sarkar, Saumya&lt;/author&gt;&lt;author&gt;Butcher, Jonathan B&lt;/author&gt;&lt;author&gt;Johnson, Thomas E&lt;/author&gt;&lt;author&gt;Clark, Christopher M&lt;/author&gt;&lt;/authors&gt;&lt;/contributors&gt;&lt;titles&gt;&lt;title&gt;Simulated Sensitivity of Urban Green Infrastructure Practices to Climate Change&lt;/title&gt;&lt;secondary-title&gt;Earth Interactions&lt;/secondary-title&gt;&lt;/titles&gt;&lt;periodical&gt;&lt;full-title&gt;Earth Interactions&lt;/full-title&gt;&lt;/periodical&gt;&lt;pages&gt;13:1-37&lt;/pages&gt;&lt;volume&gt;22 (2018)&lt;/volume&gt;&lt;dates&gt;&lt;year&gt;2018&lt;/year&gt;&lt;/dates&gt;&lt;isbn&gt;1087-3562&lt;/isbn&gt;&lt;urls&gt;&lt;/urls&gt;&lt;/record&gt;&lt;/Cite&gt;&lt;/EndNote&gt;</w:instrText>
       </w:r>
       <w:r>
         <w:rPr>
@@ -2845,15 +2908,7 @@
           <w:sz w:val="24"/>
           <w:szCs w:val="24"/>
         </w:rPr>
-        <w:t xml:space="preserve"> and watershed modeling results that extrapolate these findings to large scales. </w:t>
-      </w:r>
-      <w:r>
-        <w:rPr>
-          <w:rFonts w:ascii="Times New Roman" w:hAnsi="Times New Roman" w:cs="Times New Roman"/>
-          <w:sz w:val="24"/>
-          <w:szCs w:val="24"/>
-        </w:rPr>
-        <w:t xml:space="preserve">In this paper, we model watershed-scale hydrologic discharge for four urban watersheds </w:t>
+        <w:t xml:space="preserve"> and watershed modeling results that extrapolate these findings to large </w:t>
       </w:r>
       <w:r>
         <w:rPr>
@@ -2862,7 +2917,15 @@
           <w:szCs w:val="24"/>
         </w:rPr>
         <w:lastRenderedPageBreak/>
-        <w:t>in Seattle, Washington</w:t>
+        <w:t xml:space="preserve">scales. </w:t>
+      </w:r>
+      <w:r>
+        <w:rPr>
+          <w:rFonts w:ascii="Times New Roman" w:hAnsi="Times New Roman" w:cs="Times New Roman"/>
+          <w:sz w:val="24"/>
+          <w:szCs w:val="24"/>
+        </w:rPr>
+        <w:t>In this paper, we model watershed-scale hydrologic discharge for four urban watersheds in Seattle, Washington</w:t>
       </w:r>
       <w:r>
         <w:rPr>
@@ -2982,7 +3045,7 @@
           <w:sz w:val="24"/>
           <w:szCs w:val="24"/>
         </w:rPr>
-        <w:instrText xml:space="preserve"> ADDIN EN.CITE &lt;EndNote&gt;&lt;Cite&gt;&lt;Author&gt;McKane&lt;/Author&gt;&lt;Year&gt;2014&lt;/Year&gt;&lt;RecNum&gt;24&lt;/RecNum&gt;&lt;DisplayText&gt;(McKane et al., 2014)&lt;/DisplayText&gt;&lt;record&gt;&lt;rec-number&gt;24&lt;/rec-number&gt;&lt;foreign-keys&gt;&lt;key app="EN" db-id="vxswrvz902xafmet90nv2wrlvesvv0zrsd99" timestamp="1581461840"&gt;24&lt;/key&gt;&lt;/foreign-keys&gt;&lt;ref-type name="Manuscript"&gt;36&lt;/ref-type&gt;&lt;contributors&gt;&lt;authors&gt;&lt;author&gt;McKane, Robert&lt;/author&gt;&lt;author&gt;Brookes, Allen&lt;/author&gt;&lt;author&gt;Djang, Kevin&lt;/author&gt;&lt;author&gt;Stieglitz, Marc&lt;/author&gt;&lt;author&gt;Abdelnour, Alex&lt;/author&gt;&lt;author&gt;Pan, Feifei&lt;/author&gt;&lt;author&gt;Halama, Jonathan&lt;/author&gt;&lt;author&gt;Pettus, Paul&lt;/author&gt;&lt;author&gt;Phillips, Don&lt;/author&gt;&lt;/authors&gt;&lt;secondary-authors&gt;&lt;author&gt;Environmental Protection Agency Office of Research and Development National Health and Environmental Effects Research Laboratory&lt;/author&gt;&lt;/secondary-authors&gt;&lt;/contributors&gt;&lt;titles&gt;&lt;title&gt;Velma User Manual and Technical Documentation&lt;/title&gt;&lt;/titles&gt;&lt;dates&gt;&lt;year&gt;2014&lt;/year&gt;&lt;/dates&gt;&lt;pub-location&gt;Corvallis, OR, USA&lt;/pub-location&gt;&lt;urls&gt;&lt;related-urls&gt;&lt;url&gt;https://www.epa.gov/water-research/visualizing-ecosystem-land-management-assessments-velma-model-20&lt;/url&gt;&lt;/related-urls&gt;&lt;/urls&gt;&lt;/record&gt;&lt;/Cite&gt;&lt;/EndNote&gt;</w:instrText>
+        <w:instrText xml:space="preserve"> ADDIN EN.CITE &lt;EndNote&gt;&lt;Cite&gt;&lt;Author&gt;McKane&lt;/Author&gt;&lt;Year&gt;2014&lt;/Year&gt;&lt;RecNum&gt;24&lt;/RecNum&gt;&lt;DisplayText&gt;(McKane et al., 2014b)&lt;/DisplayText&gt;&lt;record&gt;&lt;rec-number&gt;24&lt;/rec-number&gt;&lt;foreign-keys&gt;&lt;key app="EN" db-id="vxswrvz902xafmet90nv2wrlvesvv0zrsd99" timestamp="1581461840"&gt;24&lt;/key&gt;&lt;/foreign-keys&gt;&lt;ref-type name="Government Document"&gt;46&lt;/ref-type&gt;&lt;contributors&gt;&lt;authors&gt;&lt;author&gt;McKane, Robert&lt;/author&gt;&lt;author&gt;Brookes, Allen&lt;/author&gt;&lt;author&gt;Djang, Kevin&lt;/author&gt;&lt;author&gt;Stieglitz, Marc&lt;/author&gt;&lt;author&gt;Abdelnour, Alex&lt;/author&gt;&lt;author&gt;Pan, Feifei&lt;/author&gt;&lt;author&gt;Halama, Jonathan&lt;/author&gt;&lt;author&gt;Pettus, Paul&lt;/author&gt;&lt;author&gt;Phillips, Don&lt;/author&gt;&lt;/authors&gt;&lt;/contributors&gt;&lt;titles&gt;&lt;title&gt;Velma Version 2.0: User Manual and Technical Documentation&lt;/title&gt;&lt;/titles&gt;&lt;dates&gt;&lt;year&gt;2014&lt;/year&gt;&lt;/dates&gt;&lt;pub-location&gt;Corvallis, OR, USA&lt;/pub-location&gt;&lt;publisher&gt;Environmental Protection Agency Office of Research and Development National Health and Environmental Effects Research Laboratory&lt;/publisher&gt;&lt;urls&gt;&lt;related-urls&gt;&lt;url&gt;https://www.epa.gov/water-research/visualizing-ecosystem-land-management-assessments-velma-model-20&lt;/url&gt;&lt;/related-urls&gt;&lt;/urls&gt;&lt;/record&gt;&lt;/Cite&gt;&lt;/EndNote&gt;</w:instrText>
       </w:r>
       <w:r>
         <w:rPr>
@@ -2999,7 +3062,7 @@
           <w:sz w:val="24"/>
           <w:szCs w:val="24"/>
         </w:rPr>
-        <w:t>(McKane et al., 2014)</w:t>
+        <w:t>(McKane et al., 2014b)</w:t>
       </w:r>
       <w:r>
         <w:rPr>
@@ -3426,7 +3489,16 @@
           <w:sz w:val="24"/>
           <w:szCs w:val="24"/>
         </w:rPr>
-        <w:t>offs for other ecosystem services</w:t>
+        <w:t xml:space="preserve">offs for </w:t>
+      </w:r>
+      <w:r>
+        <w:rPr>
+          <w:rFonts w:ascii="Times New Roman" w:hAnsi="Times New Roman" w:cs="Times New Roman"/>
+          <w:sz w:val="24"/>
+          <w:szCs w:val="24"/>
+        </w:rPr>
+        <w:lastRenderedPageBreak/>
+        <w:t>other ecosystem services</w:t>
       </w:r>
       <w:r>
         <w:rPr>
@@ -3457,77 +3529,78 @@
 ZXNwb25zZXMgdG8gZm9yZXN0IGhhcnZlc3QgYW1vdW50IGFuZCBzcGF0aWFsIHBhdHRlcm48L3Rp
 dGxlPjxzZWNvbmRhcnktdGl0bGU+V2F0ZXIgUmVzb3VyY2VzIFJlc2VhcmNoPC9zZWNvbmRhcnkt
 dGl0bGU+PC90aXRsZXM+PHBlcmlvZGljYWw+PGZ1bGwtdGl0bGU+V2F0ZXIgUmVzb3VyY2VzIFJl
-c2VhcmNoPC9mdWxsLXRpdGxlPjwvcGVyaW9kaWNhbD48dm9sdW1lPjQ3PC92b2x1bWU+PG51bWJl
-cj45PC9udW1iZXI+PGRhdGVzPjx5ZWFyPjIwMTE8L3llYXI+PC9kYXRlcz48aXNibj4wMDQzLTEz
-OTc8L2lzYm4+PHVybHM+PC91cmxzPjwvcmVjb3JkPjwvQ2l0ZT48Q2l0ZT48QXV0aG9yPkdvbGRl
-bjwvQXV0aG9yPjxZZWFyPjIwMTI8L1llYXI+PFJlY051bT4zNDwvUmVjTnVtPjxyZWNvcmQ+PHJl
-Yy1udW1iZXI+MzQ8L3JlYy1udW1iZXI+PGZvcmVpZ24ta2V5cz48a2V5IGFwcD0iRU4iIGRiLWlk
-PSJ2eHN3cnZ6OTAyeGFmbWV0OTBudjJ3cmx2ZXN2djB6cnNkOTkiIHRpbWVzdGFtcD0iMTU4Mjkx
-NDk0OSI+MzQ8L2tleT48L2ZvcmVpZ24ta2V5cz48cmVmLXR5cGUgbmFtZT0iSm91cm5hbCBBcnRp
-Y2xlIj4xNzwvcmVmLXR5cGU+PGNvbnRyaWJ1dG9ycz48YXV0aG9ycz48YXV0aG9yPkdvbGRlbiwg
-SEU8L2F1dGhvcj48YXV0aG9yPktuaWdodGVzLCBDRDwvYXV0aG9yPjxhdXRob3I+Q29ucmFkcywg
-UEE8L2F1dGhvcj48YXV0aG9yPkRhdmlzLCBHTTwvYXV0aG9yPjxhdXRob3I+RmVhc3RlciwgVEQ8
-L2F1dGhvcj48YXV0aG9yPkpvdXJuZXksIENBPC9hdXRob3I+PGF1dGhvcj5CZW5lZGljdCwgU1Q8
-L2F1dGhvcj48YXV0aG9yPkJyaWdoYW0sIE1FPC9hdXRob3I+PGF1dGhvcj5CcmFkbGV5LCBQTTwv
-YXV0aG9yPjwvYXV0aG9ycz48L2NvbnRyaWJ1dG9ycz48dGl0bGVzPjx0aXRsZT5DaGFyYWN0ZXJp
-emluZyBtZXJjdXJ5IGNvbmNlbnRyYXRpb25zIGFuZCBmbHV4ZXMgaW4gYSBDb2FzdGFsIFBsYWlu
-IHdhdGVyc2hlZDogSW5zaWdodHMgZnJvbSBkeW5hbWljIG1vZGVsaW5nIGFuZCBkYXRhPC90aXRs
-ZT48c2Vjb25kYXJ5LXRpdGxlPkpvdXJuYWwgb2YgR2VvcGh5c2ljYWwgUmVzZWFyY2g6IEJpb2dl
-b3NjaWVuY2VzPC9zZWNvbmRhcnktdGl0bGU+PC90aXRsZXM+PHBlcmlvZGljYWw+PGZ1bGwtdGl0
-bGU+Sm91cm5hbCBvZiBHZW9waHlzaWNhbCBSZXNlYXJjaDogQmlvZ2Vvc2NpZW5jZXM8L2Z1bGwt
-dGl0bGU+PC9wZXJpb2RpY2FsPjx2b2x1bWU+MTE3PC92b2x1bWU+PG51bWJlcj5HMTwvbnVtYmVy
-PjxkYXRlcz48eWVhcj4yMDEyPC95ZWFyPjwvZGF0ZXM+PGlzYm4+MDE0OC0wMjI3PC9pc2JuPjx1
-cmxzPjwvdXJscz48L3JlY29yZD48L0NpdGU+PENpdGU+PEF1dGhvcj5BYmRlbG5vdXI8L0F1dGhv
-cj48WWVhcj4yMDEzPC9ZZWFyPjxSZWNOdW0+MzU8L1JlY051bT48cmVjb3JkPjxyZWMtbnVtYmVy
-PjM1PC9yZWMtbnVtYmVyPjxmb3JlaWduLWtleXM+PGtleSBhcHA9IkVOIiBkYi1pZD0idnhzd3J2
-ejkwMnhhZm1ldDkwbnYyd3JsdmVzdnYwenJzZDk5IiB0aW1lc3RhbXA9IjE1ODI5MTQ5ODIiPjM1
-PC9rZXk+PC9mb3JlaWduLWtleXM+PHJlZi10eXBlIG5hbWU9IkpvdXJuYWwgQXJ0aWNsZSI+MTc8
-L3JlZi10eXBlPjxjb250cmlidXRvcnM+PGF1dGhvcnM+PGF1dGhvcj5BYmRlbG5vdXIsIEFsZXg8
-L2F1dGhvcj48YXV0aG9yPkIuIE1jS2FuZSwgUm9iZXJ0PC9hdXRob3I+PGF1dGhvcj5TdGllZ2xp
-dHosIE1hcmM8L2F1dGhvcj48YXV0aG9yPlBhbiwgRmVpZmVpPC9hdXRob3I+PGF1dGhvcj5DaGVu
-ZywgWWl3ZWk8L2F1dGhvcj48L2F1dGhvcnM+PC9jb250cmlidXRvcnM+PHRpdGxlcz48dGl0bGU+
-RWZmZWN0cyBvZiBoYXJ2ZXN0IG9uIGNhcmJvbiBhbmQgbml0cm9nZW4gZHluYW1pY3MgaW4gYSBQ
-YWNpZmljIE5vcnRod2VzdCBmb3Jlc3QgY2F0Y2htZW50PC90aXRsZT48c2Vjb25kYXJ5LXRpdGxl
-PldhdGVyIFJlc291cmNlcyBSZXNlYXJjaDwvc2Vjb25kYXJ5LXRpdGxlPjwvdGl0bGVzPjxwZXJp
-b2RpY2FsPjxmdWxsLXRpdGxlPldhdGVyIFJlc291cmNlcyBSZXNlYXJjaDwvZnVsbC10aXRsZT48
-L3BlcmlvZGljYWw+PHBhZ2VzPjEyOTItMTMxMzwvcGFnZXM+PHZvbHVtZT40OTwvdm9sdW1lPjxu
-dW1iZXI+MzwvbnVtYmVyPjxkYXRlcz48eWVhcj4yMDEzPC95ZWFyPjwvZGF0ZXM+PGlzYm4+MDA0
-My0xMzk3PC9pc2JuPjx1cmxzPjwvdXJscz48L3JlY29yZD48L0NpdGU+PENpdGU+PEF1dGhvcj5H
-b2xkZW48L0F1dGhvcj48WWVhcj4yMDE0PC9ZZWFyPjxSZWNOdW0+MzY8L1JlY051bT48cmVjb3Jk
-PjxyZWMtbnVtYmVyPjM2PC9yZWMtbnVtYmVyPjxmb3JlaWduLWtleXM+PGtleSBhcHA9IkVOIiBk
+c2VhcmNoPC9mdWxsLXRpdGxlPjwvcGVyaW9kaWNhbD48dm9sdW1lPjQ3LCBXMDk1MjE8L3ZvbHVt
+ZT48ZGF0ZXM+PHllYXI+MjAxMTwveWVhcj48L2RhdGVzPjxpc2JuPjAwNDMtMTM5NzwvaXNibj48
+dXJscz48L3VybHM+PGVsZWN0cm9uaWMtcmVzb3VyY2UtbnVtPjEwLjEwMjkvMjAxMFdSMDEwMTY1
+PC9lbGVjdHJvbmljLXJlc291cmNlLW51bT48L3JlY29yZD48L0NpdGU+PENpdGU+PEF1dGhvcj5H
+b2xkZW48L0F1dGhvcj48WWVhcj4yMDEyPC9ZZWFyPjxSZWNOdW0+MzQ8L1JlY051bT48cmVjb3Jk
+PjxyZWMtbnVtYmVyPjM0PC9yZWMtbnVtYmVyPjxmb3JlaWduLWtleXM+PGtleSBhcHA9IkVOIiBk
 Yi1pZD0idnhzd3J2ejkwMnhhZm1ldDkwbnYyd3JsdmVzdnYwenJzZDk5IiB0aW1lc3RhbXA9IjE1
-ODI5MTUwNDUiPjM2PC9rZXk+PC9mb3JlaWduLWtleXM+PHJlZi10eXBlIG5hbWU9IkpvdXJuYWwg
+ODI5MTQ5NDkiPjM0PC9rZXk+PC9mb3JlaWduLWtleXM+PHJlZi10eXBlIG5hbWU9IkpvdXJuYWwg
 QXJ0aWNsZSI+MTc8L3JlZi10eXBlPjxjb250cmlidXRvcnM+PGF1dGhvcnM+PGF1dGhvcj5Hb2xk
-ZW4sIEhlYXRoZXIgRTwvYXV0aG9yPjxhdXRob3I+TGFuZSwgQ2hhcmxlcyBSPC9hdXRob3I+PGF1
-dGhvcj5BbWF0eWEsIERldmVuZHJhIE08L2F1dGhvcj48YXV0aG9yPkJhbmRpbGxhLCBLYXJsIFc8
-L2F1dGhvcj48YXV0aG9yPktpcGVyd2FzLCBIYWRhcyBSYWFuYW48L2F1dGhvcj48YXV0aG9yPktu
-aWdodGVzLCBDaHJpc3RvcGhlciBEPC9hdXRob3I+PGF1dGhvcj5Tc2VnYW5lLCBIZXJiZXJ0PC9h
-dXRob3I+PC9hdXRob3JzPjwvY29udHJpYnV0b3JzPjx0aXRsZXM+PHRpdGxlPkh5ZHJvbG9naWMg
-Y29ubmVjdGl2aXR5IGJldHdlZW4gZ2VvZ3JhcGhpY2FsbHkgaXNvbGF0ZWQgd2V0bGFuZHMgYW5k
-IHN1cmZhY2Ugd2F0ZXIgc3lzdGVtczogQSByZXZpZXcgb2Ygc2VsZWN0IG1vZGVsaW5nIG1ldGhv
-ZHM8L3RpdGxlPjxzZWNvbmRhcnktdGl0bGU+RW52aXJvbm1lbnRhbCBNb2RlbGxpbmcgJmFtcDsg
-U29mdHdhcmU8L3NlY29uZGFyeS10aXRsZT48L3RpdGxlcz48cGVyaW9kaWNhbD48ZnVsbC10aXRs
-ZT5FbnZpcm9ubWVudGFsIE1vZGVsbGluZyAmYW1wOyBTb2Z0d2FyZTwvZnVsbC10aXRsZT48L3Bl
-cmlvZGljYWw+PHBhZ2VzPjE5MC0yMDY8L3BhZ2VzPjx2b2x1bWU+NTM8L3ZvbHVtZT48ZGF0ZXM+
-PHllYXI+MjAxNDwveWVhcj48L2RhdGVzPjxpc2JuPjEzNjQtODE1MjwvaXNibj48dXJscz48L3Vy
-bHM+PC9yZWNvcmQ+PC9DaXRlPjxDaXRlPjxBdXRob3I+S25pZ2h0ZXM8L0F1dGhvcj48WWVhcj4y
-MDE0PC9ZZWFyPjxSZWNOdW0+Mzc8L1JlY051bT48cmVjb3JkPjxyZWMtbnVtYmVyPjM3PC9yZWMt
-bnVtYmVyPjxmb3JlaWduLWtleXM+PGtleSBhcHA9IkVOIiBkYi1pZD0idnhzd3J2ejkwMnhhZm1l
-dDkwbnYyd3JsdmVzdnYwenJzZDk5IiB0aW1lc3RhbXA9IjE1ODI5MTUwNzciPjM3PC9rZXk+PC9m
-b3JlaWduLWtleXM+PHJlZi10eXBlIG5hbWU9IkpvdXJuYWwgQXJ0aWNsZSI+MTc8L3JlZi10eXBl
-Pjxjb250cmlidXRvcnM+PGF1dGhvcnM+PGF1dGhvcj5LbmlnaHRlcywgQ2hyaXN0b3BoZXIgRDwv
-YXV0aG9yPjxhdXRob3I+R29sZGVuLCBIZWF0aGVyIEU8L2F1dGhvcj48YXV0aG9yPkpvdXJuZXks
-IENlbGVzdGUgQTwvYXV0aG9yPjxhdXRob3I+RGF2aXMsIEdhcnkgTTwvYXV0aG9yPjxhdXRob3I+
-Q29ucmFkcywgUGF1bCBBPC9hdXRob3I+PGF1dGhvcj5NYXJ2aW4tRGlQYXNxdWFsZSwgTWFyazwv
-YXV0aG9yPjxhdXRob3I+QnJpZ2hhbSwgTWFyayBFPC9hdXRob3I+PGF1dGhvcj5CcmFkbGV5LCBQ
-YXVsIE08L2F1dGhvcj48L2F1dGhvcnM+PC9jb250cmlidXRvcnM+PHRpdGxlcz48dGl0bGU+TWVy
-Y3VyeSBhbmQgbWV0aHlsbWVyY3VyeSBzdHJlYW0gY29uY2VudHJhdGlvbnMgaW4gYSBDb2FzdGFs
-IFBsYWluIHdhdGVyc2hlZDogQSBtdWx0aS1zY2FsZSBzaW11bGF0aW9uIGFuYWx5c2lzPC90aXRs
-ZT48c2Vjb25kYXJ5LXRpdGxlPkVudmlyb25tZW50YWwgcG9sbHV0aW9uPC9zZWNvbmRhcnktdGl0
-bGU+PC90aXRsZXM+PHBlcmlvZGljYWw+PGZ1bGwtdGl0bGU+RW52aXJvbm1lbnRhbCBwb2xsdXRp
-b248L2Z1bGwtdGl0bGU+PC9wZXJpb2RpY2FsPjxwYWdlcz4xODItMTkyPC9wYWdlcz48dm9sdW1l
-PjE4Nzwvdm9sdW1lPjxkYXRlcz48eWVhcj4yMDE0PC95ZWFyPjwvZGF0ZXM+PGlzYm4+MDI2OS03
-NDkxPC9pc2JuPjx1cmxzPjwvdXJscz48L3JlY29yZD48L0NpdGU+PC9FbmROb3RlPgB=
+ZW4sIEhFPC9hdXRob3I+PGF1dGhvcj5LbmlnaHRlcywgQ0Q8L2F1dGhvcj48YXV0aG9yPkNvbnJh
+ZHMsIFBBPC9hdXRob3I+PGF1dGhvcj5EYXZpcywgR008L2F1dGhvcj48YXV0aG9yPkZlYXN0ZXIs
+IFREPC9hdXRob3I+PGF1dGhvcj5Kb3VybmV5LCBDQTwvYXV0aG9yPjxhdXRob3I+QmVuZWRpY3Qs
+IFNUPC9hdXRob3I+PGF1dGhvcj5CcmlnaGFtLCBNRTwvYXV0aG9yPjxhdXRob3I+QnJhZGxleSwg
+UE08L2F1dGhvcj48L2F1dGhvcnM+PC9jb250cmlidXRvcnM+PHRpdGxlcz48dGl0bGU+Q2hhcmFj
+dGVyaXppbmcgbWVyY3VyeSBjb25jZW50cmF0aW9ucyBhbmQgZmx1eGVzIGluIGEgQ29hc3RhbCBQ
+bGFpbiB3YXRlcnNoZWQ6IEluc2lnaHRzIGZyb20gZHluYW1pYyBtb2RlbGluZyBhbmQgZGF0YTwv
+dGl0bGU+PHNlY29uZGFyeS10aXRsZT5Kb3VybmFsIG9mIEdlb3BoeXNpY2FsIFJlc2VhcmNoOiBC
+aW9nZW9zY2llbmNlczwvc2Vjb25kYXJ5LXRpdGxlPjwvdGl0bGVzPjxwZXJpb2RpY2FsPjxmdWxs
+LXRpdGxlPkpvdXJuYWwgb2YgR2VvcGh5c2ljYWwgUmVzZWFyY2g6IEJpb2dlb3NjaWVuY2VzPC9m
+dWxsLXRpdGxlPjwvcGVyaW9kaWNhbD48dm9sdW1lPjExNzwvdm9sdW1lPjxudW1iZXI+RzE8L251
+bWJlcj48ZGF0ZXM+PHllYXI+MjAxMjwveWVhcj48L2RhdGVzPjxpc2JuPjAxNDgtMDIyNzwvaXNi
+bj48dXJscz48L3VybHM+PC9yZWNvcmQ+PC9DaXRlPjxDaXRlPjxBdXRob3I+QWJkZWxub3VyPC9B
+dXRob3I+PFllYXI+MjAxMzwvWWVhcj48UmVjTnVtPjM1PC9SZWNOdW0+PHJlY29yZD48cmVjLW51
+bWJlcj4zNTwvcmVjLW51bWJlcj48Zm9yZWlnbi1rZXlzPjxrZXkgYXBwPSJFTiIgZGItaWQ9InZ4
+c3dydno5MDJ4YWZtZXQ5MG52MndybHZlc3Z2MHpyc2Q5OSIgdGltZXN0YW1wPSIxNTgyOTE0OTgy
+Ij4zNTwva2V5PjwvZm9yZWlnbi1rZXlzPjxyZWYtdHlwZSBuYW1lPSJKb3VybmFsIEFydGljbGUi
+PjE3PC9yZWYtdHlwZT48Y29udHJpYnV0b3JzPjxhdXRob3JzPjxhdXRob3I+QWJkZWxub3VyLCBB
+bGV4PC9hdXRob3I+PGF1dGhvcj5CLiBNY0thbmUsIFJvYmVydDwvYXV0aG9yPjxhdXRob3I+U3Rp
+ZWdsaXR6LCBNYXJjPC9hdXRob3I+PGF1dGhvcj5QYW4sIEZlaWZlaTwvYXV0aG9yPjxhdXRob3I+
+Q2hlbmcsIFlpd2VpPC9hdXRob3I+PC9hdXRob3JzPjwvY29udHJpYnV0b3JzPjx0aXRsZXM+PHRp
+dGxlPkVmZmVjdHMgb2YgaGFydmVzdCBvbiBjYXJib24gYW5kIG5pdHJvZ2VuIGR5bmFtaWNzIGlu
+IGEgUGFjaWZpYyBOb3J0aHdlc3QgZm9yZXN0IGNhdGNobWVudDwvdGl0bGU+PHNlY29uZGFyeS10
+aXRsZT5XYXRlciBSZXNvdXJjZXMgUmVzZWFyY2g8L3NlY29uZGFyeS10aXRsZT48L3RpdGxlcz48
+cGVyaW9kaWNhbD48ZnVsbC10aXRsZT5XYXRlciBSZXNvdXJjZXMgUmVzZWFyY2g8L2Z1bGwtdGl0
+bGU+PC9wZXJpb2RpY2FsPjxwYWdlcz4xMjkyLTEzMTM8L3BhZ2VzPjx2b2x1bWU+NDk8L3ZvbHVt
+ZT48bnVtYmVyPjM8L251bWJlcj48ZGF0ZXM+PHllYXI+MjAxMzwveWVhcj48L2RhdGVzPjxpc2Ju
+PjAwNDMtMTM5NzwvaXNibj48dXJscz48L3VybHM+PC9yZWNvcmQ+PC9DaXRlPjxDaXRlPjxBdXRo
+b3I+R29sZGVuPC9BdXRob3I+PFllYXI+MjAxNDwvWWVhcj48UmVjTnVtPjM2PC9SZWNOdW0+PHJl
+Y29yZD48cmVjLW51bWJlcj4zNjwvcmVjLW51bWJlcj48Zm9yZWlnbi1rZXlzPjxrZXkgYXBwPSJF
+TiIgZGItaWQ9InZ4c3dydno5MDJ4YWZtZXQ5MG52MndybHZlc3Z2MHpyc2Q5OSIgdGltZXN0YW1w
+PSIxNTgyOTE1MDQ1Ij4zNjwva2V5PjwvZm9yZWlnbi1rZXlzPjxyZWYtdHlwZSBuYW1lPSJKb3Vy
+bmFsIEFydGljbGUiPjE3PC9yZWYtdHlwZT48Y29udHJpYnV0b3JzPjxhdXRob3JzPjxhdXRob3I+
+R29sZGVuLCBIZWF0aGVyIEU8L2F1dGhvcj48YXV0aG9yPkxhbmUsIENoYXJsZXMgUjwvYXV0aG9y
+PjxhdXRob3I+QW1hdHlhLCBEZXZlbmRyYSBNPC9hdXRob3I+PGF1dGhvcj5CYW5kaWxsYSwgS2Fy
+bCBXPC9hdXRob3I+PGF1dGhvcj5LaXBlcndhcywgSGFkYXMgUmFhbmFuPC9hdXRob3I+PGF1dGhv
+cj5LbmlnaHRlcywgQ2hyaXN0b3BoZXIgRDwvYXV0aG9yPjxhdXRob3I+U3NlZ2FuZSwgSGVyYmVy
+dDwvYXV0aG9yPjwvYXV0aG9ycz48L2NvbnRyaWJ1dG9ycz48dGl0bGVzPjx0aXRsZT5IeWRyb2xv
+Z2ljIGNvbm5lY3Rpdml0eSBiZXR3ZWVuIGdlb2dyYXBoaWNhbGx5IGlzb2xhdGVkIHdldGxhbmRz
+IGFuZCBzdXJmYWNlIHdhdGVyIHN5c3RlbXM6IEEgcmV2aWV3IG9mIHNlbGVjdCBtb2RlbGluZyBt
+ZXRob2RzPC90aXRsZT48c2Vjb25kYXJ5LXRpdGxlPkVudmlyb25tZW50YWwgTW9kZWxsaW5nICZh
+bXA7IFNvZnR3YXJlPC9zZWNvbmRhcnktdGl0bGU+PC90aXRsZXM+PHBlcmlvZGljYWw+PGZ1bGwt
+dGl0bGU+RW52aXJvbm1lbnRhbCBNb2RlbGxpbmcgJmFtcDsgU29mdHdhcmU8L2Z1bGwtdGl0bGU+
+PC9wZXJpb2RpY2FsPjxwYWdlcz4xOTAtMjA2PC9wYWdlcz48dm9sdW1lPjUzPC92b2x1bWU+PGRh
+dGVzPjx5ZWFyPjIwMTQ8L3llYXI+PC9kYXRlcz48aXNibj4xMzY0LTgxNTI8L2lzYm4+PHVybHM+
+PC91cmxzPjwvcmVjb3JkPjwvQ2l0ZT48Q2l0ZT48QXV0aG9yPktuaWdodGVzPC9BdXRob3I+PFll
+YXI+MjAxNDwvWWVhcj48UmVjTnVtPjM3PC9SZWNOdW0+PHJlY29yZD48cmVjLW51bWJlcj4zNzwv
+cmVjLW51bWJlcj48Zm9yZWlnbi1rZXlzPjxrZXkgYXBwPSJFTiIgZGItaWQ9InZ4c3dydno5MDJ4
+YWZtZXQ5MG52MndybHZlc3Z2MHpyc2Q5OSIgdGltZXN0YW1wPSIxNTgyOTE1MDc3Ij4zNzwva2V5
+PjwvZm9yZWlnbi1rZXlzPjxyZWYtdHlwZSBuYW1lPSJKb3VybmFsIEFydGljbGUiPjE3PC9yZWYt
+dHlwZT48Y29udHJpYnV0b3JzPjxhdXRob3JzPjxhdXRob3I+S25pZ2h0ZXMsIENocmlzdG9waGVy
+IEQ8L2F1dGhvcj48YXV0aG9yPkdvbGRlbiwgSGVhdGhlciBFPC9hdXRob3I+PGF1dGhvcj5Kb3Vy
+bmV5LCBDZWxlc3RlIEE8L2F1dGhvcj48YXV0aG9yPkRhdmlzLCBHYXJ5IE08L2F1dGhvcj48YXV0
+aG9yPkNvbnJhZHMsIFBhdWwgQTwvYXV0aG9yPjxhdXRob3I+TWFydmluLURpUGFzcXVhbGUsIE1h
+cms8L2F1dGhvcj48YXV0aG9yPkJyaWdoYW0sIE1hcmsgRTwvYXV0aG9yPjxhdXRob3I+QnJhZGxl
+eSwgUGF1bCBNPC9hdXRob3I+PC9hdXRob3JzPjwvY29udHJpYnV0b3JzPjx0aXRsZXM+PHRpdGxl
+Pk1lcmN1cnkgYW5kIG1ldGh5bG1lcmN1cnkgc3RyZWFtIGNvbmNlbnRyYXRpb25zIGluIGEgQ29h
+c3RhbCBQbGFpbiB3YXRlcnNoZWQ6IEEgbXVsdGktc2NhbGUgc2ltdWxhdGlvbiBhbmFseXNpczwv
+dGl0bGU+PHNlY29uZGFyeS10aXRsZT5FbnZpcm9ubWVudGFsIHBvbGx1dGlvbjwvc2Vjb25kYXJ5
+LXRpdGxlPjwvdGl0bGVzPjxwZXJpb2RpY2FsPjxmdWxsLXRpdGxlPkVudmlyb25tZW50YWwgcG9s
+bHV0aW9uPC9mdWxsLXRpdGxlPjwvcGVyaW9kaWNhbD48cGFnZXM+MTgyLTE5MjwvcGFnZXM+PHZv
+bHVtZT4xODc8L3ZvbHVtZT48ZGF0ZXM+PHllYXI+MjAxNDwveWVhcj48L2RhdGVzPjxpc2JuPjAy
+NjktNzQ5MTwvaXNibj48dXJscz48L3VybHM+PC9yZWNvcmQ+PC9DaXRlPjwvRW5kTm90ZT5=
 </w:fldData>
         </w:fldChar>
       </w:r>
@@ -3560,77 +3633,78 @@
 ZXNwb25zZXMgdG8gZm9yZXN0IGhhcnZlc3QgYW1vdW50IGFuZCBzcGF0aWFsIHBhdHRlcm48L3Rp
 dGxlPjxzZWNvbmRhcnktdGl0bGU+V2F0ZXIgUmVzb3VyY2VzIFJlc2VhcmNoPC9zZWNvbmRhcnkt
 dGl0bGU+PC90aXRsZXM+PHBlcmlvZGljYWw+PGZ1bGwtdGl0bGU+V2F0ZXIgUmVzb3VyY2VzIFJl
-c2VhcmNoPC9mdWxsLXRpdGxlPjwvcGVyaW9kaWNhbD48dm9sdW1lPjQ3PC92b2x1bWU+PG51bWJl
-cj45PC9udW1iZXI+PGRhdGVzPjx5ZWFyPjIwMTE8L3llYXI+PC9kYXRlcz48aXNibj4wMDQzLTEz
-OTc8L2lzYm4+PHVybHM+PC91cmxzPjwvcmVjb3JkPjwvQ2l0ZT48Q2l0ZT48QXV0aG9yPkdvbGRl
-bjwvQXV0aG9yPjxZZWFyPjIwMTI8L1llYXI+PFJlY051bT4zNDwvUmVjTnVtPjxyZWNvcmQ+PHJl
-Yy1udW1iZXI+MzQ8L3JlYy1udW1iZXI+PGZvcmVpZ24ta2V5cz48a2V5IGFwcD0iRU4iIGRiLWlk
-PSJ2eHN3cnZ6OTAyeGFmbWV0OTBudjJ3cmx2ZXN2djB6cnNkOTkiIHRpbWVzdGFtcD0iMTU4Mjkx
-NDk0OSI+MzQ8L2tleT48L2ZvcmVpZ24ta2V5cz48cmVmLXR5cGUgbmFtZT0iSm91cm5hbCBBcnRp
-Y2xlIj4xNzwvcmVmLXR5cGU+PGNvbnRyaWJ1dG9ycz48YXV0aG9ycz48YXV0aG9yPkdvbGRlbiwg
-SEU8L2F1dGhvcj48YXV0aG9yPktuaWdodGVzLCBDRDwvYXV0aG9yPjxhdXRob3I+Q29ucmFkcywg
-UEE8L2F1dGhvcj48YXV0aG9yPkRhdmlzLCBHTTwvYXV0aG9yPjxhdXRob3I+RmVhc3RlciwgVEQ8
-L2F1dGhvcj48YXV0aG9yPkpvdXJuZXksIENBPC9hdXRob3I+PGF1dGhvcj5CZW5lZGljdCwgU1Q8
-L2F1dGhvcj48YXV0aG9yPkJyaWdoYW0sIE1FPC9hdXRob3I+PGF1dGhvcj5CcmFkbGV5LCBQTTwv
-YXV0aG9yPjwvYXV0aG9ycz48L2NvbnRyaWJ1dG9ycz48dGl0bGVzPjx0aXRsZT5DaGFyYWN0ZXJp
-emluZyBtZXJjdXJ5IGNvbmNlbnRyYXRpb25zIGFuZCBmbHV4ZXMgaW4gYSBDb2FzdGFsIFBsYWlu
-IHdhdGVyc2hlZDogSW5zaWdodHMgZnJvbSBkeW5hbWljIG1vZGVsaW5nIGFuZCBkYXRhPC90aXRs
-ZT48c2Vjb25kYXJ5LXRpdGxlPkpvdXJuYWwgb2YgR2VvcGh5c2ljYWwgUmVzZWFyY2g6IEJpb2dl
-b3NjaWVuY2VzPC9zZWNvbmRhcnktdGl0bGU+PC90aXRsZXM+PHBlcmlvZGljYWw+PGZ1bGwtdGl0
-bGU+Sm91cm5hbCBvZiBHZW9waHlzaWNhbCBSZXNlYXJjaDogQmlvZ2Vvc2NpZW5jZXM8L2Z1bGwt
-dGl0bGU+PC9wZXJpb2RpY2FsPjx2b2x1bWU+MTE3PC92b2x1bWU+PG51bWJlcj5HMTwvbnVtYmVy
-PjxkYXRlcz48eWVhcj4yMDEyPC95ZWFyPjwvZGF0ZXM+PGlzYm4+MDE0OC0wMjI3PC9pc2JuPjx1
-cmxzPjwvdXJscz48L3JlY29yZD48L0NpdGU+PENpdGU+PEF1dGhvcj5BYmRlbG5vdXI8L0F1dGhv
-cj48WWVhcj4yMDEzPC9ZZWFyPjxSZWNOdW0+MzU8L1JlY051bT48cmVjb3JkPjxyZWMtbnVtYmVy
-PjM1PC9yZWMtbnVtYmVyPjxmb3JlaWduLWtleXM+PGtleSBhcHA9IkVOIiBkYi1pZD0idnhzd3J2
-ejkwMnhhZm1ldDkwbnYyd3JsdmVzdnYwenJzZDk5IiB0aW1lc3RhbXA9IjE1ODI5MTQ5ODIiPjM1
-PC9rZXk+PC9mb3JlaWduLWtleXM+PHJlZi10eXBlIG5hbWU9IkpvdXJuYWwgQXJ0aWNsZSI+MTc8
-L3JlZi10eXBlPjxjb250cmlidXRvcnM+PGF1dGhvcnM+PGF1dGhvcj5BYmRlbG5vdXIsIEFsZXg8
-L2F1dGhvcj48YXV0aG9yPkIuIE1jS2FuZSwgUm9iZXJ0PC9hdXRob3I+PGF1dGhvcj5TdGllZ2xp
-dHosIE1hcmM8L2F1dGhvcj48YXV0aG9yPlBhbiwgRmVpZmVpPC9hdXRob3I+PGF1dGhvcj5DaGVu
-ZywgWWl3ZWk8L2F1dGhvcj48L2F1dGhvcnM+PC9jb250cmlidXRvcnM+PHRpdGxlcz48dGl0bGU+
-RWZmZWN0cyBvZiBoYXJ2ZXN0IG9uIGNhcmJvbiBhbmQgbml0cm9nZW4gZHluYW1pY3MgaW4gYSBQ
-YWNpZmljIE5vcnRod2VzdCBmb3Jlc3QgY2F0Y2htZW50PC90aXRsZT48c2Vjb25kYXJ5LXRpdGxl
-PldhdGVyIFJlc291cmNlcyBSZXNlYXJjaDwvc2Vjb25kYXJ5LXRpdGxlPjwvdGl0bGVzPjxwZXJp
-b2RpY2FsPjxmdWxsLXRpdGxlPldhdGVyIFJlc291cmNlcyBSZXNlYXJjaDwvZnVsbC10aXRsZT48
-L3BlcmlvZGljYWw+PHBhZ2VzPjEyOTItMTMxMzwvcGFnZXM+PHZvbHVtZT40OTwvdm9sdW1lPjxu
-dW1iZXI+MzwvbnVtYmVyPjxkYXRlcz48eWVhcj4yMDEzPC95ZWFyPjwvZGF0ZXM+PGlzYm4+MDA0
-My0xMzk3PC9pc2JuPjx1cmxzPjwvdXJscz48L3JlY29yZD48L0NpdGU+PENpdGU+PEF1dGhvcj5H
-b2xkZW48L0F1dGhvcj48WWVhcj4yMDE0PC9ZZWFyPjxSZWNOdW0+MzY8L1JlY051bT48cmVjb3Jk
-PjxyZWMtbnVtYmVyPjM2PC9yZWMtbnVtYmVyPjxmb3JlaWduLWtleXM+PGtleSBhcHA9IkVOIiBk
+c2VhcmNoPC9mdWxsLXRpdGxlPjwvcGVyaW9kaWNhbD48dm9sdW1lPjQ3LCBXMDk1MjE8L3ZvbHVt
+ZT48ZGF0ZXM+PHllYXI+MjAxMTwveWVhcj48L2RhdGVzPjxpc2JuPjAwNDMtMTM5NzwvaXNibj48
+dXJscz48L3VybHM+PGVsZWN0cm9uaWMtcmVzb3VyY2UtbnVtPjEwLjEwMjkvMjAxMFdSMDEwMTY1
+PC9lbGVjdHJvbmljLXJlc291cmNlLW51bT48L3JlY29yZD48L0NpdGU+PENpdGU+PEF1dGhvcj5H
+b2xkZW48L0F1dGhvcj48WWVhcj4yMDEyPC9ZZWFyPjxSZWNOdW0+MzQ8L1JlY051bT48cmVjb3Jk
+PjxyZWMtbnVtYmVyPjM0PC9yZWMtbnVtYmVyPjxmb3JlaWduLWtleXM+PGtleSBhcHA9IkVOIiBk
 Yi1pZD0idnhzd3J2ejkwMnhhZm1ldDkwbnYyd3JsdmVzdnYwenJzZDk5IiB0aW1lc3RhbXA9IjE1
-ODI5MTUwNDUiPjM2PC9rZXk+PC9mb3JlaWduLWtleXM+PHJlZi10eXBlIG5hbWU9IkpvdXJuYWwg
+ODI5MTQ5NDkiPjM0PC9rZXk+PC9mb3JlaWduLWtleXM+PHJlZi10eXBlIG5hbWU9IkpvdXJuYWwg
 QXJ0aWNsZSI+MTc8L3JlZi10eXBlPjxjb250cmlidXRvcnM+PGF1dGhvcnM+PGF1dGhvcj5Hb2xk
-ZW4sIEhlYXRoZXIgRTwvYXV0aG9yPjxhdXRob3I+TGFuZSwgQ2hhcmxlcyBSPC9hdXRob3I+PGF1
-dGhvcj5BbWF0eWEsIERldmVuZHJhIE08L2F1dGhvcj48YXV0aG9yPkJhbmRpbGxhLCBLYXJsIFc8
-L2F1dGhvcj48YXV0aG9yPktpcGVyd2FzLCBIYWRhcyBSYWFuYW48L2F1dGhvcj48YXV0aG9yPktu
-aWdodGVzLCBDaHJpc3RvcGhlciBEPC9hdXRob3I+PGF1dGhvcj5Tc2VnYW5lLCBIZXJiZXJ0PC9h
-dXRob3I+PC9hdXRob3JzPjwvY29udHJpYnV0b3JzPjx0aXRsZXM+PHRpdGxlPkh5ZHJvbG9naWMg
-Y29ubmVjdGl2aXR5IGJldHdlZW4gZ2VvZ3JhcGhpY2FsbHkgaXNvbGF0ZWQgd2V0bGFuZHMgYW5k
-IHN1cmZhY2Ugd2F0ZXIgc3lzdGVtczogQSByZXZpZXcgb2Ygc2VsZWN0IG1vZGVsaW5nIG1ldGhv
-ZHM8L3RpdGxlPjxzZWNvbmRhcnktdGl0bGU+RW52aXJvbm1lbnRhbCBNb2RlbGxpbmcgJmFtcDsg
-U29mdHdhcmU8L3NlY29uZGFyeS10aXRsZT48L3RpdGxlcz48cGVyaW9kaWNhbD48ZnVsbC10aXRs
-ZT5FbnZpcm9ubWVudGFsIE1vZGVsbGluZyAmYW1wOyBTb2Z0d2FyZTwvZnVsbC10aXRsZT48L3Bl
-cmlvZGljYWw+PHBhZ2VzPjE5MC0yMDY8L3BhZ2VzPjx2b2x1bWU+NTM8L3ZvbHVtZT48ZGF0ZXM+
-PHllYXI+MjAxNDwveWVhcj48L2RhdGVzPjxpc2JuPjEzNjQtODE1MjwvaXNibj48dXJscz48L3Vy
-bHM+PC9yZWNvcmQ+PC9DaXRlPjxDaXRlPjxBdXRob3I+S25pZ2h0ZXM8L0F1dGhvcj48WWVhcj4y
-MDE0PC9ZZWFyPjxSZWNOdW0+Mzc8L1JlY051bT48cmVjb3JkPjxyZWMtbnVtYmVyPjM3PC9yZWMt
-bnVtYmVyPjxmb3JlaWduLWtleXM+PGtleSBhcHA9IkVOIiBkYi1pZD0idnhzd3J2ejkwMnhhZm1l
-dDkwbnYyd3JsdmVzdnYwenJzZDk5IiB0aW1lc3RhbXA9IjE1ODI5MTUwNzciPjM3PC9rZXk+PC9m
-b3JlaWduLWtleXM+PHJlZi10eXBlIG5hbWU9IkpvdXJuYWwgQXJ0aWNsZSI+MTc8L3JlZi10eXBl
-Pjxjb250cmlidXRvcnM+PGF1dGhvcnM+PGF1dGhvcj5LbmlnaHRlcywgQ2hyaXN0b3BoZXIgRDwv
-YXV0aG9yPjxhdXRob3I+R29sZGVuLCBIZWF0aGVyIEU8L2F1dGhvcj48YXV0aG9yPkpvdXJuZXks
-IENlbGVzdGUgQTwvYXV0aG9yPjxhdXRob3I+RGF2aXMsIEdhcnkgTTwvYXV0aG9yPjxhdXRob3I+
-Q29ucmFkcywgUGF1bCBBPC9hdXRob3I+PGF1dGhvcj5NYXJ2aW4tRGlQYXNxdWFsZSwgTWFyazwv
-YXV0aG9yPjxhdXRob3I+QnJpZ2hhbSwgTWFyayBFPC9hdXRob3I+PGF1dGhvcj5CcmFkbGV5LCBQ
-YXVsIE08L2F1dGhvcj48L2F1dGhvcnM+PC9jb250cmlidXRvcnM+PHRpdGxlcz48dGl0bGU+TWVy
-Y3VyeSBhbmQgbWV0aHlsbWVyY3VyeSBzdHJlYW0gY29uY2VudHJhdGlvbnMgaW4gYSBDb2FzdGFs
-IFBsYWluIHdhdGVyc2hlZDogQSBtdWx0aS1zY2FsZSBzaW11bGF0aW9uIGFuYWx5c2lzPC90aXRs
-ZT48c2Vjb25kYXJ5LXRpdGxlPkVudmlyb25tZW50YWwgcG9sbHV0aW9uPC9zZWNvbmRhcnktdGl0
-bGU+PC90aXRsZXM+PHBlcmlvZGljYWw+PGZ1bGwtdGl0bGU+RW52aXJvbm1lbnRhbCBwb2xsdXRp
-b248L2Z1bGwtdGl0bGU+PC9wZXJpb2RpY2FsPjxwYWdlcz4xODItMTkyPC9wYWdlcz48dm9sdW1l
-PjE4Nzwvdm9sdW1lPjxkYXRlcz48eWVhcj4yMDE0PC95ZWFyPjwvZGF0ZXM+PGlzYm4+MDI2OS03
-NDkxPC9pc2JuPjx1cmxzPjwvdXJscz48L3JlY29yZD48L0NpdGU+PC9FbmROb3RlPgB=
+ZW4sIEhFPC9hdXRob3I+PGF1dGhvcj5LbmlnaHRlcywgQ0Q8L2F1dGhvcj48YXV0aG9yPkNvbnJh
+ZHMsIFBBPC9hdXRob3I+PGF1dGhvcj5EYXZpcywgR008L2F1dGhvcj48YXV0aG9yPkZlYXN0ZXIs
+IFREPC9hdXRob3I+PGF1dGhvcj5Kb3VybmV5LCBDQTwvYXV0aG9yPjxhdXRob3I+QmVuZWRpY3Qs
+IFNUPC9hdXRob3I+PGF1dGhvcj5CcmlnaGFtLCBNRTwvYXV0aG9yPjxhdXRob3I+QnJhZGxleSwg
+UE08L2F1dGhvcj48L2F1dGhvcnM+PC9jb250cmlidXRvcnM+PHRpdGxlcz48dGl0bGU+Q2hhcmFj
+dGVyaXppbmcgbWVyY3VyeSBjb25jZW50cmF0aW9ucyBhbmQgZmx1eGVzIGluIGEgQ29hc3RhbCBQ
+bGFpbiB3YXRlcnNoZWQ6IEluc2lnaHRzIGZyb20gZHluYW1pYyBtb2RlbGluZyBhbmQgZGF0YTwv
+dGl0bGU+PHNlY29uZGFyeS10aXRsZT5Kb3VybmFsIG9mIEdlb3BoeXNpY2FsIFJlc2VhcmNoOiBC
+aW9nZW9zY2llbmNlczwvc2Vjb25kYXJ5LXRpdGxlPjwvdGl0bGVzPjxwZXJpb2RpY2FsPjxmdWxs
+LXRpdGxlPkpvdXJuYWwgb2YgR2VvcGh5c2ljYWwgUmVzZWFyY2g6IEJpb2dlb3NjaWVuY2VzPC9m
+dWxsLXRpdGxlPjwvcGVyaW9kaWNhbD48dm9sdW1lPjExNzwvdm9sdW1lPjxudW1iZXI+RzE8L251
+bWJlcj48ZGF0ZXM+PHllYXI+MjAxMjwveWVhcj48L2RhdGVzPjxpc2JuPjAxNDgtMDIyNzwvaXNi
+bj48dXJscz48L3VybHM+PC9yZWNvcmQ+PC9DaXRlPjxDaXRlPjxBdXRob3I+QWJkZWxub3VyPC9B
+dXRob3I+PFllYXI+MjAxMzwvWWVhcj48UmVjTnVtPjM1PC9SZWNOdW0+PHJlY29yZD48cmVjLW51
+bWJlcj4zNTwvcmVjLW51bWJlcj48Zm9yZWlnbi1rZXlzPjxrZXkgYXBwPSJFTiIgZGItaWQ9InZ4
+c3dydno5MDJ4YWZtZXQ5MG52MndybHZlc3Z2MHpyc2Q5OSIgdGltZXN0YW1wPSIxNTgyOTE0OTgy
+Ij4zNTwva2V5PjwvZm9yZWlnbi1rZXlzPjxyZWYtdHlwZSBuYW1lPSJKb3VybmFsIEFydGljbGUi
+PjE3PC9yZWYtdHlwZT48Y29udHJpYnV0b3JzPjxhdXRob3JzPjxhdXRob3I+QWJkZWxub3VyLCBB
+bGV4PC9hdXRob3I+PGF1dGhvcj5CLiBNY0thbmUsIFJvYmVydDwvYXV0aG9yPjxhdXRob3I+U3Rp
+ZWdsaXR6LCBNYXJjPC9hdXRob3I+PGF1dGhvcj5QYW4sIEZlaWZlaTwvYXV0aG9yPjxhdXRob3I+
+Q2hlbmcsIFlpd2VpPC9hdXRob3I+PC9hdXRob3JzPjwvY29udHJpYnV0b3JzPjx0aXRsZXM+PHRp
+dGxlPkVmZmVjdHMgb2YgaGFydmVzdCBvbiBjYXJib24gYW5kIG5pdHJvZ2VuIGR5bmFtaWNzIGlu
+IGEgUGFjaWZpYyBOb3J0aHdlc3QgZm9yZXN0IGNhdGNobWVudDwvdGl0bGU+PHNlY29uZGFyeS10
+aXRsZT5XYXRlciBSZXNvdXJjZXMgUmVzZWFyY2g8L3NlY29uZGFyeS10aXRsZT48L3RpdGxlcz48
+cGVyaW9kaWNhbD48ZnVsbC10aXRsZT5XYXRlciBSZXNvdXJjZXMgUmVzZWFyY2g8L2Z1bGwtdGl0
+bGU+PC9wZXJpb2RpY2FsPjxwYWdlcz4xMjkyLTEzMTM8L3BhZ2VzPjx2b2x1bWU+NDk8L3ZvbHVt
+ZT48bnVtYmVyPjM8L251bWJlcj48ZGF0ZXM+PHllYXI+MjAxMzwveWVhcj48L2RhdGVzPjxpc2Ju
+PjAwNDMtMTM5NzwvaXNibj48dXJscz48L3VybHM+PC9yZWNvcmQ+PC9DaXRlPjxDaXRlPjxBdXRo
+b3I+R29sZGVuPC9BdXRob3I+PFllYXI+MjAxNDwvWWVhcj48UmVjTnVtPjM2PC9SZWNOdW0+PHJl
+Y29yZD48cmVjLW51bWJlcj4zNjwvcmVjLW51bWJlcj48Zm9yZWlnbi1rZXlzPjxrZXkgYXBwPSJF
+TiIgZGItaWQ9InZ4c3dydno5MDJ4YWZtZXQ5MG52MndybHZlc3Z2MHpyc2Q5OSIgdGltZXN0YW1w
+PSIxNTgyOTE1MDQ1Ij4zNjwva2V5PjwvZm9yZWlnbi1rZXlzPjxyZWYtdHlwZSBuYW1lPSJKb3Vy
+bmFsIEFydGljbGUiPjE3PC9yZWYtdHlwZT48Y29udHJpYnV0b3JzPjxhdXRob3JzPjxhdXRob3I+
+R29sZGVuLCBIZWF0aGVyIEU8L2F1dGhvcj48YXV0aG9yPkxhbmUsIENoYXJsZXMgUjwvYXV0aG9y
+PjxhdXRob3I+QW1hdHlhLCBEZXZlbmRyYSBNPC9hdXRob3I+PGF1dGhvcj5CYW5kaWxsYSwgS2Fy
+bCBXPC9hdXRob3I+PGF1dGhvcj5LaXBlcndhcywgSGFkYXMgUmFhbmFuPC9hdXRob3I+PGF1dGhv
+cj5LbmlnaHRlcywgQ2hyaXN0b3BoZXIgRDwvYXV0aG9yPjxhdXRob3I+U3NlZ2FuZSwgSGVyYmVy
+dDwvYXV0aG9yPjwvYXV0aG9ycz48L2NvbnRyaWJ1dG9ycz48dGl0bGVzPjx0aXRsZT5IeWRyb2xv
+Z2ljIGNvbm5lY3Rpdml0eSBiZXR3ZWVuIGdlb2dyYXBoaWNhbGx5IGlzb2xhdGVkIHdldGxhbmRz
+IGFuZCBzdXJmYWNlIHdhdGVyIHN5c3RlbXM6IEEgcmV2aWV3IG9mIHNlbGVjdCBtb2RlbGluZyBt
+ZXRob2RzPC90aXRsZT48c2Vjb25kYXJ5LXRpdGxlPkVudmlyb25tZW50YWwgTW9kZWxsaW5nICZh
+bXA7IFNvZnR3YXJlPC9zZWNvbmRhcnktdGl0bGU+PC90aXRsZXM+PHBlcmlvZGljYWw+PGZ1bGwt
+dGl0bGU+RW52aXJvbm1lbnRhbCBNb2RlbGxpbmcgJmFtcDsgU29mdHdhcmU8L2Z1bGwtdGl0bGU+
+PC9wZXJpb2RpY2FsPjxwYWdlcz4xOTAtMjA2PC9wYWdlcz48dm9sdW1lPjUzPC92b2x1bWU+PGRh
+dGVzPjx5ZWFyPjIwMTQ8L3llYXI+PC9kYXRlcz48aXNibj4xMzY0LTgxNTI8L2lzYm4+PHVybHM+
+PC91cmxzPjwvcmVjb3JkPjwvQ2l0ZT48Q2l0ZT48QXV0aG9yPktuaWdodGVzPC9BdXRob3I+PFll
+YXI+MjAxNDwvWWVhcj48UmVjTnVtPjM3PC9SZWNOdW0+PHJlY29yZD48cmVjLW51bWJlcj4zNzwv
+cmVjLW51bWJlcj48Zm9yZWlnbi1rZXlzPjxrZXkgYXBwPSJFTiIgZGItaWQ9InZ4c3dydno5MDJ4
+YWZtZXQ5MG52MndybHZlc3Z2MHpyc2Q5OSIgdGltZXN0YW1wPSIxNTgyOTE1MDc3Ij4zNzwva2V5
+PjwvZm9yZWlnbi1rZXlzPjxyZWYtdHlwZSBuYW1lPSJKb3VybmFsIEFydGljbGUiPjE3PC9yZWYt
+dHlwZT48Y29udHJpYnV0b3JzPjxhdXRob3JzPjxhdXRob3I+S25pZ2h0ZXMsIENocmlzdG9waGVy
+IEQ8L2F1dGhvcj48YXV0aG9yPkdvbGRlbiwgSGVhdGhlciBFPC9hdXRob3I+PGF1dGhvcj5Kb3Vy
+bmV5LCBDZWxlc3RlIEE8L2F1dGhvcj48YXV0aG9yPkRhdmlzLCBHYXJ5IE08L2F1dGhvcj48YXV0
+aG9yPkNvbnJhZHMsIFBhdWwgQTwvYXV0aG9yPjxhdXRob3I+TWFydmluLURpUGFzcXVhbGUsIE1h
+cms8L2F1dGhvcj48YXV0aG9yPkJyaWdoYW0sIE1hcmsgRTwvYXV0aG9yPjxhdXRob3I+QnJhZGxl
+eSwgUGF1bCBNPC9hdXRob3I+PC9hdXRob3JzPjwvY29udHJpYnV0b3JzPjx0aXRsZXM+PHRpdGxl
+Pk1lcmN1cnkgYW5kIG1ldGh5bG1lcmN1cnkgc3RyZWFtIGNvbmNlbnRyYXRpb25zIGluIGEgQ29h
+c3RhbCBQbGFpbiB3YXRlcnNoZWQ6IEEgbXVsdGktc2NhbGUgc2ltdWxhdGlvbiBhbmFseXNpczwv
+dGl0bGU+PHNlY29uZGFyeS10aXRsZT5FbnZpcm9ubWVudGFsIHBvbGx1dGlvbjwvc2Vjb25kYXJ5
+LXRpdGxlPjwvdGl0bGVzPjxwZXJpb2RpY2FsPjxmdWxsLXRpdGxlPkVudmlyb25tZW50YWwgcG9s
+bHV0aW9uPC9mdWxsLXRpdGxlPjwvcGVyaW9kaWNhbD48cGFnZXM+MTgyLTE5MjwvcGFnZXM+PHZv
+bHVtZT4xODc8L3ZvbHVtZT48ZGF0ZXM+PHllYXI+MjAxNDwveWVhcj48L2RhdGVzPjxpc2JuPjAy
+NjktNzQ5MTwvaXNibj48dXJscz48L3VybHM+PC9yZWNvcmQ+PC9DaXRlPjwvRW5kTm90ZT5=
 </w:fldData>
         </w:fldChar>
       </w:r>
@@ -3672,17 +3746,7 @@
           <w:sz w:val="24"/>
           <w:szCs w:val="24"/>
         </w:rPr>
-        <w:t xml:space="preserve">(Abdelnour et al., 2013; Abdelnour et al., 2011; Golden et al., 2012; </w:t>
-      </w:r>
-      <w:r>
-        <w:rPr>
-          <w:rFonts w:ascii="Times New Roman" w:hAnsi="Times New Roman" w:cs="Times New Roman"/>
-          <w:noProof/>
-          <w:sz w:val="24"/>
-          <w:szCs w:val="24"/>
-        </w:rPr>
-        <w:lastRenderedPageBreak/>
-        <w:t>Golden et al., 2014; Knightes et al., 2014)</w:t>
+        <w:t>(Abdelnour et al., 2013; Abdelnour et al., 2011; Golden et al., 2012; Golden et al., 2014; Knightes et al., 2014)</w:t>
       </w:r>
       <w:r>
         <w:rPr>
@@ -4142,8 +4206,6 @@
         </w:rPr>
         <w:t xml:space="preserve"> land use for each of the four watersheds, </w:t>
       </w:r>
-      <w:bookmarkStart w:id="0" w:name="_GoBack"/>
-      <w:bookmarkEnd w:id="0"/>
       <w:r>
         <w:rPr>
           <w:rFonts w:ascii="Times New Roman" w:hAnsi="Times New Roman" w:cs="Times New Roman"/>
@@ -4275,6 +4337,7 @@
           <w:sz w:val="24"/>
           <w:szCs w:val="24"/>
         </w:rPr>
+        <w:lastRenderedPageBreak/>
         <w:t>T</w:t>
       </w:r>
       <w:r>
@@ -4341,16 +4404,7 @@
           <w:sz w:val="24"/>
           <w:szCs w:val="24"/>
         </w:rPr>
-        <w:t xml:space="preserve">For example, the percentages of </w:t>
-      </w:r>
-      <w:r>
-        <w:rPr>
-          <w:rFonts w:ascii="Times New Roman" w:hAnsi="Times New Roman" w:cs="Times New Roman"/>
-          <w:sz w:val="24"/>
-          <w:szCs w:val="24"/>
-        </w:rPr>
-        <w:lastRenderedPageBreak/>
-        <w:t>buildings were 10%, 10%</w:t>
+        <w:t>For example, the percentages of buildings were 10%, 10%</w:t>
       </w:r>
       <w:r>
         <w:rPr>
@@ -4793,7 +4847,7 @@
           <w:sz w:val="24"/>
           <w:szCs w:val="24"/>
         </w:rPr>
-        <w:instrText xml:space="preserve"> ADDIN EN.CITE &lt;EndNote&gt;&lt;Cite&gt;&lt;Author&gt;US EPA&lt;/Author&gt;&lt;Year&gt;2016&lt;/Year&gt;&lt;RecNum&gt;30&lt;/RecNum&gt;&lt;DisplayText&gt;(US EPA, 2016)&lt;/DisplayText&gt;&lt;record&gt;&lt;rec-number&gt;30&lt;/rec-number&gt;&lt;foreign-keys&gt;&lt;key app="EN" db-id="vxswrvz902xafmet90nv2wrlvesvv0zrsd99" timestamp="1581529709"&gt;30&lt;/key&gt;&lt;/foreign-keys&gt;&lt;ref-type name="Manuscript"&gt;36&lt;/ref-type&gt;&lt;contributors&gt;&lt;authors&gt;&lt;author&gt;US EPA, &lt;/author&gt;&lt;/authors&gt;&lt;secondary-authors&gt;&lt;author&gt;EPA230R16001&lt;/author&gt;&lt;/secondary-authors&gt;&lt;/contributors&gt;&lt;titles&gt;&lt;title&gt;City green: Innovative green infrastructure solutions for downtowns and infill locations&lt;/title&gt;&lt;/titles&gt;&lt;dates&gt;&lt;year&gt;2016&lt;/year&gt;&lt;/dates&gt;&lt;urls&gt;&lt;related-urls&gt;&lt;url&gt;https://www.epa.gov/sites/production/files/2016-06/documents/city_green_0.pdf&lt;/url&gt;&lt;/related-urls&gt;&lt;/urls&gt;&lt;/record&gt;&lt;/Cite&gt;&lt;/EndNote&gt;</w:instrText>
+        <w:instrText xml:space="preserve"> ADDIN EN.CITE &lt;EndNote&gt;&lt;Cite&gt;&lt;Author&gt;US EPA&lt;/Author&gt;&lt;Year&gt;2016&lt;/Year&gt;&lt;RecNum&gt;30&lt;/RecNum&gt;&lt;DisplayText&gt;(US EPA, 2016)&lt;/DisplayText&gt;&lt;record&gt;&lt;rec-number&gt;30&lt;/rec-number&gt;&lt;foreign-keys&gt;&lt;key app="EN" db-id="vxswrvz902xafmet90nv2wrlvesvv0zrsd99" timestamp="1581529709"&gt;30&lt;/key&gt;&lt;/foreign-keys&gt;&lt;ref-type name="Journal Article"&gt;17&lt;/ref-type&gt;&lt;contributors&gt;&lt;authors&gt;&lt;author&gt;US EPA, &lt;/author&gt;&lt;/authors&gt;&lt;/contributors&gt;&lt;titles&gt;&lt;title&gt;City green: Innovative green infrastructure solutions for downtowns and infill locations&lt;/title&gt;&lt;secondary-title&gt;EPA230R16001&lt;/secondary-title&gt;&lt;/titles&gt;&lt;periodical&gt;&lt;full-title&gt;EPA230R16001&lt;/full-title&gt;&lt;/periodical&gt;&lt;volume&gt;https://www.epa.gov/sites/production/files/2016-06/documents/city_green_0.pdf&lt;/volume&gt;&lt;dates&gt;&lt;year&gt;2016&lt;/year&gt;&lt;/dates&gt;&lt;urls&gt;&lt;related-urls&gt;&lt;url&gt;https://www.epa.gov/sites/production/files/2016-06/documents/city_green_0.pdf&lt;/url&gt;&lt;/related-urls&gt;&lt;/urls&gt;&lt;/record&gt;&lt;/Cite&gt;&lt;/EndNote&gt;</w:instrText>
       </w:r>
       <w:r>
         <w:rPr>
@@ -4901,49 +4955,31 @@
           <w:sz w:val="24"/>
           <w:szCs w:val="24"/>
         </w:rPr>
-        <w:t xml:space="preserve">of all the </w:t>
-      </w:r>
-      <w:proofErr w:type="gramStart"/>
-      <w:r>
-        <w:rPr>
-          <w:rFonts w:ascii="Times New Roman" w:hAnsi="Times New Roman" w:cs="Times New Roman"/>
-          <w:sz w:val="24"/>
-          <w:szCs w:val="24"/>
-        </w:rPr>
-        <w:t xml:space="preserve">watersheds </w:t>
-      </w:r>
-      <w:r>
-        <w:rPr>
-          <w:rFonts w:ascii="Times New Roman" w:hAnsi="Times New Roman" w:cs="Times New Roman"/>
-          <w:sz w:val="24"/>
-          <w:szCs w:val="24"/>
-        </w:rPr>
-        <w:t xml:space="preserve"> included</w:t>
-      </w:r>
-      <w:proofErr w:type="gramEnd"/>
-      <w:r>
-        <w:rPr>
-          <w:rFonts w:ascii="Times New Roman" w:hAnsi="Times New Roman" w:cs="Times New Roman"/>
-          <w:sz w:val="24"/>
-          <w:szCs w:val="24"/>
-        </w:rPr>
-        <w:t xml:space="preserve"> in this study</w:t>
-      </w:r>
-      <w:r>
-        <w:rPr>
-          <w:rFonts w:ascii="Times New Roman" w:hAnsi="Times New Roman" w:cs="Times New Roman"/>
-          <w:sz w:val="24"/>
-          <w:szCs w:val="24"/>
-        </w:rPr>
-        <w:t>.</w:t>
-      </w:r>
-      <w:r>
-        <w:rPr>
-          <w:rFonts w:ascii="Times New Roman" w:hAnsi="Times New Roman" w:cs="Times New Roman"/>
-          <w:sz w:val="24"/>
-          <w:szCs w:val="24"/>
-        </w:rPr>
-        <w:t xml:space="preserve"> However, approximately 11% of the watershed area </w:t>
+        <w:t>of all the watersheds</w:t>
+      </w:r>
+      <w:r>
+        <w:rPr>
+          <w:rFonts w:ascii="Times New Roman" w:hAnsi="Times New Roman" w:cs="Times New Roman"/>
+          <w:sz w:val="24"/>
+          <w:szCs w:val="24"/>
+        </w:rPr>
+        <w:t xml:space="preserve"> included in this study</w:t>
+      </w:r>
+      <w:r>
+        <w:rPr>
+          <w:rFonts w:ascii="Times New Roman" w:hAnsi="Times New Roman" w:cs="Times New Roman"/>
+          <w:sz w:val="24"/>
+          <w:szCs w:val="24"/>
+        </w:rPr>
+        <w:t>, and a</w:t>
+      </w:r>
+      <w:r>
+        <w:rPr>
+          <w:rFonts w:ascii="Times New Roman" w:hAnsi="Times New Roman" w:cs="Times New Roman"/>
+          <w:sz w:val="24"/>
+          <w:szCs w:val="24"/>
+        </w:rPr>
+        <w:t xml:space="preserve">pproximately 11% of the watershed area </w:t>
       </w:r>
       <w:r>
         <w:rPr>
@@ -5051,15 +5087,7 @@
           <w:sz w:val="24"/>
           <w:szCs w:val="24"/>
         </w:rPr>
-        <w:t xml:space="preserve"> restoration efforts led by the Seattle Public Utilities have been conducted throughout the watershed since 1971, </w:t>
-      </w:r>
-      <w:r>
-        <w:rPr>
-          <w:rFonts w:ascii="Times New Roman" w:hAnsi="Times New Roman" w:cs="Times New Roman"/>
-          <w:sz w:val="24"/>
-          <w:szCs w:val="24"/>
-        </w:rPr>
-        <w:t xml:space="preserve">yet, as with </w:t>
+        <w:t xml:space="preserve"> restoration efforts led by the </w:t>
       </w:r>
       <w:r>
         <w:rPr>
@@ -5068,7 +5096,15 @@
           <w:szCs w:val="24"/>
         </w:rPr>
         <w:lastRenderedPageBreak/>
-        <w:t xml:space="preserve">the other watersheds included in this study, </w:t>
+        <w:t xml:space="preserve">Seattle Public Utilities have been conducted throughout the watershed since 1971, </w:t>
+      </w:r>
+      <w:r>
+        <w:rPr>
+          <w:rFonts w:ascii="Times New Roman" w:hAnsi="Times New Roman" w:cs="Times New Roman"/>
+          <w:sz w:val="24"/>
+          <w:szCs w:val="24"/>
+        </w:rPr>
+        <w:t xml:space="preserve">yet, as with the other watersheds included in this study, </w:t>
       </w:r>
       <w:r>
         <w:rPr>
@@ -5172,7 +5208,23 @@
           <w:sz w:val="24"/>
           <w:szCs w:val="24"/>
         </w:rPr>
-        <w:t>Visualizing Ecosystem and Land Management Assessments (VELMA) model</w:t>
+        <w:t>Visualizing Ecosystem and Land Management Assessments (VELMA</w:t>
+      </w:r>
+      <w:r>
+        <w:rPr>
+          <w:rFonts w:ascii="Times New Roman" w:hAnsi="Times New Roman" w:cs="Times New Roman"/>
+          <w:sz w:val="24"/>
+          <w:szCs w:val="24"/>
+        </w:rPr>
+        <w:t xml:space="preserve"> v2019-07-22</w:t>
+      </w:r>
+      <w:r>
+        <w:rPr>
+          <w:rFonts w:ascii="Times New Roman" w:hAnsi="Times New Roman" w:cs="Times New Roman"/>
+          <w:sz w:val="24"/>
+          <w:szCs w:val="24"/>
+        </w:rPr>
+        <w:t>) model</w:t>
       </w:r>
       <w:r>
         <w:rPr>
@@ -5196,7 +5248,7 @@
           <w:sz w:val="24"/>
           <w:szCs w:val="24"/>
         </w:rPr>
-        <w:instrText xml:space="preserve"> ADDIN EN.CITE &lt;EndNote&gt;&lt;Cite&gt;&lt;Author&gt;Abdelnour&lt;/Author&gt;&lt;Year&gt;2011&lt;/Year&gt;&lt;RecNum&gt;12&lt;/RecNum&gt;&lt;DisplayText&gt;(Abdelnour et al., 2011)&lt;/DisplayText&gt;&lt;record&gt;&lt;rec-number&gt;12&lt;/rec-number&gt;&lt;foreign-keys&gt;&lt;key app="EN" db-id="vxswrvz902xafmet90nv2wrlvesvv0zrsd99" timestamp="1546295925"&gt;12&lt;/key&gt;&lt;/foreign-keys&gt;&lt;ref-type name="Journal Article"&gt;17&lt;/ref-type&gt;&lt;contributors&gt;&lt;authors&gt;&lt;author&gt;Abdelnour, Alex&lt;/author&gt;&lt;author&gt;Stieglitz, Marc&lt;/author&gt;&lt;author&gt;Pan, Feifei&lt;/author&gt;&lt;author&gt;McKane, Robert&lt;/author&gt;&lt;/authors&gt;&lt;/contributors&gt;&lt;titles&gt;&lt;title&gt;Catchment hydrological responses to forest harvest amount and spatial pattern&lt;/title&gt;&lt;secondary-title&gt;Water Resources Research&lt;/secondary-title&gt;&lt;/titles&gt;&lt;periodical&gt;&lt;full-title&gt;Water Resources Research&lt;/full-title&gt;&lt;/periodical&gt;&lt;volume&gt;47&lt;/volume&gt;&lt;number&gt;9&lt;/number&gt;&lt;dates&gt;&lt;year&gt;2011&lt;/year&gt;&lt;/dates&gt;&lt;isbn&gt;0043-1397&lt;/isbn&gt;&lt;urls&gt;&lt;/urls&gt;&lt;/record&gt;&lt;/Cite&gt;&lt;/EndNote&gt;</w:instrText>
+        <w:instrText xml:space="preserve"> ADDIN EN.CITE &lt;EndNote&gt;&lt;Cite&gt;&lt;Author&gt;Abdelnour&lt;/Author&gt;&lt;Year&gt;2011&lt;/Year&gt;&lt;RecNum&gt;12&lt;/RecNum&gt;&lt;DisplayText&gt;(Abdelnour et al., 2011)&lt;/DisplayText&gt;&lt;record&gt;&lt;rec-number&gt;12&lt;/rec-number&gt;&lt;foreign-keys&gt;&lt;key app="EN" db-id="vxswrvz902xafmet90nv2wrlvesvv0zrsd99" timestamp="1546295925"&gt;12&lt;/key&gt;&lt;/foreign-keys&gt;&lt;ref-type name="Journal Article"&gt;17&lt;/ref-type&gt;&lt;contributors&gt;&lt;authors&gt;&lt;author&gt;Abdelnour, Alex&lt;/author&gt;&lt;author&gt;Stieglitz, Marc&lt;/author&gt;&lt;author&gt;Pan, Feifei&lt;/author&gt;&lt;author&gt;McKane, Robert&lt;/author&gt;&lt;/authors&gt;&lt;/contributors&gt;&lt;titles&gt;&lt;title&gt;Catchment hydrological responses to forest harvest amount and spatial pattern&lt;/title&gt;&lt;secondary-title&gt;Water Resources Research&lt;/secondary-title&gt;&lt;/titles&gt;&lt;periodical&gt;&lt;full-title&gt;Water Resources Research&lt;/full-title&gt;&lt;/periodical&gt;&lt;volume&gt;47, W09521&lt;/volume&gt;&lt;dates&gt;&lt;year&gt;2011&lt;/year&gt;&lt;/dates&gt;&lt;isbn&gt;0043-1397&lt;/isbn&gt;&lt;urls&gt;&lt;/urls&gt;&lt;electronic-resource-num&gt;10.1029/2010WR010165&lt;/electronic-resource-num&gt;&lt;/record&gt;&lt;/Cite&gt;&lt;/EndNote&gt;</w:instrText>
       </w:r>
       <w:r>
         <w:rPr>
@@ -5277,7 +5329,7 @@
           <w:sz w:val="24"/>
           <w:szCs w:val="24"/>
         </w:rPr>
-        <w:instrText xml:space="preserve"> ADDIN EN.CITE &lt;EndNote&gt;&lt;Cite AuthorYear="1"&gt;&lt;Author&gt;Abdelnour&lt;/Author&gt;&lt;Year&gt;2011&lt;/Year&gt;&lt;RecNum&gt;12&lt;/RecNum&gt;&lt;DisplayText&gt;Abdelnour et al. (2011)&lt;/DisplayText&gt;&lt;record&gt;&lt;rec-number&gt;12&lt;/rec-number&gt;&lt;foreign-keys&gt;&lt;key app="EN" db-id="vxswrvz902xafmet90nv2wrlvesvv0zrsd99" timestamp="1546295925"&gt;12&lt;/key&gt;&lt;/foreign-keys&gt;&lt;ref-type name="Journal Article"&gt;17&lt;/ref-type&gt;&lt;contributors&gt;&lt;authors&gt;&lt;author&gt;Abdelnour, Alex&lt;/author&gt;&lt;author&gt;Stieglitz, Marc&lt;/author&gt;&lt;author&gt;Pan, Feifei&lt;/author&gt;&lt;author&gt;McKane, Robert&lt;/author&gt;&lt;/authors&gt;&lt;/contributors&gt;&lt;titles&gt;&lt;title&gt;Catchment hydrological responses to forest harvest amount and spatial pattern&lt;/title&gt;&lt;secondary-title&gt;Water Resources Research&lt;/secondary-title&gt;&lt;/titles&gt;&lt;periodical&gt;&lt;full-title&gt;Water Resources Research&lt;/full-title&gt;&lt;/periodical&gt;&lt;volume&gt;47&lt;/volume&gt;&lt;number&gt;9&lt;/number&gt;&lt;dates&gt;&lt;year&gt;2011&lt;/year&gt;&lt;/dates&gt;&lt;isbn&gt;0043-1397&lt;/isbn&gt;&lt;urls&gt;&lt;/urls&gt;&lt;/record&gt;&lt;/Cite&gt;&lt;/EndNote&gt;</w:instrText>
+        <w:instrText xml:space="preserve"> ADDIN EN.CITE &lt;EndNote&gt;&lt;Cite AuthorYear="1"&gt;&lt;Author&gt;Abdelnour&lt;/Author&gt;&lt;Year&gt;2011&lt;/Year&gt;&lt;RecNum&gt;12&lt;/RecNum&gt;&lt;DisplayText&gt;Abdelnour et al. (2011)&lt;/DisplayText&gt;&lt;record&gt;&lt;rec-number&gt;12&lt;/rec-number&gt;&lt;foreign-keys&gt;&lt;key app="EN" db-id="vxswrvz902xafmet90nv2wrlvesvv0zrsd99" timestamp="1546295925"&gt;12&lt;/key&gt;&lt;/foreign-keys&gt;&lt;ref-type name="Journal Article"&gt;17&lt;/ref-type&gt;&lt;contributors&gt;&lt;authors&gt;&lt;author&gt;Abdelnour, Alex&lt;/author&gt;&lt;author&gt;Stieglitz, Marc&lt;/author&gt;&lt;author&gt;Pan, Feifei&lt;/author&gt;&lt;author&gt;McKane, Robert&lt;/author&gt;&lt;/authors&gt;&lt;/contributors&gt;&lt;titles&gt;&lt;title&gt;Catchment hydrological responses to forest harvest amount and spatial pattern&lt;/title&gt;&lt;secondary-title&gt;Water Resources Research&lt;/secondary-title&gt;&lt;/titles&gt;&lt;periodical&gt;&lt;full-title&gt;Water Resources Research&lt;/full-title&gt;&lt;/periodical&gt;&lt;volume&gt;47, W09521&lt;/volume&gt;&lt;dates&gt;&lt;year&gt;2011&lt;/year&gt;&lt;/dates&gt;&lt;isbn&gt;0043-1397&lt;/isbn&gt;&lt;urls&gt;&lt;/urls&gt;&lt;electronic-resource-num&gt;10.1029/2010WR010165&lt;/electronic-resource-num&gt;&lt;/record&gt;&lt;/Cite&gt;&lt;/EndNote&gt;</w:instrText>
       </w:r>
       <w:r>
         <w:rPr>
@@ -5310,7 +5362,64 @@
           <w:sz w:val="24"/>
           <w:szCs w:val="24"/>
         </w:rPr>
-        <w:t xml:space="preserve"> and in </w:t>
+        <w:t xml:space="preserve">, </w:t>
+      </w:r>
+      <w:r>
+        <w:rPr>
+          <w:rFonts w:ascii="Times New Roman" w:hAnsi="Times New Roman" w:cs="Times New Roman"/>
+          <w:sz w:val="24"/>
+          <w:szCs w:val="24"/>
+        </w:rPr>
+        <w:fldChar w:fldCharType="begin"/>
+      </w:r>
+      <w:r>
+        <w:rPr>
+          <w:rFonts w:ascii="Times New Roman" w:hAnsi="Times New Roman" w:cs="Times New Roman"/>
+          <w:sz w:val="24"/>
+          <w:szCs w:val="24"/>
+        </w:rPr>
+        <w:instrText xml:space="preserve"> ADDIN EN.CITE &lt;EndNote&gt;&lt;Cite AuthorYear="1"&gt;&lt;Author&gt;Abdelnour&lt;/Author&gt;&lt;Year&gt;2013&lt;/Year&gt;&lt;RecNum&gt;35&lt;/RecNum&gt;&lt;DisplayText&gt;Abdelnour et al. (2013)&lt;/DisplayText&gt;&lt;record&gt;&lt;rec-number&gt;35&lt;/rec-number&gt;&lt;foreign-keys&gt;&lt;key app="EN" db-id="vxswrvz902xafmet90nv2wrlvesvv0zrsd99" timestamp="1582914982"&gt;35&lt;/key&gt;&lt;/foreign-keys&gt;&lt;ref-type name="Journal Article"&gt;17&lt;/ref-type&gt;&lt;contributors&gt;&lt;authors&gt;&lt;author&gt;Abdelnour, Alex&lt;/author&gt;&lt;author&gt;B. McKane, Robert&lt;/author&gt;&lt;author&gt;Stieglitz, Marc&lt;/author&gt;&lt;author&gt;Pan, Feifei&lt;/author&gt;&lt;author&gt;Cheng, Yiwei&lt;/author&gt;&lt;/authors&gt;&lt;/contributors&gt;&lt;titles&gt;&lt;title&gt;Effects of harvest on carbon and nitrogen dynamics in a Pacific Northwest forest catchment&lt;/title&gt;&lt;secondary-title&gt;Water Resources Research&lt;/secondary-title&gt;&lt;/titles&gt;&lt;periodical&gt;&lt;full-title&gt;Water Resources Research&lt;/full-title&gt;&lt;/periodical&gt;&lt;pages&gt;1292-1313&lt;/pages&gt;&lt;volume&gt;49&lt;/volume&gt;&lt;number&gt;3&lt;/number&gt;&lt;dates&gt;&lt;year&gt;2013&lt;/year&gt;&lt;/dates&gt;&lt;isbn&gt;0043-1397&lt;/isbn&gt;&lt;urls&gt;&lt;/urls&gt;&lt;/record&gt;&lt;/Cite&gt;&lt;/EndNote&gt;</w:instrText>
+      </w:r>
+      <w:r>
+        <w:rPr>
+          <w:rFonts w:ascii="Times New Roman" w:hAnsi="Times New Roman" w:cs="Times New Roman"/>
+          <w:sz w:val="24"/>
+          <w:szCs w:val="24"/>
+        </w:rPr>
+        <w:fldChar w:fldCharType="separate"/>
+      </w:r>
+      <w:r>
+        <w:rPr>
+          <w:rFonts w:ascii="Times New Roman" w:hAnsi="Times New Roman" w:cs="Times New Roman"/>
+          <w:noProof/>
+          <w:sz w:val="24"/>
+          <w:szCs w:val="24"/>
+        </w:rPr>
+        <w:t>Abdelnour et al. (2013)</w:t>
+      </w:r>
+      <w:r>
+        <w:rPr>
+          <w:rFonts w:ascii="Times New Roman" w:hAnsi="Times New Roman" w:cs="Times New Roman"/>
+          <w:sz w:val="24"/>
+          <w:szCs w:val="24"/>
+        </w:rPr>
+        <w:fldChar w:fldCharType="end"/>
+      </w:r>
+      <w:r>
+        <w:rPr>
+          <w:rFonts w:ascii="Times New Roman" w:hAnsi="Times New Roman" w:cs="Times New Roman"/>
+          <w:sz w:val="24"/>
+          <w:szCs w:val="24"/>
+        </w:rPr>
+        <w:t xml:space="preserve">, and </w:t>
+      </w:r>
+      <w:r>
+        <w:rPr>
+          <w:rFonts w:ascii="Times New Roman" w:hAnsi="Times New Roman" w:cs="Times New Roman"/>
+          <w:sz w:val="24"/>
+          <w:szCs w:val="24"/>
+        </w:rPr>
+        <w:t xml:space="preserve">in </w:t>
       </w:r>
       <w:r>
         <w:rPr>
@@ -5342,7 +5451,7 @@
           <w:sz w:val="24"/>
           <w:szCs w:val="24"/>
         </w:rPr>
-        <w:instrText xml:space="preserve"> ADDIN EN.CITE &lt;EndNote&gt;&lt;Cite&gt;&lt;Author&gt;McKane&lt;/Author&gt;&lt;Year&gt;2014&lt;/Year&gt;&lt;RecNum&gt;24&lt;/RecNum&gt;&lt;DisplayText&gt;(McKane et al., 2014)&lt;/DisplayText&gt;&lt;record&gt;&lt;rec-number&gt;24&lt;/rec-number&gt;&lt;foreign-keys&gt;&lt;key app="EN" db-id="vxswrvz902xafmet90nv2wrlvesvv0zrsd99" timestamp="1581461840"&gt;24&lt;/key&gt;&lt;/foreign-keys&gt;&lt;ref-type name="Manuscript"&gt;36&lt;/ref-type&gt;&lt;contributors&gt;&lt;authors&gt;&lt;author&gt;McKane, Robert&lt;/author&gt;&lt;author&gt;Brookes, Allen&lt;/author&gt;&lt;author&gt;Djang, Kevin&lt;/author&gt;&lt;author&gt;Stieglitz, Marc&lt;/author&gt;&lt;author&gt;Abdelnour, Alex&lt;/author&gt;&lt;author&gt;Pan, Feifei&lt;/author&gt;&lt;author&gt;Halama, Jonathan&lt;/author&gt;&lt;author&gt;Pettus, Paul&lt;/author&gt;&lt;author&gt;Phillips, Don&lt;/author&gt;&lt;/authors&gt;&lt;secondary-authors&gt;&lt;author&gt;Environmental Protection Agency Office of Research and Development National Health and Environmental Effects Research Laboratory&lt;/author&gt;&lt;/secondary-authors&gt;&lt;/contributors&gt;&lt;titles&gt;&lt;title&gt;Velma User Manual and Technical Documentation&lt;/title&gt;&lt;/titles&gt;&lt;dates&gt;&lt;year&gt;2014&lt;/year&gt;&lt;/dates&gt;&lt;pub-location&gt;Corvallis, OR, USA&lt;/pub-location&gt;&lt;urls&gt;&lt;related-urls&gt;&lt;url&gt;https://www.epa.gov/water-research/visualizing-ecosystem-land-management-assessments-velma-model-20&lt;/url&gt;&lt;/related-urls&gt;&lt;/urls&gt;&lt;/record&gt;&lt;/Cite&gt;&lt;/EndNote&gt;</w:instrText>
+        <w:instrText xml:space="preserve"> ADDIN EN.CITE &lt;EndNote&gt;&lt;Cite&gt;&lt;Author&gt;McKane&lt;/Author&gt;&lt;Year&gt;2014&lt;/Year&gt;&lt;RecNum&gt;24&lt;/RecNum&gt;&lt;DisplayText&gt;(McKane et al., 2014b)&lt;/DisplayText&gt;&lt;record&gt;&lt;rec-number&gt;24&lt;/rec-number&gt;&lt;foreign-keys&gt;&lt;key app="EN" db-id="vxswrvz902xafmet90nv2wrlvesvv0zrsd99" timestamp="1581461840"&gt;24&lt;/key&gt;&lt;/foreign-keys&gt;&lt;ref-type name="Government Document"&gt;46&lt;/ref-type&gt;&lt;contributors&gt;&lt;authors&gt;&lt;author&gt;McKane, Robert&lt;/author&gt;&lt;author&gt;Brookes, Allen&lt;/author&gt;&lt;author&gt;Djang, Kevin&lt;/author&gt;&lt;author&gt;Stieglitz, Marc&lt;/author&gt;&lt;author&gt;Abdelnour, Alex&lt;/author&gt;&lt;author&gt;Pan, Feifei&lt;/author&gt;&lt;author&gt;Halama, Jonathan&lt;/author&gt;&lt;author&gt;Pettus, Paul&lt;/author&gt;&lt;author&gt;Phillips, Don&lt;/author&gt;&lt;/authors&gt;&lt;/contributors&gt;&lt;titles&gt;&lt;title&gt;Velma Version 2.0: User Manual and Technical Documentation&lt;/title&gt;&lt;/titles&gt;&lt;dates&gt;&lt;year&gt;2014&lt;/year&gt;&lt;/dates&gt;&lt;pub-location&gt;Corvallis, OR, USA&lt;/pub-location&gt;&lt;publisher&gt;Environmental Protection Agency Office of Research and Development National Health and Environmental Effects Research Laboratory&lt;/publisher&gt;&lt;urls&gt;&lt;related-urls&gt;&lt;url&gt;https://www.epa.gov/water-research/visualizing-ecosystem-land-management-assessments-velma-model-20&lt;/url&gt;&lt;/related-urls&gt;&lt;/urls&gt;&lt;/record&gt;&lt;/Cite&gt;&lt;/EndNote&gt;</w:instrText>
       </w:r>
       <w:r>
         <w:rPr>
@@ -5359,7 +5468,7 @@
           <w:sz w:val="24"/>
           <w:szCs w:val="24"/>
         </w:rPr>
-        <w:t>(McKane et al., 2014)</w:t>
+        <w:t>(McKane et al., 2014b)</w:t>
       </w:r>
       <w:r>
         <w:rPr>
@@ -5472,15 +5581,152 @@
           <w:sz w:val="24"/>
           <w:szCs w:val="24"/>
         </w:rPr>
-        <w:fldChar w:fldCharType="begin"/>
-      </w:r>
-      <w:r>
-        <w:rPr>
-          <w:rFonts w:ascii="Times New Roman" w:hAnsi="Times New Roman" w:cs="Times New Roman"/>
-          <w:sz w:val="24"/>
-          <w:szCs w:val="24"/>
-        </w:rPr>
-        <w:instrText xml:space="preserve"> ADDIN EN.CITE &lt;EndNote&gt;&lt;Cite&gt;&lt;Author&gt;Abdelnour&lt;/Author&gt;&lt;Year&gt;2011&lt;/Year&gt;&lt;RecNum&gt;12&lt;/RecNum&gt;&lt;DisplayText&gt;(Abdelnour et al., 2013; Abdelnour et al., 2011)&lt;/DisplayText&gt;&lt;record&gt;&lt;rec-number&gt;12&lt;/rec-number&gt;&lt;foreign-keys&gt;&lt;key app="EN" db-id="vxswrvz902xafmet90nv2wrlvesvv0zrsd99" timestamp="1546295925"&gt;12&lt;/key&gt;&lt;/foreign-keys&gt;&lt;ref-type name="Journal Article"&gt;17&lt;/ref-type&gt;&lt;contributors&gt;&lt;authors&gt;&lt;author&gt;Abdelnour, Alex&lt;/author&gt;&lt;author&gt;Stieglitz, Marc&lt;/author&gt;&lt;author&gt;Pan, Feifei&lt;/author&gt;&lt;author&gt;McKane, Robert&lt;/author&gt;&lt;/authors&gt;&lt;/contributors&gt;&lt;titles&gt;&lt;title&gt;Catchment hydrological responses to forest harvest amount and spatial pattern&lt;/title&gt;&lt;secondary-title&gt;Water Resources Research&lt;/secondary-title&gt;&lt;/titles&gt;&lt;periodical&gt;&lt;full-title&gt;Water Resources Research&lt;/full-title&gt;&lt;/periodical&gt;&lt;volume&gt;47&lt;/volume&gt;&lt;number&gt;9&lt;/number&gt;&lt;dates&gt;&lt;year&gt;2011&lt;/year&gt;&lt;/dates&gt;&lt;isbn&gt;0043-1397&lt;/isbn&gt;&lt;urls&gt;&lt;/urls&gt;&lt;/record&gt;&lt;/Cite&gt;&lt;Cite&gt;&lt;Author&gt;Abdelnour&lt;/Author&gt;&lt;Year&gt;2013&lt;/Year&gt;&lt;RecNum&gt;35&lt;/RecNum&gt;&lt;record&gt;&lt;rec-number&gt;35&lt;/rec-number&gt;&lt;foreign-keys&gt;&lt;key app="EN" db-id="vxswrvz902xafmet90nv2wrlvesvv0zrsd99" timestamp="1582914982"&gt;35&lt;/key&gt;&lt;/foreign-keys&gt;&lt;ref-type name="Journal Article"&gt;17&lt;/ref-type&gt;&lt;contributors&gt;&lt;authors&gt;&lt;author&gt;Abdelnour, Alex&lt;/author&gt;&lt;author&gt;B. McKane, Robert&lt;/author&gt;&lt;author&gt;Stieglitz, Marc&lt;/author&gt;&lt;author&gt;Pan, Feifei&lt;/author&gt;&lt;author&gt;Cheng, Yiwei&lt;/author&gt;&lt;/authors&gt;&lt;/contributors&gt;&lt;titles&gt;&lt;title&gt;Effects of harvest on carbon and nitrogen dynamics in a Pacific Northwest forest catchment&lt;/title&gt;&lt;secondary-title&gt;Water Resources Research&lt;/secondary-title&gt;&lt;/titles&gt;&lt;periodical&gt;&lt;full-title&gt;Water Resources Research&lt;/full-title&gt;&lt;/periodical&gt;&lt;pages&gt;1292-1313&lt;/pages&gt;&lt;volume&gt;49&lt;/volume&gt;&lt;number&gt;3&lt;/number&gt;&lt;dates&gt;&lt;year&gt;2013&lt;/year&gt;&lt;/dates&gt;&lt;isbn&gt;0043-1397&lt;/isbn&gt;&lt;urls&gt;&lt;/urls&gt;&lt;/record&gt;&lt;/Cite&gt;&lt;/EndNote&gt;</w:instrText>
+        <w:fldChar w:fldCharType="begin">
+          <w:fldData xml:space="preserve">PEVuZE5vdGU+PENpdGU+PEF1dGhvcj5BYmRlbG5vdXI8L0F1dGhvcj48WWVhcj4yMDExPC9ZZWFy
+PjxSZWNOdW0+MTI8L1JlY051bT48RGlzcGxheVRleHQ+KEFiZGVsbm91ciBldCBhbC4sIDIwMTM7
+IEFiZGVsbm91ciBldCBhbC4sIDIwMTE7IE1jS2FuZSBldCBhbC4sIDIwMTRhKTwvRGlzcGxheVRl
+eHQ+PHJlY29yZD48cmVjLW51bWJlcj4xMjwvcmVjLW51bWJlcj48Zm9yZWlnbi1rZXlzPjxrZXkg
+YXBwPSJFTiIgZGItaWQ9InZ4c3dydno5MDJ4YWZtZXQ5MG52MndybHZlc3Z2MHpyc2Q5OSIgdGlt
+ZXN0YW1wPSIxNTQ2Mjk1OTI1Ij4xMjwva2V5PjwvZm9yZWlnbi1rZXlzPjxyZWYtdHlwZSBuYW1l
+PSJKb3VybmFsIEFydGljbGUiPjE3PC9yZWYtdHlwZT48Y29udHJpYnV0b3JzPjxhdXRob3JzPjxh
+dXRob3I+QWJkZWxub3VyLCBBbGV4PC9hdXRob3I+PGF1dGhvcj5TdGllZ2xpdHosIE1hcmM8L2F1
+dGhvcj48YXV0aG9yPlBhbiwgRmVpZmVpPC9hdXRob3I+PGF1dGhvcj5NY0thbmUsIFJvYmVydDwv
+YXV0aG9yPjwvYXV0aG9ycz48L2NvbnRyaWJ1dG9ycz48dGl0bGVzPjx0aXRsZT5DYXRjaG1lbnQg
+aHlkcm9sb2dpY2FsIHJlc3BvbnNlcyB0byBmb3Jlc3QgaGFydmVzdCBhbW91bnQgYW5kIHNwYXRp
+YWwgcGF0dGVybjwvdGl0bGU+PHNlY29uZGFyeS10aXRsZT5XYXRlciBSZXNvdXJjZXMgUmVzZWFy
+Y2g8L3NlY29uZGFyeS10aXRsZT48L3RpdGxlcz48cGVyaW9kaWNhbD48ZnVsbC10aXRsZT5XYXRl
+ciBSZXNvdXJjZXMgUmVzZWFyY2g8L2Z1bGwtdGl0bGU+PC9wZXJpb2RpY2FsPjx2b2x1bWU+NDcs
+IFcwOTUyMTwvdm9sdW1lPjxkYXRlcz48eWVhcj4yMDExPC95ZWFyPjwvZGF0ZXM+PGlzYm4+MDA0
+My0xMzk3PC9pc2JuPjx1cmxzPjwvdXJscz48ZWxlY3Ryb25pYy1yZXNvdXJjZS1udW0+MTAuMTAy
+OS8yMDEwV1IwMTAxNjU8L2VsZWN0cm9uaWMtcmVzb3VyY2UtbnVtPjwvcmVjb3JkPjwvQ2l0ZT48
+Q2l0ZT48QXV0aG9yPkFiZGVsbm91cjwvQXV0aG9yPjxZZWFyPjIwMTM8L1llYXI+PFJlY051bT4z
+NTwvUmVjTnVtPjxyZWNvcmQ+PHJlYy1udW1iZXI+MzU8L3JlYy1udW1iZXI+PGZvcmVpZ24ta2V5
+cz48a2V5IGFwcD0iRU4iIGRiLWlkPSJ2eHN3cnZ6OTAyeGFmbWV0OTBudjJ3cmx2ZXN2djB6cnNk
+OTkiIHRpbWVzdGFtcD0iMTU4MjkxNDk4MiI+MzU8L2tleT48L2ZvcmVpZ24ta2V5cz48cmVmLXR5
+cGUgbmFtZT0iSm91cm5hbCBBcnRpY2xlIj4xNzwvcmVmLXR5cGU+PGNvbnRyaWJ1dG9ycz48YXV0
+aG9ycz48YXV0aG9yPkFiZGVsbm91ciwgQWxleDwvYXV0aG9yPjxhdXRob3I+Qi4gTWNLYW5lLCBS
+b2JlcnQ8L2F1dGhvcj48YXV0aG9yPlN0aWVnbGl0eiwgTWFyYzwvYXV0aG9yPjxhdXRob3I+UGFu
+LCBGZWlmZWk8L2F1dGhvcj48YXV0aG9yPkNoZW5nLCBZaXdlaTwvYXV0aG9yPjwvYXV0aG9ycz48
+L2NvbnRyaWJ1dG9ycz48dGl0bGVzPjx0aXRsZT5FZmZlY3RzIG9mIGhhcnZlc3Qgb24gY2FyYm9u
+IGFuZCBuaXRyb2dlbiBkeW5hbWljcyBpbiBhIFBhY2lmaWMgTm9ydGh3ZXN0IGZvcmVzdCBjYXRj
+aG1lbnQ8L3RpdGxlPjxzZWNvbmRhcnktdGl0bGU+V2F0ZXIgUmVzb3VyY2VzIFJlc2VhcmNoPC9z
+ZWNvbmRhcnktdGl0bGU+PC90aXRsZXM+PHBlcmlvZGljYWw+PGZ1bGwtdGl0bGU+V2F0ZXIgUmVz
+b3VyY2VzIFJlc2VhcmNoPC9mdWxsLXRpdGxlPjwvcGVyaW9kaWNhbD48cGFnZXM+MTI5Mi0xMzEz
+PC9wYWdlcz48dm9sdW1lPjQ5PC92b2x1bWU+PG51bWJlcj4zPC9udW1iZXI+PGRhdGVzPjx5ZWFy
+PjIwMTM8L3llYXI+PC9kYXRlcz48aXNibj4wMDQzLTEzOTc8L2lzYm4+PHVybHM+PC91cmxzPjwv
+cmVjb3JkPjwvQ2l0ZT48Q2l0ZT48QXV0aG9yPk1jS2FuZTwvQXV0aG9yPjxZZWFyPjIwMTQ8L1ll
+YXI+PFJlY051bT40MjwvUmVjTnVtPjxyZWNvcmQ+PHJlYy1udW1iZXI+NDI8L3JlYy1udW1iZXI+
+PGZvcmVpZ24ta2V5cz48a2V5IGFwcD0iRU4iIGRiLWlkPSJ2eHN3cnZ6OTAyeGFmbWV0OTBudjJ3
+cmx2ZXN2djB6cnNkOTkiIHRpbWVzdGFtcD0iMTU4MzE3NDIyOCI+NDI8L2tleT48L2ZvcmVpZ24t
+a2V5cz48cmVmLXR5cGUgbmFtZT0iSm91cm5hbCBBcnRpY2xlIj4xNzwvcmVmLXR5cGU+PGNvbnRy
+aWJ1dG9ycz48YXV0aG9ycz48YXV0aG9yPk1jS2FuZSwgUm9iZXJ0PC9hdXRob3I+PGF1dGhvcj5C
+cm9va2VzLCBBbGxlbjwvYXV0aG9yPjxhdXRob3I+RGphbmcsIEtldmluPC9hdXRob3I+PGF1dGhv
+cj5IYWxhbWEsIEpvbmF0aGFuPC9hdXRob3I+PGF1dGhvcj5QZXR0dXMsIFBhdWwgQnJ5Y2U8L2F1
+dGhvcj48YXV0aG9yPlBhcGVuZnVzLCBNaWNoYWVsPC9hdXRob3I+PGF1dGhvcj5QaGlsbGlwcywg
+RG9uYWxkPC9hdXRob3I+PGF1dGhvcj5EZXdpdHQsIFRlZDwvYXV0aG9yPjxhdXRob3I+QnJvd24s
+IENoZXJ5bCBBPC9hdXRob3I+PGF1dGhvcj5TdGVjaGVyLCBIaWxtYXI8L2F1dGhvcj48L2F1dGhv
+cnM+PC9jb250cmlidXRvcnM+PHRpdGxlcz48dGl0bGU+UXVhbnRpZnlpbmcgZWNvc3lzdGVtIHNl
+cnZpY2UgdHJhZGVvZmZzIGluIHJlc3BvbnNlIHRvIGFsdGVybmF0aXZlIGxhbmQgdXNlIGFuZCBj
+bGltYXRlIHNjZW5hcmlvczogUGFjaWZpYyBOb3J0aHdlc3QgYXBwbGljYXRpb25zIG9mIHRoZSBW
+RUxNQSBlY29oeWRyb2xvZ2ljYWwgbW9kZWwuPC90aXRsZT48c2Vjb25kYXJ5LXRpdGxlPiBQcmVz
+ZW50ZWQgYXQgU2FsaXNoIFNlYSBFY29zeXN0ZW0gQ29uZmVyZW5jZSwgU2VhdHRsZSwgV0EsIEFw
+cmlsIDMwLU1heSAyLCAyMDE0Ljwvc2Vjb25kYXJ5LXRpdGxlPjwvdGl0bGVzPjxkYXRlcz48eWVh
+cj4yMDE0PC95ZWFyPjwvZGF0ZXM+PHVybHM+PC91cmxzPjwvcmVjb3JkPjwvQ2l0ZT48L0VuZE5v
+dGU+AG==
+</w:fldData>
+        </w:fldChar>
+      </w:r>
+      <w:r>
+        <w:rPr>
+          <w:rFonts w:ascii="Times New Roman" w:hAnsi="Times New Roman" w:cs="Times New Roman"/>
+          <w:sz w:val="24"/>
+          <w:szCs w:val="24"/>
+        </w:rPr>
+        <w:instrText xml:space="preserve"> ADDIN EN.CITE </w:instrText>
+      </w:r>
+      <w:r>
+        <w:rPr>
+          <w:rFonts w:ascii="Times New Roman" w:hAnsi="Times New Roman" w:cs="Times New Roman"/>
+          <w:sz w:val="24"/>
+          <w:szCs w:val="24"/>
+        </w:rPr>
+        <w:fldChar w:fldCharType="begin">
+          <w:fldData xml:space="preserve">PEVuZE5vdGU+PENpdGU+PEF1dGhvcj5BYmRlbG5vdXI8L0F1dGhvcj48WWVhcj4yMDExPC9ZZWFy
+PjxSZWNOdW0+MTI8L1JlY051bT48RGlzcGxheVRleHQ+KEFiZGVsbm91ciBldCBhbC4sIDIwMTM7
+IEFiZGVsbm91ciBldCBhbC4sIDIwMTE7IE1jS2FuZSBldCBhbC4sIDIwMTRhKTwvRGlzcGxheVRl
+eHQ+PHJlY29yZD48cmVjLW51bWJlcj4xMjwvcmVjLW51bWJlcj48Zm9yZWlnbi1rZXlzPjxrZXkg
+YXBwPSJFTiIgZGItaWQ9InZ4c3dydno5MDJ4YWZtZXQ5MG52MndybHZlc3Z2MHpyc2Q5OSIgdGlt
+ZXN0YW1wPSIxNTQ2Mjk1OTI1Ij4xMjwva2V5PjwvZm9yZWlnbi1rZXlzPjxyZWYtdHlwZSBuYW1l
+PSJKb3VybmFsIEFydGljbGUiPjE3PC9yZWYtdHlwZT48Y29udHJpYnV0b3JzPjxhdXRob3JzPjxh
+dXRob3I+QWJkZWxub3VyLCBBbGV4PC9hdXRob3I+PGF1dGhvcj5TdGllZ2xpdHosIE1hcmM8L2F1
+dGhvcj48YXV0aG9yPlBhbiwgRmVpZmVpPC9hdXRob3I+PGF1dGhvcj5NY0thbmUsIFJvYmVydDwv
+YXV0aG9yPjwvYXV0aG9ycz48L2NvbnRyaWJ1dG9ycz48dGl0bGVzPjx0aXRsZT5DYXRjaG1lbnQg
+aHlkcm9sb2dpY2FsIHJlc3BvbnNlcyB0byBmb3Jlc3QgaGFydmVzdCBhbW91bnQgYW5kIHNwYXRp
+YWwgcGF0dGVybjwvdGl0bGU+PHNlY29uZGFyeS10aXRsZT5XYXRlciBSZXNvdXJjZXMgUmVzZWFy
+Y2g8L3NlY29uZGFyeS10aXRsZT48L3RpdGxlcz48cGVyaW9kaWNhbD48ZnVsbC10aXRsZT5XYXRl
+ciBSZXNvdXJjZXMgUmVzZWFyY2g8L2Z1bGwtdGl0bGU+PC9wZXJpb2RpY2FsPjx2b2x1bWU+NDcs
+IFcwOTUyMTwvdm9sdW1lPjxkYXRlcz48eWVhcj4yMDExPC95ZWFyPjwvZGF0ZXM+PGlzYm4+MDA0
+My0xMzk3PC9pc2JuPjx1cmxzPjwvdXJscz48ZWxlY3Ryb25pYy1yZXNvdXJjZS1udW0+MTAuMTAy
+OS8yMDEwV1IwMTAxNjU8L2VsZWN0cm9uaWMtcmVzb3VyY2UtbnVtPjwvcmVjb3JkPjwvQ2l0ZT48
+Q2l0ZT48QXV0aG9yPkFiZGVsbm91cjwvQXV0aG9yPjxZZWFyPjIwMTM8L1llYXI+PFJlY051bT4z
+NTwvUmVjTnVtPjxyZWNvcmQ+PHJlYy1udW1iZXI+MzU8L3JlYy1udW1iZXI+PGZvcmVpZ24ta2V5
+cz48a2V5IGFwcD0iRU4iIGRiLWlkPSJ2eHN3cnZ6OTAyeGFmbWV0OTBudjJ3cmx2ZXN2djB6cnNk
+OTkiIHRpbWVzdGFtcD0iMTU4MjkxNDk4MiI+MzU8L2tleT48L2ZvcmVpZ24ta2V5cz48cmVmLXR5
+cGUgbmFtZT0iSm91cm5hbCBBcnRpY2xlIj4xNzwvcmVmLXR5cGU+PGNvbnRyaWJ1dG9ycz48YXV0
+aG9ycz48YXV0aG9yPkFiZGVsbm91ciwgQWxleDwvYXV0aG9yPjxhdXRob3I+Qi4gTWNLYW5lLCBS
+b2JlcnQ8L2F1dGhvcj48YXV0aG9yPlN0aWVnbGl0eiwgTWFyYzwvYXV0aG9yPjxhdXRob3I+UGFu
+LCBGZWlmZWk8L2F1dGhvcj48YXV0aG9yPkNoZW5nLCBZaXdlaTwvYXV0aG9yPjwvYXV0aG9ycz48
+L2NvbnRyaWJ1dG9ycz48dGl0bGVzPjx0aXRsZT5FZmZlY3RzIG9mIGhhcnZlc3Qgb24gY2FyYm9u
+IGFuZCBuaXRyb2dlbiBkeW5hbWljcyBpbiBhIFBhY2lmaWMgTm9ydGh3ZXN0IGZvcmVzdCBjYXRj
+aG1lbnQ8L3RpdGxlPjxzZWNvbmRhcnktdGl0bGU+V2F0ZXIgUmVzb3VyY2VzIFJlc2VhcmNoPC9z
+ZWNvbmRhcnktdGl0bGU+PC90aXRsZXM+PHBlcmlvZGljYWw+PGZ1bGwtdGl0bGU+V2F0ZXIgUmVz
+b3VyY2VzIFJlc2VhcmNoPC9mdWxsLXRpdGxlPjwvcGVyaW9kaWNhbD48cGFnZXM+MTI5Mi0xMzEz
+PC9wYWdlcz48dm9sdW1lPjQ5PC92b2x1bWU+PG51bWJlcj4zPC9udW1iZXI+PGRhdGVzPjx5ZWFy
+PjIwMTM8L3llYXI+PC9kYXRlcz48aXNibj4wMDQzLTEzOTc8L2lzYm4+PHVybHM+PC91cmxzPjwv
+cmVjb3JkPjwvQ2l0ZT48Q2l0ZT48QXV0aG9yPk1jS2FuZTwvQXV0aG9yPjxZZWFyPjIwMTQ8L1ll
+YXI+PFJlY051bT40MjwvUmVjTnVtPjxyZWNvcmQ+PHJlYy1udW1iZXI+NDI8L3JlYy1udW1iZXI+
+PGZvcmVpZ24ta2V5cz48a2V5IGFwcD0iRU4iIGRiLWlkPSJ2eHN3cnZ6OTAyeGFmbWV0OTBudjJ3
+cmx2ZXN2djB6cnNkOTkiIHRpbWVzdGFtcD0iMTU4MzE3NDIyOCI+NDI8L2tleT48L2ZvcmVpZ24t
+a2V5cz48cmVmLXR5cGUgbmFtZT0iSm91cm5hbCBBcnRpY2xlIj4xNzwvcmVmLXR5cGU+PGNvbnRy
+aWJ1dG9ycz48YXV0aG9ycz48YXV0aG9yPk1jS2FuZSwgUm9iZXJ0PC9hdXRob3I+PGF1dGhvcj5C
+cm9va2VzLCBBbGxlbjwvYXV0aG9yPjxhdXRob3I+RGphbmcsIEtldmluPC9hdXRob3I+PGF1dGhv
+cj5IYWxhbWEsIEpvbmF0aGFuPC9hdXRob3I+PGF1dGhvcj5QZXR0dXMsIFBhdWwgQnJ5Y2U8L2F1
+dGhvcj48YXV0aG9yPlBhcGVuZnVzLCBNaWNoYWVsPC9hdXRob3I+PGF1dGhvcj5QaGlsbGlwcywg
+RG9uYWxkPC9hdXRob3I+PGF1dGhvcj5EZXdpdHQsIFRlZDwvYXV0aG9yPjxhdXRob3I+QnJvd24s
+IENoZXJ5bCBBPC9hdXRob3I+PGF1dGhvcj5TdGVjaGVyLCBIaWxtYXI8L2F1dGhvcj48L2F1dGhv
+cnM+PC9jb250cmlidXRvcnM+PHRpdGxlcz48dGl0bGU+UXVhbnRpZnlpbmcgZWNvc3lzdGVtIHNl
+cnZpY2UgdHJhZGVvZmZzIGluIHJlc3BvbnNlIHRvIGFsdGVybmF0aXZlIGxhbmQgdXNlIGFuZCBj
+bGltYXRlIHNjZW5hcmlvczogUGFjaWZpYyBOb3J0aHdlc3QgYXBwbGljYXRpb25zIG9mIHRoZSBW
+RUxNQSBlY29oeWRyb2xvZ2ljYWwgbW9kZWwuPC90aXRsZT48c2Vjb25kYXJ5LXRpdGxlPiBQcmVz
+ZW50ZWQgYXQgU2FsaXNoIFNlYSBFY29zeXN0ZW0gQ29uZmVyZW5jZSwgU2VhdHRsZSwgV0EsIEFw
+cmlsIDMwLU1heSAyLCAyMDE0Ljwvc2Vjb25kYXJ5LXRpdGxlPjwvdGl0bGVzPjxkYXRlcz48eWVh
+cj4yMDE0PC95ZWFyPjwvZGF0ZXM+PHVybHM+PC91cmxzPjwvcmVjb3JkPjwvQ2l0ZT48L0VuZE5v
+dGU+AG==
+</w:fldData>
+        </w:fldChar>
+      </w:r>
+      <w:r>
+        <w:rPr>
+          <w:rFonts w:ascii="Times New Roman" w:hAnsi="Times New Roman" w:cs="Times New Roman"/>
+          <w:sz w:val="24"/>
+          <w:szCs w:val="24"/>
+        </w:rPr>
+        <w:instrText xml:space="preserve"> ADDIN EN.CITE.DATA </w:instrText>
+      </w:r>
+      <w:r>
+        <w:rPr>
+          <w:rFonts w:ascii="Times New Roman" w:hAnsi="Times New Roman" w:cs="Times New Roman"/>
+          <w:sz w:val="24"/>
+          <w:szCs w:val="24"/>
+        </w:rPr>
+      </w:r>
+      <w:r>
+        <w:rPr>
+          <w:rFonts w:ascii="Times New Roman" w:hAnsi="Times New Roman" w:cs="Times New Roman"/>
+          <w:sz w:val="24"/>
+          <w:szCs w:val="24"/>
+        </w:rPr>
+        <w:fldChar w:fldCharType="end"/>
       </w:r>
       <w:r>
         <w:rPr>
@@ -5497,7 +5743,7 @@
           <w:sz w:val="24"/>
           <w:szCs w:val="24"/>
         </w:rPr>
-        <w:t>(Abdelnour et al., 2013; Abdelnour et al., 2011)</w:t>
+        <w:t>(Abdelnour et al., 2013; Abdelnour et al., 2011; McKane et al., 2014a)</w:t>
       </w:r>
       <w:r>
         <w:rPr>
@@ -5808,7 +6054,16 @@
           <w:sz w:val="24"/>
           <w:szCs w:val="24"/>
         </w:rPr>
-        <w:t xml:space="preserve"> depicts a single VELMA voxel that describes how VELMA models the environment. The left panel designates a traditional VELMA voxel </w:t>
+        <w:t xml:space="preserve"> depicts a single VELMA voxel that describes how VELMA models the environment. The left panel designates a traditional VELMA </w:t>
+      </w:r>
+      <w:r>
+        <w:rPr>
+          <w:rFonts w:ascii="Times New Roman" w:hAnsi="Times New Roman" w:cs="Times New Roman"/>
+          <w:sz w:val="24"/>
+          <w:szCs w:val="24"/>
+        </w:rPr>
+        <w:lastRenderedPageBreak/>
+        <w:t xml:space="preserve">voxel </w:t>
       </w:r>
       <w:r>
         <w:rPr>
@@ -5832,16 +6087,7 @@
           <w:sz w:val="24"/>
           <w:szCs w:val="24"/>
         </w:rPr>
-        <w:t xml:space="preserve">, as implementable in VELMA 2.0. This </w:t>
-      </w:r>
-      <w:r>
-        <w:rPr>
-          <w:rFonts w:ascii="Times New Roman" w:hAnsi="Times New Roman" w:cs="Times New Roman"/>
-          <w:sz w:val="24"/>
-          <w:szCs w:val="24"/>
-        </w:rPr>
-        <w:lastRenderedPageBreak/>
-        <w:t xml:space="preserve">optional impermeable layer limits </w:t>
+        <w:t xml:space="preserve">, as implementable in VELMA 2.0. This optional impermeable layer limits </w:t>
       </w:r>
       <w:r>
         <w:rPr>
@@ -6555,15 +6801,124 @@
           <w:sz w:val="24"/>
           <w:szCs w:val="24"/>
         </w:rPr>
-        <w:fldChar w:fldCharType="begin"/>
-      </w:r>
-      <w:r>
-        <w:rPr>
-          <w:rFonts w:ascii="Times New Roman" w:hAnsi="Times New Roman" w:cs="Times New Roman"/>
-          <w:sz w:val="24"/>
-          <w:szCs w:val="24"/>
-        </w:rPr>
-        <w:instrText xml:space="preserve"> ADDIN EN.CITE &lt;EndNote&gt;&lt;Cite&gt;&lt;Author&gt;McKane&lt;/Author&gt;&lt;Year&gt;2014&lt;/Year&gt;&lt;RecNum&gt;24&lt;/RecNum&gt;&lt;DisplayText&gt;(McKane et al., 2014)&lt;/DisplayText&gt;&lt;record&gt;&lt;rec-number&gt;24&lt;/rec-number&gt;&lt;foreign-keys&gt;&lt;key app="EN" db-id="vxswrvz902xafmet90nv2wrlvesvv0zrsd99" timestamp="1581461840"&gt;24&lt;/key&gt;&lt;/foreign-keys&gt;&lt;ref-type name="Manuscript"&gt;36&lt;/ref-type&gt;&lt;contributors&gt;&lt;authors&gt;&lt;author&gt;McKane, Robert&lt;/author&gt;&lt;author&gt;Brookes, Allen&lt;/author&gt;&lt;author&gt;Djang, Kevin&lt;/author&gt;&lt;author&gt;Stieglitz, Marc&lt;/author&gt;&lt;author&gt;Abdelnour, Alex&lt;/author&gt;&lt;author&gt;Pan, Feifei&lt;/author&gt;&lt;author&gt;Halama, Jonathan&lt;/author&gt;&lt;author&gt;Pettus, Paul&lt;/author&gt;&lt;author&gt;Phillips, Don&lt;/author&gt;&lt;/authors&gt;&lt;secondary-authors&gt;&lt;author&gt;Environmental Protection Agency Office of Research and Development National Health and Environmental Effects Research Laboratory&lt;/author&gt;&lt;/secondary-authors&gt;&lt;/contributors&gt;&lt;titles&gt;&lt;title&gt;Velma User Manual and Technical Documentation&lt;/title&gt;&lt;/titles&gt;&lt;dates&gt;&lt;year&gt;2014&lt;/year&gt;&lt;/dates&gt;&lt;pub-location&gt;Corvallis, OR, USA&lt;/pub-location&gt;&lt;urls&gt;&lt;related-urls&gt;&lt;url&gt;https://www.epa.gov/water-research/visualizing-ecosystem-land-management-assessments-velma-model-20&lt;/url&gt;&lt;/related-urls&gt;&lt;/urls&gt;&lt;/record&gt;&lt;/Cite&gt;&lt;/EndNote&gt;</w:instrText>
+        <w:fldChar w:fldCharType="begin">
+          <w:fldData xml:space="preserve">PEVuZE5vdGU+PENpdGU+PEF1dGhvcj5NY0thbmU8L0F1dGhvcj48WWVhcj4yMDE0PC9ZZWFyPjxS
+ZWNOdW0+MjQ8L1JlY051bT48RGlzcGxheVRleHQ+KE1jS2FuZSBldCBhbC4sIDIwMTRiOyBQYW4g
+ZXQgYWwuLCAyMDEyKTwvRGlzcGxheVRleHQ+PHJlY29yZD48cmVjLW51bWJlcj4yNDwvcmVjLW51
+bWJlcj48Zm9yZWlnbi1rZXlzPjxrZXkgYXBwPSJFTiIgZGItaWQ9InZ4c3dydno5MDJ4YWZtZXQ5
+MG52MndybHZlc3Z2MHpyc2Q5OSIgdGltZXN0YW1wPSIxNTgxNDYxODQwIj4yNDwva2V5PjwvZm9y
+ZWlnbi1rZXlzPjxyZWYtdHlwZSBuYW1lPSJHb3Zlcm5tZW50IERvY3VtZW50Ij40NjwvcmVmLXR5
+cGU+PGNvbnRyaWJ1dG9ycz48YXV0aG9ycz48YXV0aG9yPk1jS2FuZSwgUm9iZXJ0PC9hdXRob3I+
+PGF1dGhvcj5Ccm9va2VzLCBBbGxlbjwvYXV0aG9yPjxhdXRob3I+RGphbmcsIEtldmluPC9hdXRo
+b3I+PGF1dGhvcj5TdGllZ2xpdHosIE1hcmM8L2F1dGhvcj48YXV0aG9yPkFiZGVsbm91ciwgQWxl
+eDwvYXV0aG9yPjxhdXRob3I+UGFuLCBGZWlmZWk8L2F1dGhvcj48YXV0aG9yPkhhbGFtYSwgSm9u
+YXRoYW48L2F1dGhvcj48YXV0aG9yPlBldHR1cywgUGF1bDwvYXV0aG9yPjxhdXRob3I+UGhpbGxp
+cHMsIERvbjwvYXV0aG9yPjwvYXV0aG9ycz48L2NvbnRyaWJ1dG9ycz48dGl0bGVzPjx0aXRsZT5W
+ZWxtYSBWZXJzaW9uIDIuMDogVXNlciBNYW51YWwgYW5kIFRlY2huaWNhbCBEb2N1bWVudGF0aW9u
+PC90aXRsZT48L3RpdGxlcz48ZGF0ZXM+PHllYXI+MjAxNDwveWVhcj48L2RhdGVzPjxwdWItbG9j
+YXRpb24+Q29ydmFsbGlzLCBPUiwgVVNBPC9wdWItbG9jYXRpb24+PHB1Ymxpc2hlcj5FbnZpcm9u
+bWVudGFsIFByb3RlY3Rpb24gQWdlbmN5IE9mZmljZSBvZiBSZXNlYXJjaCBhbmQgRGV2ZWxvcG1l
+bnQgTmF0aW9uYWwgSGVhbHRoIGFuZCBFbnZpcm9ubWVudGFsIEVmZmVjdHMgUmVzZWFyY2ggTGFi
+b3JhdG9yeTwvcHVibGlzaGVyPjx1cmxzPjxyZWxhdGVkLXVybHM+PHVybD5odHRwczovL3d3dy5l
+cGEuZ292L3dhdGVyLXJlc2VhcmNoL3Zpc3VhbGl6aW5nLWVjb3N5c3RlbS1sYW5kLW1hbmFnZW1l
+bnQtYXNzZXNzbWVudHMtdmVsbWEtbW9kZWwtMjA8L3VybD48L3JlbGF0ZWQtdXJscz48L3VybHM+
+PC9yZWNvcmQ+PC9DaXRlPjxDaXRlPjxBdXRob3I+UGFuPC9BdXRob3I+PFllYXI+MjAxMjwvWWVh
+cj48UmVjTnVtPjQzPC9SZWNOdW0+PHJlY29yZD48cmVjLW51bWJlcj40MzwvcmVjLW51bWJlcj48
+Zm9yZWlnbi1rZXlzPjxrZXkgYXBwPSJFTiIgZGItaWQ9InZ4c3dydno5MDJ4YWZtZXQ5MG52Mndy
+bHZlc3Z2MHpyc2Q5OSIgdGltZXN0YW1wPSIxNTgzMTc0Mjk2Ij40Mzwva2V5PjwvZm9yZWlnbi1r
+ZXlzPjxyZWYtdHlwZSBuYW1lPSJKb3VybmFsIEFydGljbGUiPjE3PC9yZWYtdHlwZT48Y29udHJp
+YnV0b3JzPjxhdXRob3JzPjxhdXRob3I+UGFuLCBGZWlmZWk8L2F1dGhvcj48YXV0aG9yPlN0aWVn
+bGl0eiwgTWFyYzwvYXV0aG9yPjxhdXRob3I+TWNLYW5lLCBSb2JlcnQgQjwvYXV0aG9yPjwvYXV0
+aG9ycz48L2NvbnRyaWJ1dG9ycz48dGl0bGVzPjx0aXRsZT5BbiBhbGdvcml0aG0gZm9yIHRyZWF0
+aW5nIGZsYXQgYXJlYXMgYW5kIGRlcHJlc3Npb25zIGluIGRpZ2l0YWwgZWxldmF0aW9uIG1vZGVs
+cyB1c2luZyBsaW5lYXIgaW50ZXJwb2xhdGlvbjwvdGl0bGU+PHNlY29uZGFyeS10aXRsZT5XYXRl
+ciBSZXNvdXJjZXMgUmVzZWFyY2g8L3NlY29uZGFyeS10aXRsZT48L3RpdGxlcz48cGVyaW9kaWNh
+bD48ZnVsbC10aXRsZT5XYXRlciBSZXNvdXJjZXMgUmVzZWFyY2g8L2Z1bGwtdGl0bGU+PC9wZXJp
+b2RpY2FsPjx2b2x1bWU+NDgsIFcwMEwxMCwgZG9pOjEwLjEwMjkvMjAxMVdSMDEwNzM1PC92b2x1
+bWU+PG51bWJlcj42PC9udW1iZXI+PGRhdGVzPjx5ZWFyPjIwMTI8L3llYXI+PC9kYXRlcz48aXNi
+bj4wMDQzLTEzOTc8L2lzYm4+PHVybHM+PC91cmxzPjxlbGVjdHJvbmljLXJlc291cmNlLW51bT4x
+MC4xMDI5LzIwMTFXUjAxMDczNTwvZWxlY3Ryb25pYy1yZXNvdXJjZS1udW0+PC9yZWNvcmQ+PC9D
+aXRlPjwvRW5kTm90ZT5=
+</w:fldData>
+        </w:fldChar>
+      </w:r>
+      <w:r>
+        <w:rPr>
+          <w:rFonts w:ascii="Times New Roman" w:hAnsi="Times New Roman" w:cs="Times New Roman"/>
+          <w:sz w:val="24"/>
+          <w:szCs w:val="24"/>
+        </w:rPr>
+        <w:instrText xml:space="preserve"> ADDIN EN.CITE </w:instrText>
+      </w:r>
+      <w:r>
+        <w:rPr>
+          <w:rFonts w:ascii="Times New Roman" w:hAnsi="Times New Roman" w:cs="Times New Roman"/>
+          <w:sz w:val="24"/>
+          <w:szCs w:val="24"/>
+        </w:rPr>
+        <w:fldChar w:fldCharType="begin">
+          <w:fldData xml:space="preserve">PEVuZE5vdGU+PENpdGU+PEF1dGhvcj5NY0thbmU8L0F1dGhvcj48WWVhcj4yMDE0PC9ZZWFyPjxS
+ZWNOdW0+MjQ8L1JlY051bT48RGlzcGxheVRleHQ+KE1jS2FuZSBldCBhbC4sIDIwMTRiOyBQYW4g
+ZXQgYWwuLCAyMDEyKTwvRGlzcGxheVRleHQ+PHJlY29yZD48cmVjLW51bWJlcj4yNDwvcmVjLW51
+bWJlcj48Zm9yZWlnbi1rZXlzPjxrZXkgYXBwPSJFTiIgZGItaWQ9InZ4c3dydno5MDJ4YWZtZXQ5
+MG52MndybHZlc3Z2MHpyc2Q5OSIgdGltZXN0YW1wPSIxNTgxNDYxODQwIj4yNDwva2V5PjwvZm9y
+ZWlnbi1rZXlzPjxyZWYtdHlwZSBuYW1lPSJHb3Zlcm5tZW50IERvY3VtZW50Ij40NjwvcmVmLXR5
+cGU+PGNvbnRyaWJ1dG9ycz48YXV0aG9ycz48YXV0aG9yPk1jS2FuZSwgUm9iZXJ0PC9hdXRob3I+
+PGF1dGhvcj5Ccm9va2VzLCBBbGxlbjwvYXV0aG9yPjxhdXRob3I+RGphbmcsIEtldmluPC9hdXRo
+b3I+PGF1dGhvcj5TdGllZ2xpdHosIE1hcmM8L2F1dGhvcj48YXV0aG9yPkFiZGVsbm91ciwgQWxl
+eDwvYXV0aG9yPjxhdXRob3I+UGFuLCBGZWlmZWk8L2F1dGhvcj48YXV0aG9yPkhhbGFtYSwgSm9u
+YXRoYW48L2F1dGhvcj48YXV0aG9yPlBldHR1cywgUGF1bDwvYXV0aG9yPjxhdXRob3I+UGhpbGxp
+cHMsIERvbjwvYXV0aG9yPjwvYXV0aG9ycz48L2NvbnRyaWJ1dG9ycz48dGl0bGVzPjx0aXRsZT5W
+ZWxtYSBWZXJzaW9uIDIuMDogVXNlciBNYW51YWwgYW5kIFRlY2huaWNhbCBEb2N1bWVudGF0aW9u
+PC90aXRsZT48L3RpdGxlcz48ZGF0ZXM+PHllYXI+MjAxNDwveWVhcj48L2RhdGVzPjxwdWItbG9j
+YXRpb24+Q29ydmFsbGlzLCBPUiwgVVNBPC9wdWItbG9jYXRpb24+PHB1Ymxpc2hlcj5FbnZpcm9u
+bWVudGFsIFByb3RlY3Rpb24gQWdlbmN5IE9mZmljZSBvZiBSZXNlYXJjaCBhbmQgRGV2ZWxvcG1l
+bnQgTmF0aW9uYWwgSGVhbHRoIGFuZCBFbnZpcm9ubWVudGFsIEVmZmVjdHMgUmVzZWFyY2ggTGFi
+b3JhdG9yeTwvcHVibGlzaGVyPjx1cmxzPjxyZWxhdGVkLXVybHM+PHVybD5odHRwczovL3d3dy5l
+cGEuZ292L3dhdGVyLXJlc2VhcmNoL3Zpc3VhbGl6aW5nLWVjb3N5c3RlbS1sYW5kLW1hbmFnZW1l
+bnQtYXNzZXNzbWVudHMtdmVsbWEtbW9kZWwtMjA8L3VybD48L3JlbGF0ZWQtdXJscz48L3VybHM+
+PC9yZWNvcmQ+PC9DaXRlPjxDaXRlPjxBdXRob3I+UGFuPC9BdXRob3I+PFllYXI+MjAxMjwvWWVh
+cj48UmVjTnVtPjQzPC9SZWNOdW0+PHJlY29yZD48cmVjLW51bWJlcj40MzwvcmVjLW51bWJlcj48
+Zm9yZWlnbi1rZXlzPjxrZXkgYXBwPSJFTiIgZGItaWQ9InZ4c3dydno5MDJ4YWZtZXQ5MG52Mndy
+bHZlc3Z2MHpyc2Q5OSIgdGltZXN0YW1wPSIxNTgzMTc0Mjk2Ij40Mzwva2V5PjwvZm9yZWlnbi1r
+ZXlzPjxyZWYtdHlwZSBuYW1lPSJKb3VybmFsIEFydGljbGUiPjE3PC9yZWYtdHlwZT48Y29udHJp
+YnV0b3JzPjxhdXRob3JzPjxhdXRob3I+UGFuLCBGZWlmZWk8L2F1dGhvcj48YXV0aG9yPlN0aWVn
+bGl0eiwgTWFyYzwvYXV0aG9yPjxhdXRob3I+TWNLYW5lLCBSb2JlcnQgQjwvYXV0aG9yPjwvYXV0
+aG9ycz48L2NvbnRyaWJ1dG9ycz48dGl0bGVzPjx0aXRsZT5BbiBhbGdvcml0aG0gZm9yIHRyZWF0
+aW5nIGZsYXQgYXJlYXMgYW5kIGRlcHJlc3Npb25zIGluIGRpZ2l0YWwgZWxldmF0aW9uIG1vZGVs
+cyB1c2luZyBsaW5lYXIgaW50ZXJwb2xhdGlvbjwvdGl0bGU+PHNlY29uZGFyeS10aXRsZT5XYXRl
+ciBSZXNvdXJjZXMgUmVzZWFyY2g8L3NlY29uZGFyeS10aXRsZT48L3RpdGxlcz48cGVyaW9kaWNh
+bD48ZnVsbC10aXRsZT5XYXRlciBSZXNvdXJjZXMgUmVzZWFyY2g8L2Z1bGwtdGl0bGU+PC9wZXJp
+b2RpY2FsPjx2b2x1bWU+NDgsIFcwMEwxMCwgZG9pOjEwLjEwMjkvMjAxMVdSMDEwNzM1PC92b2x1
+bWU+PG51bWJlcj42PC9udW1iZXI+PGRhdGVzPjx5ZWFyPjIwMTI8L3llYXI+PC9kYXRlcz48aXNi
+bj4wMDQzLTEzOTc8L2lzYm4+PHVybHM+PC91cmxzPjxlbGVjdHJvbmljLXJlc291cmNlLW51bT4x
+MC4xMDI5LzIwMTFXUjAxMDczNTwvZWxlY3Ryb25pYy1yZXNvdXJjZS1udW0+PC9yZWNvcmQ+PC9D
+aXRlPjwvRW5kTm90ZT5=
+</w:fldData>
+        </w:fldChar>
+      </w:r>
+      <w:r>
+        <w:rPr>
+          <w:rFonts w:ascii="Times New Roman" w:hAnsi="Times New Roman" w:cs="Times New Roman"/>
+          <w:sz w:val="24"/>
+          <w:szCs w:val="24"/>
+        </w:rPr>
+        <w:instrText xml:space="preserve"> ADDIN EN.CITE.DATA </w:instrText>
+      </w:r>
+      <w:r>
+        <w:rPr>
+          <w:rFonts w:ascii="Times New Roman" w:hAnsi="Times New Roman" w:cs="Times New Roman"/>
+          <w:sz w:val="24"/>
+          <w:szCs w:val="24"/>
+        </w:rPr>
+      </w:r>
+      <w:r>
+        <w:rPr>
+          <w:rFonts w:ascii="Times New Roman" w:hAnsi="Times New Roman" w:cs="Times New Roman"/>
+          <w:sz w:val="24"/>
+          <w:szCs w:val="24"/>
+        </w:rPr>
+        <w:fldChar w:fldCharType="end"/>
       </w:r>
       <w:r>
         <w:rPr>
@@ -6580,7 +6935,7 @@
           <w:sz w:val="24"/>
           <w:szCs w:val="24"/>
         </w:rPr>
-        <w:t>(McKane et al., 2014)</w:t>
+        <w:t>(McKane et al., 2014b; Pan et al., 2012)</w:t>
       </w:r>
       <w:r>
         <w:rPr>
@@ -6907,7 +7262,7 @@
           <w:sz w:val="24"/>
           <w:szCs w:val="24"/>
         </w:rPr>
-        <w:instrText xml:space="preserve"> ADDIN EN.CITE &lt;EndNote&gt;&lt;Cite&gt;&lt;Author&gt;R Core Team&lt;/Author&gt;&lt;Year&gt;2013&lt;/Year&gt;&lt;RecNum&gt;19&lt;/RecNum&gt;&lt;DisplayText&gt;(R Core Team, 2013)&lt;/DisplayText&gt;&lt;record&gt;&lt;rec-number&gt;19&lt;/rec-number&gt;&lt;foreign-keys&gt;&lt;key app="EN" db-id="vxswrvz902xafmet90nv2wrlvesvv0zrsd99" timestamp="1581460632"&gt;19&lt;/key&gt;&lt;/foreign-keys&gt;&lt;ref-type name="Journal Article"&gt;17&lt;/ref-type&gt;&lt;contributors&gt;&lt;authors&gt;&lt;author&gt;R Core Team,&lt;/author&gt;&lt;/authors&gt;&lt;/contributors&gt;&lt;titles&gt;&lt;title&gt;R: A language and environment for statistical computing&lt;/title&gt;&lt;/titles&gt;&lt;dates&gt;&lt;year&gt;2013&lt;/year&gt;&lt;/dates&gt;&lt;urls&gt;&lt;/urls&gt;&lt;/record&gt;&lt;/Cite&gt;&lt;/EndNote&gt;</w:instrText>
+        <w:instrText xml:space="preserve"> ADDIN EN.CITE &lt;EndNote&gt;&lt;Cite&gt;&lt;Author&gt;R Core Team&lt;/Author&gt;&lt;Year&gt;2013&lt;/Year&gt;&lt;RecNum&gt;19&lt;/RecNum&gt;&lt;DisplayText&gt;(R Core Team, 2013)&lt;/DisplayText&gt;&lt;record&gt;&lt;rec-number&gt;19&lt;/rec-number&gt;&lt;foreign-keys&gt;&lt;key app="EN" db-id="vxswrvz902xafmet90nv2wrlvesvv0zrsd99" timestamp="1581460632"&gt;19&lt;/key&gt;&lt;/foreign-keys&gt;&lt;ref-type name="Journal Article"&gt;17&lt;/ref-type&gt;&lt;contributors&gt;&lt;authors&gt;&lt;author&gt;R Core Team,&lt;/author&gt;&lt;/authors&gt;&lt;/contributors&gt;&lt;titles&gt;&lt;title&gt;R: A language and environment for statistical computing&lt;/title&gt;&lt;secondary-title&gt;https://www.r-project.org/&lt;/secondary-title&gt;&lt;/titles&gt;&lt;periodical&gt;&lt;full-title&gt;https://www.r-project.org/&lt;/full-title&gt;&lt;/periodical&gt;&lt;dates&gt;&lt;year&gt;2013&lt;/year&gt;&lt;/dates&gt;&lt;urls&gt;&lt;/urls&gt;&lt;/record&gt;&lt;/Cite&gt;&lt;/EndNote&gt;</w:instrText>
       </w:r>
       <w:r>
         <w:rPr>
@@ -6956,7 +7311,7 @@
           <w:sz w:val="24"/>
           <w:szCs w:val="24"/>
         </w:rPr>
-        <w:instrText xml:space="preserve"> ADDIN EN.CITE &lt;EndNote&gt;&lt;Cite&gt;&lt;Author&gt;Python Software Foundation&lt;/Author&gt;&lt;Year&gt;2016&lt;/Year&gt;&lt;RecNum&gt;21&lt;/RecNum&gt;&lt;DisplayText&gt;(Python Software Foundation, 2016)&lt;/DisplayText&gt;&lt;record&gt;&lt;rec-number&gt;21&lt;/rec-number&gt;&lt;foreign-keys&gt;&lt;key app="EN" db-id="vxswrvz902xafmet90nv2wrlvesvv0zrsd99" timestamp="1581461184"&gt;21&lt;/key&gt;&lt;/foreign-keys&gt;&lt;ref-type name="Journal Article"&gt;17&lt;/ref-type&gt;&lt;contributors&gt;&lt;authors&gt;&lt;author&gt;Python Software Foundation,&lt;/author&gt;&lt;/authors&gt;&lt;/contributors&gt;&lt;titles&gt;&lt;title&gt;Python Language Reference&lt;/title&gt;&lt;/titles&gt;&lt;dates&gt;&lt;year&gt;2016&lt;/year&gt;&lt;/dates&gt;&lt;urls&gt;&lt;related-urls&gt;&lt;url&gt;http://www.python.org&lt;/url&gt;&lt;/related-urls&gt;&lt;/urls&gt;&lt;/record&gt;&lt;/Cite&gt;&lt;/EndNote&gt;</w:instrText>
+        <w:instrText xml:space="preserve"> ADDIN EN.CITE &lt;EndNote&gt;&lt;Cite&gt;&lt;Author&gt;Python Software Foundation&lt;/Author&gt;&lt;Year&gt;2016&lt;/Year&gt;&lt;RecNum&gt;21&lt;/RecNum&gt;&lt;DisplayText&gt;(Python Software Foundation, 2016)&lt;/DisplayText&gt;&lt;record&gt;&lt;rec-number&gt;21&lt;/rec-number&gt;&lt;foreign-keys&gt;&lt;key app="EN" db-id="vxswrvz902xafmet90nv2wrlvesvv0zrsd99" timestamp="1581461184"&gt;21&lt;/key&gt;&lt;/foreign-keys&gt;&lt;ref-type name="Journal Article"&gt;17&lt;/ref-type&gt;&lt;contributors&gt;&lt;authors&gt;&lt;author&gt;Python Software Foundation,&lt;/author&gt;&lt;/authors&gt;&lt;/contributors&gt;&lt;titles&gt;&lt;title&gt;Python Language Reference&lt;/title&gt;&lt;/titles&gt;&lt;volume&gt;https://www.python.org/&lt;/volume&gt;&lt;dates&gt;&lt;year&gt;2016&lt;/year&gt;&lt;/dates&gt;&lt;urls&gt;&lt;related-urls&gt;&lt;url&gt;http://www.python.org&lt;/url&gt;&lt;/related-urls&gt;&lt;/urls&gt;&lt;/record&gt;&lt;/Cite&gt;&lt;/EndNote&gt;</w:instrText>
       </w:r>
       <w:r>
         <w:rPr>
@@ -7134,7 +7489,7 @@
           <w:sz w:val="24"/>
           <w:szCs w:val="24"/>
         </w:rPr>
-        <w:instrText xml:space="preserve"> ADDIN EN.CITE &lt;EndNote&gt;&lt;Cite&gt;&lt;Author&gt;Thornton&lt;/Author&gt;&lt;Year&gt;2017&lt;/Year&gt;&lt;RecNum&gt;18&lt;/RecNum&gt;&lt;DisplayText&gt;(NOAA, 2016; Thornton et al., 2017)&lt;/DisplayText&gt;&lt;record&gt;&lt;rec-number&gt;18&lt;/rec-number&gt;&lt;foreign-keys&gt;&lt;key app="EN" db-id="vxswrvz902xafmet90nv2wrlvesvv0zrsd99" timestamp="1581460477"&gt;18&lt;/key&gt;&lt;/foreign-keys&gt;&lt;ref-type name="Journal Article"&gt;17&lt;/ref-type&gt;&lt;contributors&gt;&lt;authors&gt;&lt;author&gt;Thornton, MM&lt;/author&gt;&lt;author&gt;Thornton, PE&lt;/author&gt;&lt;author&gt;Wei, Y&lt;/author&gt;&lt;author&gt;Vose, RS&lt;/author&gt;&lt;author&gt;Boyer, AG&lt;/author&gt;&lt;/authors&gt;&lt;/contributors&gt;&lt;titles&gt;&lt;title&gt;Daymet: Station-Level Inputs and Model Predicted Values for North America, Version 3. ORNL DAAC, Oak Ridge, Tennessee, USA&lt;/title&gt;&lt;/titles&gt;&lt;dates&gt;&lt;year&gt;2017&lt;/year&gt;&lt;/dates&gt;&lt;urls&gt;&lt;/urls&gt;&lt;/record&gt;&lt;/Cite&gt;&lt;Cite&gt;&lt;Author&gt;NOAA&lt;/Author&gt;&lt;Year&gt;2016&lt;/Year&gt;&lt;RecNum&gt;22&lt;/RecNum&gt;&lt;record&gt;&lt;rec-number&gt;22&lt;/rec-number&gt;&lt;foreign-keys&gt;&lt;key app="EN" db-id="vxswrvz902xafmet90nv2wrlvesvv0zrsd99" timestamp="1581461293"&gt;22&lt;/key&gt;&lt;/foreign-keys&gt;&lt;ref-type name="Web Page"&gt;12&lt;/ref-type&gt;&lt;contributors&gt;&lt;authors&gt;&lt;author&gt;NOAA,&lt;/author&gt;&lt;/authors&gt;&lt;/contributors&gt;&lt;titles&gt;&lt;title&gt;Global Historical Climatology Network&lt;/title&gt;&lt;/titles&gt;&lt;volume&gt;2016&lt;/volume&gt;&lt;number&gt;2016-12-8&lt;/number&gt;&lt;dates&gt;&lt;year&gt;2016&lt;/year&gt;&lt;/dates&gt;&lt;urls&gt;&lt;related-urls&gt;&lt;url&gt;https://www.ncdc.noaa.gov/data-access&lt;/url&gt;&lt;/related-urls&gt;&lt;/urls&gt;&lt;/record&gt;&lt;/Cite&gt;&lt;/EndNote&gt;</w:instrText>
+        <w:instrText xml:space="preserve"> ADDIN EN.CITE &lt;EndNote&gt;&lt;Cite&gt;&lt;Author&gt;Thornton&lt;/Author&gt;&lt;Year&gt;2017&lt;/Year&gt;&lt;RecNum&gt;18&lt;/RecNum&gt;&lt;DisplayText&gt;(NOAA, 2016; Thornton et al., 2017)&lt;/DisplayText&gt;&lt;record&gt;&lt;rec-number&gt;18&lt;/rec-number&gt;&lt;foreign-keys&gt;&lt;key app="EN" db-id="vxswrvz902xafmet90nv2wrlvesvv0zrsd99" timestamp="1581460477"&gt;18&lt;/key&gt;&lt;/foreign-keys&gt;&lt;ref-type name="Journal Article"&gt;17&lt;/ref-type&gt;&lt;contributors&gt;&lt;authors&gt;&lt;author&gt;Thornton, MM&lt;/author&gt;&lt;author&gt;Thornton, PE&lt;/author&gt;&lt;author&gt;Wei, Y&lt;/author&gt;&lt;author&gt;Vose, RS&lt;/author&gt;&lt;author&gt;Boyer, AG&lt;/author&gt;&lt;/authors&gt;&lt;/contributors&gt;&lt;titles&gt;&lt;title&gt;Daymet: Station-Level Inputs and Model Predicted Values for North America, Version 3. ORNL DAAC, Oak Ridge, Tennessee, USA&lt;/title&gt;&lt;/titles&gt;&lt;dates&gt;&lt;year&gt;2017&lt;/year&gt;&lt;/dates&gt;&lt;urls&gt;&lt;/urls&gt;&lt;/record&gt;&lt;/Cite&gt;&lt;Cite&gt;&lt;Author&gt;NOAA&lt;/Author&gt;&lt;Year&gt;2016&lt;/Year&gt;&lt;RecNum&gt;22&lt;/RecNum&gt;&lt;record&gt;&lt;rec-number&gt;22&lt;/rec-number&gt;&lt;foreign-keys&gt;&lt;key app="EN" db-id="vxswrvz902xafmet90nv2wrlvesvv0zrsd99" timestamp="1581461293"&gt;22&lt;/key&gt;&lt;/foreign-keys&gt;&lt;ref-type name="Web Page"&gt;12&lt;/ref-type&gt;&lt;contributors&gt;&lt;authors&gt;&lt;author&gt;NOAA,&lt;/author&gt;&lt;/authors&gt;&lt;/contributors&gt;&lt;titles&gt;&lt;title&gt;Global Historical Climatology Network&lt;/title&gt;&lt;/titles&gt;&lt;volume&gt;2016&lt;/volume&gt;&lt;number&gt;2016-12-8&lt;/number&gt;&lt;dates&gt;&lt;year&gt;2016&lt;/year&gt;&lt;/dates&gt;&lt;publisher&gt;https://www.ncdc.noaa.gov/data-access&lt;/publisher&gt;&lt;urls&gt;&lt;related-urls&gt;&lt;url&gt;https://www.ncdc.noaa.gov/data-access&lt;/url&gt;&lt;/related-urls&gt;&lt;/urls&gt;&lt;/record&gt;&lt;/Cite&gt;&lt;/EndNote&gt;</w:instrText>
       </w:r>
       <w:r>
         <w:rPr>
@@ -7612,7 +7967,7 @@
           <w:sz w:val="24"/>
           <w:szCs w:val="24"/>
         </w:rPr>
-        <w:instrText xml:space="preserve"> ADDIN EN.CITE &lt;EndNote&gt;&lt;Cite&gt;&lt;Author&gt;R Core Team&lt;/Author&gt;&lt;Year&gt;2013&lt;/Year&gt;&lt;RecNum&gt;19&lt;/RecNum&gt;&lt;DisplayText&gt;(R Core Team, 2013)&lt;/DisplayText&gt;&lt;record&gt;&lt;rec-number&gt;19&lt;/rec-number&gt;&lt;foreign-keys&gt;&lt;key app="EN" db-id="vxswrvz902xafmet90nv2wrlvesvv0zrsd99" timestamp="1581460632"&gt;19&lt;/key&gt;&lt;/foreign-keys&gt;&lt;ref-type name="Journal Article"&gt;17&lt;/ref-type&gt;&lt;contributors&gt;&lt;authors&gt;&lt;author&gt;R Core Team,&lt;/author&gt;&lt;/authors&gt;&lt;/contributors&gt;&lt;titles&gt;&lt;title&gt;R: A language and environment for statistical computing&lt;/title&gt;&lt;/titles&gt;&lt;dates&gt;&lt;year&gt;2013&lt;/year&gt;&lt;/dates&gt;&lt;urls&gt;&lt;/urls&gt;&lt;/record&gt;&lt;/Cite&gt;&lt;/EndNote&gt;</w:instrText>
+        <w:instrText xml:space="preserve"> ADDIN EN.CITE &lt;EndNote&gt;&lt;Cite&gt;&lt;Author&gt;R Core Team&lt;/Author&gt;&lt;Year&gt;2013&lt;/Year&gt;&lt;RecNum&gt;19&lt;/RecNum&gt;&lt;DisplayText&gt;(R Core Team, 2013)&lt;/DisplayText&gt;&lt;record&gt;&lt;rec-number&gt;19&lt;/rec-number&gt;&lt;foreign-keys&gt;&lt;key app="EN" db-id="vxswrvz902xafmet90nv2wrlvesvv0zrsd99" timestamp="1581460632"&gt;19&lt;/key&gt;&lt;/foreign-keys&gt;&lt;ref-type name="Journal Article"&gt;17&lt;/ref-type&gt;&lt;contributors&gt;&lt;authors&gt;&lt;author&gt;R Core Team,&lt;/author&gt;&lt;/authors&gt;&lt;/contributors&gt;&lt;titles&gt;&lt;title&gt;R: A language and environment for statistical computing&lt;/title&gt;&lt;secondary-title&gt;https://www.r-project.org/&lt;/secondary-title&gt;&lt;/titles&gt;&lt;periodical&gt;&lt;full-title&gt;https://www.r-project.org/&lt;/full-title&gt;&lt;/periodical&gt;&lt;dates&gt;&lt;year&gt;2013&lt;/year&gt;&lt;/dates&gt;&lt;urls&gt;&lt;/urls&gt;&lt;/record&gt;&lt;/Cite&gt;&lt;/EndNote&gt;</w:instrText>
       </w:r>
       <w:r>
         <w:rPr>
@@ -7787,7 +8142,47 @@
           <w:sz w:val="24"/>
           <w:szCs w:val="24"/>
         </w:rPr>
-        <w:t xml:space="preserve">A semi-automatic calibration tool called MOEA-VELMA was used to tune VELMA’s calibration parameters in order to match simulated discharge with observed streamflow for Taylor Creek </w:t>
+        <w:t>A semi-automatic calibration tool called MOEA-VELMA was used to tune VELMA’s calibration parameters in order to match simulated discharge with observed streamflow for Taylor Creek</w:t>
+      </w:r>
+      <w:r>
+        <w:rPr>
+          <w:rFonts w:ascii="Times New Roman" w:hAnsi="Times New Roman" w:cs="Times New Roman"/>
+          <w:sz w:val="24"/>
+          <w:szCs w:val="24"/>
+        </w:rPr>
+        <w:t xml:space="preserve">. A full description of the MOEA-VELMA </w:t>
+      </w:r>
+      <w:r>
+        <w:rPr>
+          <w:rFonts w:ascii="Times New Roman" w:hAnsi="Times New Roman" w:cs="Times New Roman"/>
+          <w:sz w:val="24"/>
+          <w:szCs w:val="24"/>
+        </w:rPr>
+        <w:t>framework</w:t>
+      </w:r>
+      <w:r>
+        <w:rPr>
+          <w:rFonts w:ascii="Times New Roman" w:hAnsi="Times New Roman" w:cs="Times New Roman"/>
+          <w:sz w:val="24"/>
+          <w:szCs w:val="24"/>
+        </w:rPr>
+        <w:t xml:space="preserve"> will be provided in </w:t>
+      </w:r>
+      <w:r>
+        <w:rPr>
+          <w:rFonts w:ascii="Times New Roman" w:hAnsi="Times New Roman" w:cs="Times New Roman"/>
+          <w:sz w:val="24"/>
+          <w:szCs w:val="24"/>
+        </w:rPr>
+        <w:t xml:space="preserve">the forthcoming </w:t>
+      </w:r>
+      <w:r>
+        <w:rPr>
+          <w:rFonts w:ascii="Times New Roman" w:hAnsi="Times New Roman" w:cs="Times New Roman"/>
+          <w:sz w:val="24"/>
+          <w:szCs w:val="24"/>
+        </w:rPr>
+        <w:t xml:space="preserve">VELMA 2.1 user manual </w:t>
       </w:r>
       <w:r>
         <w:rPr>
@@ -7803,7 +8198,7 @@
           <w:sz w:val="24"/>
           <w:szCs w:val="24"/>
         </w:rPr>
-        <w:instrText xml:space="preserve"> ADDIN EN.CITE &lt;EndNote&gt;&lt;Cite&gt;&lt;Author&gt;McKane&lt;/Author&gt;&lt;Year&gt;2014&lt;/Year&gt;&lt;RecNum&gt;24&lt;/RecNum&gt;&lt;DisplayText&gt;(McKane et al., 2014)&lt;/DisplayText&gt;&lt;record&gt;&lt;rec-number&gt;24&lt;/rec-number&gt;&lt;foreign-keys&gt;&lt;key app="EN" db-id="vxswrvz902xafmet90nv2wrlvesvv0zrsd99" timestamp="1581461840"&gt;24&lt;/key&gt;&lt;/foreign-keys&gt;&lt;ref-type name="Manuscript"&gt;36&lt;/ref-type&gt;&lt;contributors&gt;&lt;authors&gt;&lt;author&gt;McKane, Robert&lt;/author&gt;&lt;author&gt;Brookes, Allen&lt;/author&gt;&lt;author&gt;Djang, Kevin&lt;/author&gt;&lt;author&gt;Stieglitz, Marc&lt;/author&gt;&lt;author&gt;Abdelnour, Alex&lt;/author&gt;&lt;author&gt;Pan, Feifei&lt;/author&gt;&lt;author&gt;Halama, Jonathan&lt;/author&gt;&lt;author&gt;Pettus, Paul&lt;/author&gt;&lt;author&gt;Phillips, Don&lt;/author&gt;&lt;/authors&gt;&lt;secondary-authors&gt;&lt;author&gt;Environmental Protection Agency Office of Research and Development National Health and Environmental Effects Research Laboratory&lt;/author&gt;&lt;/secondary-authors&gt;&lt;/contributors&gt;&lt;titles&gt;&lt;title&gt;Velma User Manual and Technical Documentation&lt;/title&gt;&lt;/titles&gt;&lt;dates&gt;&lt;year&gt;2014&lt;/year&gt;&lt;/dates&gt;&lt;pub-location&gt;Corvallis, OR, USA&lt;/pub-location&gt;&lt;urls&gt;&lt;related-urls&gt;&lt;url&gt;https://www.epa.gov/water-research/visualizing-ecosystem-land-management-assessments-velma-model-20&lt;/url&gt;&lt;/related-urls&gt;&lt;/urls&gt;&lt;/record&gt;&lt;/Cite&gt;&lt;/EndNote&gt;</w:instrText>
+        <w:instrText xml:space="preserve"> ADDIN EN.CITE &lt;EndNote&gt;&lt;Cite&gt;&lt;Author&gt;McKane&lt;/Author&gt;&lt;Year&gt;In Preparation&lt;/Year&gt;&lt;RecNum&gt;44&lt;/RecNum&gt;&lt;DisplayText&gt;(McKane et al., In Preparation)&lt;/DisplayText&gt;&lt;record&gt;&lt;rec-number&gt;44&lt;/rec-number&gt;&lt;foreign-keys&gt;&lt;key app="EN" db-id="vxswrvz902xafmet90nv2wrlvesvv0zrsd99" timestamp="1583174828"&gt;44&lt;/key&gt;&lt;/foreign-keys&gt;&lt;ref-type name="Government Document"&gt;46&lt;/ref-type&gt;&lt;contributors&gt;&lt;authors&gt;&lt;author&gt;McKane, Robert&lt;/author&gt;&lt;author&gt;Brookes, Allen&lt;/author&gt;&lt;author&gt;Djang, Kevin&lt;/author&gt;&lt;author&gt;Stieglitz, Marc&lt;/author&gt;&lt;author&gt;Abdelnour, Alex&lt;/author&gt;&lt;author&gt;Pan, Feifei&lt;/author&gt;&lt;author&gt;Halama, Jonathan&lt;/author&gt;&lt;author&gt;Pettus, Paul&lt;/author&gt;&lt;author&gt;Phillips, Don&lt;/author&gt;&lt;author&gt;Barnhart, Bradley&lt;/author&gt;&lt;author&gt;Phan, Vivian&lt;/author&gt;&lt;/authors&gt;&lt;/contributors&gt;&lt;titles&gt;&lt;title&gt;VELMA Version 2.1: User Manual and Technical Documentation&lt;/title&gt;&lt;/titles&gt;&lt;dates&gt;&lt;year&gt;In Preparation&lt;/year&gt;&lt;/dates&gt;&lt;pub-location&gt;Corvallis, Oregon, USA&lt;/pub-location&gt;&lt;publisher&gt;Environmental Protection Agency Office of Research and Development National Health and Environmental Effects Research Laboratory&lt;/publisher&gt;&lt;urls&gt;&lt;/urls&gt;&lt;/record&gt;&lt;/Cite&gt;&lt;/EndNote&gt;</w:instrText>
       </w:r>
       <w:r>
         <w:rPr>
@@ -7820,7 +8215,7 @@
           <w:sz w:val="24"/>
           <w:szCs w:val="24"/>
         </w:rPr>
-        <w:t>(McKane et al., 2014)</w:t>
+        <w:t>(McKane et al., In Preparation)</w:t>
       </w:r>
       <w:r>
         <w:rPr>
@@ -7836,7 +8231,15 @@
           <w:sz w:val="24"/>
           <w:szCs w:val="24"/>
         </w:rPr>
-        <w:t xml:space="preserve">. Taylor Creek was chosen because it was the smallest </w:t>
+        <w:t>. Taylor</w:t>
+      </w:r>
+      <w:r>
+        <w:rPr>
+          <w:rFonts w:ascii="Times New Roman" w:hAnsi="Times New Roman" w:cs="Times New Roman"/>
+          <w:sz w:val="24"/>
+          <w:szCs w:val="24"/>
+        </w:rPr>
+        <w:t xml:space="preserve"> Creek was chosen </w:t>
       </w:r>
       <w:r>
         <w:rPr>
@@ -7845,7 +8248,7 @@
           <w:szCs w:val="24"/>
         </w:rPr>
         <w:lastRenderedPageBreak/>
-        <w:t>watershed</w:t>
+        <w:t>because it was the smallest watershed</w:t>
       </w:r>
       <w:r>
         <w:rPr>
@@ -7930,7 +8333,7 @@
           <w:sz w:val="24"/>
           <w:szCs w:val="24"/>
         </w:rPr>
-        <w:instrText xml:space="preserve"> ADDIN EN.CITE &lt;EndNote&gt;&lt;Cite&gt;&lt;Author&gt;McKane&lt;/Author&gt;&lt;Year&gt;2014&lt;/Year&gt;&lt;RecNum&gt;24&lt;/RecNum&gt;&lt;DisplayText&gt;(McKane et al., 2014)&lt;/DisplayText&gt;&lt;record&gt;&lt;rec-number&gt;24&lt;/rec-number&gt;&lt;foreign-keys&gt;&lt;key app="EN" db-id="vxswrvz902xafmet90nv2wrlvesvv0zrsd99" timestamp="1581461840"&gt;24&lt;/key&gt;&lt;/foreign-keys&gt;&lt;ref-type name="Manuscript"&gt;36&lt;/ref-type&gt;&lt;contributors&gt;&lt;authors&gt;&lt;author&gt;McKane, Robert&lt;/author&gt;&lt;author&gt;Brookes, Allen&lt;/author&gt;&lt;author&gt;Djang, Kevin&lt;/author&gt;&lt;author&gt;Stieglitz, Marc&lt;/author&gt;&lt;author&gt;Abdelnour, Alex&lt;/author&gt;&lt;author&gt;Pan, Feifei&lt;/author&gt;&lt;author&gt;Halama, Jonathan&lt;/author&gt;&lt;author&gt;Pettus, Paul&lt;/author&gt;&lt;author&gt;Phillips, Don&lt;/author&gt;&lt;/authors&gt;&lt;secondary-authors&gt;&lt;author&gt;Environmental Protection Agency Office of Research and Development National Health and Environmental Effects Research Laboratory&lt;/author&gt;&lt;/secondary-authors&gt;&lt;/contributors&gt;&lt;titles&gt;&lt;title&gt;Velma User Manual and Technical Documentation&lt;/title&gt;&lt;/titles&gt;&lt;dates&gt;&lt;year&gt;2014&lt;/year&gt;&lt;/dates&gt;&lt;pub-location&gt;Corvallis, OR, USA&lt;/pub-location&gt;&lt;urls&gt;&lt;related-urls&gt;&lt;url&gt;https://www.epa.gov/water-research/visualizing-ecosystem-land-management-assessments-velma-model-20&lt;/url&gt;&lt;/related-urls&gt;&lt;/urls&gt;&lt;/record&gt;&lt;/Cite&gt;&lt;/EndNote&gt;</w:instrText>
+        <w:instrText xml:space="preserve"> ADDIN EN.CITE &lt;EndNote&gt;&lt;Cite&gt;&lt;Author&gt;McKane&lt;/Author&gt;&lt;Year&gt;2014&lt;/Year&gt;&lt;RecNum&gt;24&lt;/RecNum&gt;&lt;DisplayText&gt;(McKane et al., 2014b)&lt;/DisplayText&gt;&lt;record&gt;&lt;rec-number&gt;24&lt;/rec-number&gt;&lt;foreign-keys&gt;&lt;key app="EN" db-id="vxswrvz902xafmet90nv2wrlvesvv0zrsd99" timestamp="1581461840"&gt;24&lt;/key&gt;&lt;/foreign-keys&gt;&lt;ref-type name="Government Document"&gt;46&lt;/ref-type&gt;&lt;contributors&gt;&lt;authors&gt;&lt;author&gt;McKane, Robert&lt;/author&gt;&lt;author&gt;Brookes, Allen&lt;/author&gt;&lt;author&gt;Djang, Kevin&lt;/author&gt;&lt;author&gt;Stieglitz, Marc&lt;/author&gt;&lt;author&gt;Abdelnour, Alex&lt;/author&gt;&lt;author&gt;Pan, Feifei&lt;/author&gt;&lt;author&gt;Halama, Jonathan&lt;/author&gt;&lt;author&gt;Pettus, Paul&lt;/author&gt;&lt;author&gt;Phillips, Don&lt;/author&gt;&lt;/authors&gt;&lt;/contributors&gt;&lt;titles&gt;&lt;title&gt;Velma Version 2.0: User Manual and Technical Documentation&lt;/title&gt;&lt;/titles&gt;&lt;dates&gt;&lt;year&gt;2014&lt;/year&gt;&lt;/dates&gt;&lt;pub-location&gt;Corvallis, OR, USA&lt;/pub-location&gt;&lt;publisher&gt;Environmental Protection Agency Office of Research and Development National Health and Environmental Effects Research Laboratory&lt;/publisher&gt;&lt;urls&gt;&lt;related-urls&gt;&lt;url&gt;https://www.epa.gov/water-research/visualizing-ecosystem-land-management-assessments-velma-model-20&lt;/url&gt;&lt;/related-urls&gt;&lt;/urls&gt;&lt;/record&gt;&lt;/Cite&gt;&lt;/EndNote&gt;</w:instrText>
       </w:r>
       <w:r>
         <w:rPr>
@@ -7947,7 +8350,7 @@
           <w:sz w:val="24"/>
           <w:szCs w:val="24"/>
         </w:rPr>
-        <w:t>(McKane et al., 2014)</w:t>
+        <w:t>(McKane et al., 2014b)</w:t>
       </w:r>
       <w:r>
         <w:rPr>
@@ -8586,7 +8989,7 @@
           <w:sz w:val="24"/>
           <w:szCs w:val="24"/>
         </w:rPr>
-        <w:instrText xml:space="preserve"> ADDIN EN.CITE &lt;EndNote&gt;&lt;Cite&gt;&lt;Author&gt;Seattle Public Utilities&lt;/Author&gt;&lt;Year&gt;2016&lt;/Year&gt;&lt;RecNum&gt;25&lt;/RecNum&gt;&lt;DisplayText&gt;(Seattle Public Utilities, 2016)&lt;/DisplayText&gt;&lt;record&gt;&lt;rec-number&gt;25&lt;/rec-number&gt;&lt;foreign-keys&gt;&lt;key app="EN" db-id="vxswrvz902xafmet90nv2wrlvesvv0zrsd99" timestamp="1581462065"&gt;25&lt;/key&gt;&lt;/foreign-keys&gt;&lt;ref-type name="Web Page"&gt;12&lt;/ref-type&gt;&lt;contributors&gt;&lt;authors&gt;&lt;author&gt;Seattle Public Utilities,&lt;/author&gt;&lt;/authors&gt;&lt;/contributors&gt;&lt;titles&gt;&lt;/titles&gt;&lt;volume&gt;2016&lt;/volume&gt;&lt;dates&gt;&lt;year&gt;2016&lt;/year&gt;&lt;/dates&gt;&lt;urls&gt;&lt;related-urls&gt;&lt;url&gt;https://www.seattle.gov/utilities&lt;/url&gt;&lt;/related-urls&gt;&lt;/urls&gt;&lt;/record&gt;&lt;/Cite&gt;&lt;/EndNote&gt;</w:instrText>
+        <w:instrText xml:space="preserve"> ADDIN EN.CITE &lt;EndNote&gt;&lt;Cite&gt;&lt;Author&gt;Seattle Public Utilities&lt;/Author&gt;&lt;Year&gt;2016&lt;/Year&gt;&lt;RecNum&gt;25&lt;/RecNum&gt;&lt;DisplayText&gt;(Seattle Public Utilities, 2016)&lt;/DisplayText&gt;&lt;record&gt;&lt;rec-number&gt;25&lt;/rec-number&gt;&lt;foreign-keys&gt;&lt;key app="EN" db-id="vxswrvz902xafmet90nv2wrlvesvv0zrsd99" timestamp="1581462065"&gt;25&lt;/key&gt;&lt;/foreign-keys&gt;&lt;ref-type name="Web Page"&gt;12&lt;/ref-type&gt;&lt;contributors&gt;&lt;authors&gt;&lt;author&gt;Seattle Public Utilities,&lt;/author&gt;&lt;/authors&gt;&lt;/contributors&gt;&lt;titles&gt;&lt;/titles&gt;&lt;volume&gt;2016&lt;/volume&gt;&lt;dates&gt;&lt;year&gt;2016&lt;/year&gt;&lt;/dates&gt;&lt;publisher&gt;https://www.seattle.gov/utilities&lt;/publisher&gt;&lt;urls&gt;&lt;related-urls&gt;&lt;url&gt;https://www.seattle.gov/utilities&lt;/url&gt;&lt;/related-urls&gt;&lt;/urls&gt;&lt;/record&gt;&lt;/Cite&gt;&lt;/EndNote&gt;</w:instrText>
       </w:r>
       <w:r>
         <w:rPr>
@@ -9064,7 +9467,7 @@
           <w:sz w:val="24"/>
           <w:szCs w:val="24"/>
         </w:rPr>
-        <w:instrText xml:space="preserve"> ADDIN EN.CITE &lt;EndNote&gt;&lt;Cite&gt;&lt;Author&gt;McIntosh&lt;/Author&gt;&lt;Year&gt;2010&lt;/Year&gt;&lt;RecNum&gt;26&lt;/RecNum&gt;&lt;DisplayText&gt;(McIntosh, 2010)&lt;/DisplayText&gt;&lt;record&gt;&lt;rec-number&gt;26&lt;/rec-number&gt;&lt;foreign-keys&gt;&lt;key app="EN" db-id="vxswrvz902xafmet90nv2wrlvesvv0zrsd99" timestamp="1581462668"&gt;26&lt;/key&gt;&lt;/foreign-keys&gt;&lt;ref-type name="Manuscript"&gt;36&lt;/ref-type&gt;&lt;contributors&gt;&lt;authors&gt;&lt;author&gt;Annika McIntosh&lt;/author&gt;&lt;/authors&gt;&lt;secondary-authors&gt;&lt;author&gt;City of Seattle&lt;/author&gt;&lt;author&gt;Seattle Public Utilities&lt;/author&gt;&lt;author&gt;University of Washington Green Futures Lab&lt;/author&gt;&lt;/secondary-authors&gt;&lt;/contributors&gt;&lt;titles&gt;&lt;title&gt;Green roofs in Seattle: A survey of vegetated roofs and rooftop gardens&lt;/title&gt;&lt;/titles&gt;&lt;dates&gt;&lt;year&gt;2010&lt;/year&gt;&lt;/dates&gt;&lt;urls&gt;&lt;/urls&gt;&lt;/record&gt;&lt;/Cite&gt;&lt;/EndNote&gt;</w:instrText>
+        <w:instrText xml:space="preserve"> ADDIN EN.CITE &lt;EndNote&gt;&lt;Cite&gt;&lt;Author&gt;McIntosh&lt;/Author&gt;&lt;Year&gt;2010&lt;/Year&gt;&lt;RecNum&gt;26&lt;/RecNum&gt;&lt;DisplayText&gt;(McIntosh, 2010)&lt;/DisplayText&gt;&lt;record&gt;&lt;rec-number&gt;26&lt;/rec-number&gt;&lt;foreign-keys&gt;&lt;key app="EN" db-id="vxswrvz902xafmet90nv2wrlvesvv0zrsd99" timestamp="1581462668"&gt;26&lt;/key&gt;&lt;/foreign-keys&gt;&lt;ref-type name="Journal Article"&gt;17&lt;/ref-type&gt;&lt;contributors&gt;&lt;authors&gt;&lt;author&gt;Annika McIntosh&lt;/author&gt;&lt;/authors&gt;&lt;/contributors&gt;&lt;titles&gt;&lt;title&gt;Green roofs in Seattle: A survey of vegetated roofs and rooftop gardens&lt;/title&gt;&lt;/titles&gt;&lt;pages&gt;1-8&lt;/pages&gt;&lt;volume&gt;https://www.seattle.gov/Documents/Departments/OSE/Green-Roofs-In-Seattle.pdf&lt;/volume&gt;&lt;dates&gt;&lt;year&gt;2010&lt;/year&gt;&lt;/dates&gt;&lt;publisher&gt;City of Seattle and the University of Washington Green Futures Lab&amp;#xD;&lt;/publisher&gt;&lt;urls&gt;&lt;/urls&gt;&lt;/record&gt;&lt;/Cite&gt;&lt;/EndNote&gt;</w:instrText>
       </w:r>
       <w:r>
         <w:rPr>
@@ -9201,7 +9604,7 @@
           <w:sz w:val="24"/>
           <w:szCs w:val="24"/>
         </w:rPr>
-        <w:instrText xml:space="preserve"> ADDIN EN.CITE &lt;EndNote&gt;&lt;Cite&gt;&lt;Author&gt;McIntosh&lt;/Author&gt;&lt;Year&gt;2010&lt;/Year&gt;&lt;RecNum&gt;26&lt;/RecNum&gt;&lt;DisplayText&gt;(McIntosh, 2010)&lt;/DisplayText&gt;&lt;record&gt;&lt;rec-number&gt;26&lt;/rec-number&gt;&lt;foreign-keys&gt;&lt;key app="EN" db-id="vxswrvz902xafmet90nv2wrlvesvv0zrsd99" timestamp="1581462668"&gt;26&lt;/key&gt;&lt;/foreign-keys&gt;&lt;ref-type name="Manuscript"&gt;36&lt;/ref-type&gt;&lt;contributors&gt;&lt;authors&gt;&lt;author&gt;Annika McIntosh&lt;/author&gt;&lt;/authors&gt;&lt;secondary-authors&gt;&lt;author&gt;City of Seattle&lt;/author&gt;&lt;author&gt;Seattle Public Utilities&lt;/author&gt;&lt;author&gt;University of Washington Green Futures Lab&lt;/author&gt;&lt;/secondary-authors&gt;&lt;/contributors&gt;&lt;titles&gt;&lt;title&gt;Green roofs in Seattle: A survey of vegetated roofs and rooftop gardens&lt;/title&gt;&lt;/titles&gt;&lt;dates&gt;&lt;year&gt;2010&lt;/year&gt;&lt;/dates&gt;&lt;urls&gt;&lt;/urls&gt;&lt;/record&gt;&lt;/Cite&gt;&lt;/EndNote&gt;</w:instrText>
+        <w:instrText xml:space="preserve"> ADDIN EN.CITE &lt;EndNote&gt;&lt;Cite&gt;&lt;Author&gt;McIntosh&lt;/Author&gt;&lt;Year&gt;2010&lt;/Year&gt;&lt;RecNum&gt;26&lt;/RecNum&gt;&lt;DisplayText&gt;(McIntosh, 2010)&lt;/DisplayText&gt;&lt;record&gt;&lt;rec-number&gt;26&lt;/rec-number&gt;&lt;foreign-keys&gt;&lt;key app="EN" db-id="vxswrvz902xafmet90nv2wrlvesvv0zrsd99" timestamp="1581462668"&gt;26&lt;/key&gt;&lt;/foreign-keys&gt;&lt;ref-type name="Journal Article"&gt;17&lt;/ref-type&gt;&lt;contributors&gt;&lt;authors&gt;&lt;author&gt;Annika McIntosh&lt;/author&gt;&lt;/authors&gt;&lt;/contributors&gt;&lt;titles&gt;&lt;title&gt;Green roofs in Seattle: A survey of vegetated roofs and rooftop gardens&lt;/title&gt;&lt;/titles&gt;&lt;pages&gt;1-8&lt;/pages&gt;&lt;volume&gt;https://www.seattle.gov/Documents/Departments/OSE/Green-Roofs-In-Seattle.pdf&lt;/volume&gt;&lt;dates&gt;&lt;year&gt;2010&lt;/year&gt;&lt;/dates&gt;&lt;publisher&gt;City of Seattle and the University of Washington Green Futures Lab&amp;#xD;&lt;/publisher&gt;&lt;urls&gt;&lt;/urls&gt;&lt;/record&gt;&lt;/Cite&gt;&lt;/EndNote&gt;</w:instrText>
       </w:r>
       <w:r>
         <w:rPr>
@@ -9456,7 +9859,7 @@
           <w:sz w:val="24"/>
           <w:szCs w:val="24"/>
         </w:rPr>
-        <w:instrText xml:space="preserve"> ADDIN EN.CITE &lt;EndNote&gt;&lt;Cite AuthorYear="1"&gt;&lt;Author&gt;McKane&lt;/Author&gt;&lt;Year&gt;2014&lt;/Year&gt;&lt;RecNum&gt;24&lt;/RecNum&gt;&lt;DisplayText&gt;McKane et al. (2014)&lt;/DisplayText&gt;&lt;record&gt;&lt;rec-number&gt;24&lt;/rec-number&gt;&lt;foreign-keys&gt;&lt;key app="EN" db-id="vxswrvz902xafmet90nv2wrlvesvv0zrsd99" timestamp="1581461840"&gt;24&lt;/key&gt;&lt;/foreign-keys&gt;&lt;ref-type name="Manuscript"&gt;36&lt;/ref-type&gt;&lt;contributors&gt;&lt;authors&gt;&lt;author&gt;McKane, Robert&lt;/author&gt;&lt;author&gt;Brookes, Allen&lt;/author&gt;&lt;author&gt;Djang, Kevin&lt;/author&gt;&lt;author&gt;Stieglitz, Marc&lt;/author&gt;&lt;author&gt;Abdelnour, Alex&lt;/author&gt;&lt;author&gt;Pan, Feifei&lt;/author&gt;&lt;author&gt;Halama, Jonathan&lt;/author&gt;&lt;author&gt;Pettus, Paul&lt;/author&gt;&lt;author&gt;Phillips, Don&lt;/author&gt;&lt;/authors&gt;&lt;secondary-authors&gt;&lt;author&gt;Environmental Protection Agency Office of Research and Development National Health and Environmental Effects Research Laboratory&lt;/author&gt;&lt;/secondary-authors&gt;&lt;/contributors&gt;&lt;titles&gt;&lt;title&gt;Velma User Manual and Technical Documentation&lt;/title&gt;&lt;/titles&gt;&lt;dates&gt;&lt;year&gt;2014&lt;/year&gt;&lt;/dates&gt;&lt;pub-location&gt;Corvallis, OR, USA&lt;/pub-location&gt;&lt;urls&gt;&lt;related-urls&gt;&lt;url&gt;https://www.epa.gov/water-research/visualizing-ecosystem-land-management-assessments-velma-model-20&lt;/url&gt;&lt;/related-urls&gt;&lt;/urls&gt;&lt;/record&gt;&lt;/Cite&gt;&lt;/EndNote&gt;</w:instrText>
+        <w:instrText xml:space="preserve"> ADDIN EN.CITE &lt;EndNote&gt;&lt;Cite AuthorYear="1"&gt;&lt;Author&gt;McKane&lt;/Author&gt;&lt;Year&gt;2014&lt;/Year&gt;&lt;RecNum&gt;24&lt;/RecNum&gt;&lt;DisplayText&gt;McKane et al. (2014b)&lt;/DisplayText&gt;&lt;record&gt;&lt;rec-number&gt;24&lt;/rec-number&gt;&lt;foreign-keys&gt;&lt;key app="EN" db-id="vxswrvz902xafmet90nv2wrlvesvv0zrsd99" timestamp="1581461840"&gt;24&lt;/key&gt;&lt;/foreign-keys&gt;&lt;ref-type name="Government Document"&gt;46&lt;/ref-type&gt;&lt;contributors&gt;&lt;authors&gt;&lt;author&gt;McKane, Robert&lt;/author&gt;&lt;author&gt;Brookes, Allen&lt;/author&gt;&lt;author&gt;Djang, Kevin&lt;/author&gt;&lt;author&gt;Stieglitz, Marc&lt;/author&gt;&lt;author&gt;Abdelnour, Alex&lt;/author&gt;&lt;author&gt;Pan, Feifei&lt;/author&gt;&lt;author&gt;Halama, Jonathan&lt;/author&gt;&lt;author&gt;Pettus, Paul&lt;/author&gt;&lt;author&gt;Phillips, Don&lt;/author&gt;&lt;/authors&gt;&lt;/contributors&gt;&lt;titles&gt;&lt;title&gt;Velma Version 2.0: User Manual and Technical Documentation&lt;/title&gt;&lt;/titles&gt;&lt;dates&gt;&lt;year&gt;2014&lt;/year&gt;&lt;/dates&gt;&lt;pub-location&gt;Corvallis, OR, USA&lt;/pub-location&gt;&lt;publisher&gt;Environmental Protection Agency Office of Research and Development National Health and Environmental Effects Research Laboratory&lt;/publisher&gt;&lt;urls&gt;&lt;related-urls&gt;&lt;url&gt;https://www.epa.gov/water-research/visualizing-ecosystem-land-management-assessments-velma-model-20&lt;/url&gt;&lt;/related-urls&gt;&lt;/urls&gt;&lt;/record&gt;&lt;/Cite&gt;&lt;/EndNote&gt;</w:instrText>
       </w:r>
       <w:r>
         <w:rPr>
@@ -9473,7 +9876,7 @@
           <w:sz w:val="24"/>
           <w:szCs w:val="24"/>
         </w:rPr>
-        <w:t>McKane et al. (2014)</w:t>
+        <w:t>McKane et al. (2014b)</w:t>
       </w:r>
       <w:r>
         <w:rPr>
@@ -9598,7 +10001,7 @@
           <w:sz w:val="24"/>
           <w:szCs w:val="24"/>
         </w:rPr>
-        <w:instrText xml:space="preserve"> ADDIN EN.CITE &lt;EndNote&gt;&lt;Cite&gt;&lt;Author&gt;Rooflite&lt;/Author&gt;&lt;Year&gt;2020&lt;/Year&gt;&lt;RecNum&gt;27&lt;/RecNum&gt;&lt;DisplayText&gt;(Rooflite, 2020)&lt;/DisplayText&gt;&lt;record&gt;&lt;rec-number&gt;27&lt;/rec-number&gt;&lt;foreign-keys&gt;&lt;key app="EN" db-id="vxswrvz902xafmet90nv2wrlvesvv0zrsd99" timestamp="1581462888"&gt;27&lt;/key&gt;&lt;/foreign-keys&gt;&lt;ref-type name="Web Page"&gt;12&lt;/ref-type&gt;&lt;contributors&gt;&lt;authors&gt;&lt;author&gt;Rooflite,&lt;/author&gt;&lt;/authors&gt;&lt;/contributors&gt;&lt;titles&gt;&lt;title&gt;Certified Green Roof Media&lt;/title&gt;&lt;/titles&gt;&lt;volume&gt;2020&lt;/volume&gt;&lt;dates&gt;&lt;year&gt;2020&lt;/year&gt;&lt;/dates&gt;&lt;urls&gt;&lt;related-urls&gt;&lt;url&gt;https://www.rooflitesoil.com&lt;/url&gt;&lt;/related-urls&gt;&lt;/urls&gt;&lt;/record&gt;&lt;/Cite&gt;&lt;/EndNote&gt;</w:instrText>
+        <w:instrText xml:space="preserve"> ADDIN EN.CITE &lt;EndNote&gt;&lt;Cite&gt;&lt;Author&gt;Rooflite&lt;/Author&gt;&lt;Year&gt;2020&lt;/Year&gt;&lt;RecNum&gt;27&lt;/RecNum&gt;&lt;DisplayText&gt;(Rooflite, 2020)&lt;/DisplayText&gt;&lt;record&gt;&lt;rec-number&gt;27&lt;/rec-number&gt;&lt;foreign-keys&gt;&lt;key app="EN" db-id="vxswrvz902xafmet90nv2wrlvesvv0zrsd99" timestamp="1581462888"&gt;27&lt;/key&gt;&lt;/foreign-keys&gt;&lt;ref-type name="Web Page"&gt;12&lt;/ref-type&gt;&lt;contributors&gt;&lt;authors&gt;&lt;author&gt;Rooflite,&lt;/author&gt;&lt;/authors&gt;&lt;/contributors&gt;&lt;titles&gt;&lt;title&gt;Certified Green Roof Media, https://www.rooflitesoil.com.&lt;/title&gt;&lt;/titles&gt;&lt;volume&gt;2020&lt;/volume&gt;&lt;dates&gt;&lt;year&gt;2020&lt;/year&gt;&lt;/dates&gt;&lt;urls&gt;&lt;related-urls&gt;&lt;url&gt;https://www.rooflitesoil.com&lt;/url&gt;&lt;/related-urls&gt;&lt;/urls&gt;&lt;/record&gt;&lt;/Cite&gt;&lt;/EndNote&gt;</w:instrText>
       </w:r>
       <w:r>
         <w:rPr>
@@ -9647,7 +10050,7 @@
           <w:sz w:val="24"/>
           <w:szCs w:val="24"/>
         </w:rPr>
-        <w:instrText xml:space="preserve"> ADDIN EN.CITE &lt;EndNote&gt;&lt;Cite&gt;&lt;Author&gt;Magnusson Klemencic Associates&lt;/Author&gt;&lt;Year&gt;2008&lt;/Year&gt;&lt;RecNum&gt;28&lt;/RecNum&gt;&lt;DisplayText&gt;(Magnusson Klemencic Associates and Seattle Public Utilities, 2008)&lt;/DisplayText&gt;&lt;record&gt;&lt;rec-number&gt;28&lt;/rec-number&gt;&lt;foreign-keys&gt;&lt;key app="EN" db-id="vxswrvz902xafmet90nv2wrlvesvv0zrsd99" timestamp="1581463143"&gt;28&lt;/key&gt;&lt;/foreign-keys&gt;&lt;ref-type name="Report"&gt;27&lt;/ref-type&gt;&lt;contributors&gt;&lt;authors&gt;&lt;author&gt;Magnusson Klemencic Associates,&lt;/author&gt;&lt;author&gt;Seattle Public Utilities,&lt;/author&gt;&lt;/authors&gt;&lt;/contributors&gt;&lt;titles&gt;&lt;title&gt;Draft - Green Roof Media Recommended Specifications&lt;/title&gt;&lt;/titles&gt;&lt;dates&gt;&lt;year&gt;2008&lt;/year&gt;&lt;/dates&gt;&lt;urls&gt;&lt;related-urls&gt;&lt;url&gt;http://www.seattle.gov/dpd/cs/groups/pan/@pan/documents/web_informational/p2371388.pdf&lt;/url&gt;&lt;/related-urls&gt;&lt;/urls&gt;&lt;/record&gt;&lt;/Cite&gt;&lt;/EndNote&gt;</w:instrText>
+        <w:instrText xml:space="preserve"> ADDIN EN.CITE &lt;EndNote&gt;&lt;Cite&gt;&lt;Author&gt;Magnusson Klemencic Associates&lt;/Author&gt;&lt;Year&gt;2008&lt;/Year&gt;&lt;RecNum&gt;28&lt;/RecNum&gt;&lt;DisplayText&gt;(Magnusson Klemencic Associates and Seattle Public Utilities, 2008)&lt;/DisplayText&gt;&lt;record&gt;&lt;rec-number&gt;28&lt;/rec-number&gt;&lt;foreign-keys&gt;&lt;key app="EN" db-id="vxswrvz902xafmet90nv2wrlvesvv0zrsd99" timestamp="1581463143"&gt;28&lt;/key&gt;&lt;/foreign-keys&gt;&lt;ref-type name="Web Page"&gt;12&lt;/ref-type&gt;&lt;contributors&gt;&lt;authors&gt;&lt;author&gt;Magnusson Klemencic Associates,&lt;/author&gt;&lt;author&gt;Seattle Public Utilities,&lt;/author&gt;&lt;/authors&gt;&lt;/contributors&gt;&lt;titles&gt;&lt;title&gt;Memo Draft - Green Roof Media Recommended Specifications&lt;/title&gt;&lt;/titles&gt;&lt;volume&gt;2020&lt;/volume&gt;&lt;number&gt;March 2, 2020&lt;/number&gt;&lt;dates&gt;&lt;year&gt;2008&lt;/year&gt;&lt;/dates&gt;&lt;publisher&gt;http://www.seattle.gov/dpd/cs/groups/pan/@pan/documents/web_informational/p2371388.pdf&lt;/publisher&gt;&lt;urls&gt;&lt;related-urls&gt;&lt;url&gt;http://www.seattle.gov/dpd/cs/groups/pan/@pan/documents/web_informational/p2371388.pdf&lt;/url&gt;&lt;/related-urls&gt;&lt;/urls&gt;&lt;/record&gt;&lt;/Cite&gt;&lt;/EndNote&gt;</w:instrText>
       </w:r>
       <w:r>
         <w:rPr>
@@ -9747,7 +10150,23 @@
           <w:sz w:val="24"/>
           <w:szCs w:val="24"/>
         </w:rPr>
-        <w:t xml:space="preserve">cover from a traditional building (i.e., no biomass) to cover characteristics of grass that match either extensive or intensive green roofs. </w:t>
+        <w:t xml:space="preserve">cover from a traditional building (i.e., no </w:t>
+      </w:r>
+      <w:r>
+        <w:rPr>
+          <w:rFonts w:ascii="Times New Roman" w:hAnsi="Times New Roman" w:cs="Times New Roman"/>
+          <w:sz w:val="24"/>
+          <w:szCs w:val="24"/>
+        </w:rPr>
+        <w:t xml:space="preserve">vegetation </w:t>
+      </w:r>
+      <w:r>
+        <w:rPr>
+          <w:rFonts w:ascii="Times New Roman" w:hAnsi="Times New Roman" w:cs="Times New Roman"/>
+          <w:sz w:val="24"/>
+          <w:szCs w:val="24"/>
+        </w:rPr>
+        <w:t xml:space="preserve">biomass) to cover characteristics of grass that match either extensive or intensive green roofs. </w:t>
       </w:r>
       <w:r>
         <w:rPr>
@@ -9963,7 +10382,7 @@
           <w:szCs w:val="24"/>
         </w:rPr>
       </w:pPr>
-      <w:bookmarkStart w:id="1" w:name="_Hlk534033379"/>
+      <w:bookmarkStart w:id="0" w:name="_Hlk534033379"/>
       <w:r>
         <w:rPr>
           <w:rFonts w:ascii="Times New Roman" w:hAnsi="Times New Roman" w:cs="Times New Roman"/>
@@ -10126,7 +10545,7 @@
         <w:t xml:space="preserve"> Here&gt; </w:t>
       </w:r>
     </w:p>
-    <w:bookmarkEnd w:id="1"/>
+    <w:bookmarkEnd w:id="0"/>
     <w:p>
       <w:pPr>
         <w:spacing w:line="480" w:lineRule="auto"/>
@@ -11606,7 +12025,15 @@
           <w:sz w:val="24"/>
           <w:szCs w:val="24"/>
         </w:rPr>
-        <w:t>resulted in</w:t>
+        <w:t xml:space="preserve">resulted </w:t>
+      </w:r>
+      <w:r>
+        <w:rPr>
+          <w:rFonts w:ascii="Times New Roman" w:hAnsi="Times New Roman" w:cs="Times New Roman"/>
+          <w:sz w:val="24"/>
+          <w:szCs w:val="24"/>
+        </w:rPr>
+        <w:t>in up to</w:t>
       </w:r>
       <w:r>
         <w:rPr>
@@ -11630,7 +12057,23 @@
           <w:sz w:val="24"/>
           <w:szCs w:val="24"/>
         </w:rPr>
-        <w:t xml:space="preserve">% reductions in the annual flow volume using extensive green roofs. This result </w:t>
+        <w:t xml:space="preserve">% reductions in the annual flow volume </w:t>
+      </w:r>
+      <w:r>
+        <w:rPr>
+          <w:rFonts w:ascii="Times New Roman" w:hAnsi="Times New Roman" w:cs="Times New Roman"/>
+          <w:sz w:val="24"/>
+          <w:szCs w:val="24"/>
+        </w:rPr>
+        <w:t xml:space="preserve">at 100% implementation of </w:t>
+      </w:r>
+      <w:r>
+        <w:rPr>
+          <w:rFonts w:ascii="Times New Roman" w:hAnsi="Times New Roman" w:cs="Times New Roman"/>
+          <w:sz w:val="24"/>
+          <w:szCs w:val="24"/>
+        </w:rPr>
+        <w:t xml:space="preserve">extensive green roofs. This result </w:t>
       </w:r>
       <w:r>
         <w:rPr>
@@ -11702,7 +12145,16 @@
           <w:sz w:val="24"/>
           <w:szCs w:val="24"/>
         </w:rPr>
-        <w:t xml:space="preserve"> in most metropolitan areas</w:t>
+        <w:t xml:space="preserve"> in most </w:t>
+      </w:r>
+      <w:r>
+        <w:rPr>
+          <w:rFonts w:ascii="Times New Roman" w:hAnsi="Times New Roman" w:cs="Times New Roman"/>
+          <w:sz w:val="24"/>
+          <w:szCs w:val="24"/>
+        </w:rPr>
+        <w:lastRenderedPageBreak/>
+        <w:t>metropolitan areas</w:t>
       </w:r>
       <w:r>
         <w:rPr>
@@ -11734,16 +12186,7 @@
           <w:sz w:val="24"/>
           <w:szCs w:val="24"/>
         </w:rPr>
-        <w:t xml:space="preserve">explicit </w:t>
-      </w:r>
-      <w:r>
-        <w:rPr>
-          <w:rFonts w:ascii="Times New Roman" w:hAnsi="Times New Roman" w:cs="Times New Roman"/>
-          <w:sz w:val="24"/>
-          <w:szCs w:val="24"/>
-        </w:rPr>
-        <w:lastRenderedPageBreak/>
-        <w:t>approach</w:t>
+        <w:t>explicit approach</w:t>
       </w:r>
       <w:r>
         <w:rPr>
@@ -12017,10 +12460,12 @@
         <w:t xml:space="preserve">References </w:t>
       </w:r>
     </w:p>
+    <w:bookmarkStart w:id="1" w:name="_GoBack"/>
+    <w:bookmarkEnd w:id="1"/>
     <w:p>
       <w:pPr>
         <w:pStyle w:val="EndNoteBibliography"/>
-        <w:spacing w:after="0"/>
+        <w:spacing w:after="360"/>
       </w:pPr>
       <w:r>
         <w:rPr>
@@ -12053,16 +12498,16 @@
     <w:p>
       <w:pPr>
         <w:pStyle w:val="EndNoteBibliography"/>
-        <w:spacing w:after="0"/>
-      </w:pPr>
-      <w:r>
-        <w:t>Abdelnour, A., Stieglitz, M., Pan, F., McKane, R., 2011. Catchment hydrological responses to forest harvest amount and spatial pattern. Water Resources Research 47.</w:t>
+        <w:spacing w:after="360"/>
+      </w:pPr>
+      <w:r>
+        <w:t>Abdelnour, A., Stieglitz, M., Pan, F., McKane, R., 2011. Catchment hydrological responses to forest harvest amount and spatial pattern. Water Resources Research 47, W09521.</w:t>
       </w:r>
     </w:p>
     <w:p>
       <w:pPr>
         <w:pStyle w:val="EndNoteBibliography"/>
-        <w:spacing w:after="0"/>
+        <w:spacing w:after="360"/>
       </w:pPr>
       <w:r>
         <w:t>Aksoy, H., Kavvas, M.L., 2005. A review of hillslope and watershed scale erosion and sediment transport models. Catena 64, 247-271.</w:t>
@@ -12071,16 +12516,16 @@
     <w:p>
       <w:pPr>
         <w:pStyle w:val="EndNoteBibliography"/>
-        <w:spacing w:after="0"/>
-      </w:pPr>
-      <w:r>
-        <w:t>Barnhart, B.L., Golden, H.E., Kasprzyk, J.R., Pauer, J.J., Jones, C.E., Sawicz, K.A., Hoghooghi, N., Simon, M., McKane, R.B., Mayer, P.M., 2018. Embedding co-production and addressing uncertainty in watershed modeling decision-support tools: Successes and challenges. Environmental Modelling &amp; Software.</w:t>
+        <w:spacing w:after="360"/>
+      </w:pPr>
+      <w:r>
+        <w:t>Barnhart, B.L., Golden, H.E., Kasprzyk, J.R., Pauer, J.J., Jones, C.E., Sawicz, K.A., Hoghooghi, N., Simon, M., McKane, R.B., Mayer, P.M., 2018. Embedding co-production and addressing uncertainty in watershed modeling decision-support tools: Successes and challenges. Environmental Modelling &amp; Software 109, 368-379.</w:t>
       </w:r>
     </w:p>
     <w:p>
       <w:pPr>
         <w:pStyle w:val="EndNoteBibliography"/>
-        <w:spacing w:after="0"/>
+        <w:spacing w:after="360"/>
       </w:pPr>
       <w:r>
         <w:t>Barnhart, B.L., Mckane, R., Brookes, A., Schumaker, N., Papenfus, M., Pettus, P., Halama, J., Powers, B., Djang, K., Groskinsky, B., 2015. Integrated Modeling to Assess the Ecological and Air Quality Trade-offs of Agricultural Burning in the Flint Hills of Eastern Kansas, AGU Fall Meeting Abstracts.</w:t>
@@ -12089,25 +12534,26 @@
     <w:p>
       <w:pPr>
         <w:pStyle w:val="EndNoteBibliography"/>
-        <w:spacing w:after="0"/>
-      </w:pPr>
-      <w:r>
+        <w:spacing w:after="360"/>
+      </w:pPr>
+      <w:r>
+        <w:lastRenderedPageBreak/>
         <w:t>Berardi, U., GhaffarianHoseini, A., GhaffarianHoseini, A., 2014. State-of-the-art analysis of the environmental benefits of green roofs. Applied Energy 115, 411-428.</w:t>
       </w:r>
     </w:p>
     <w:p>
       <w:pPr>
         <w:pStyle w:val="EndNoteBibliography"/>
-        <w:spacing w:after="0"/>
-      </w:pPr>
-      <w:r>
-        <w:t>Bicknell, B.R., Imhoff, J.C., Kittle Jr, J.L., Donigian Jr, A.S., Johanson, R.C., 1996. Hydrological simulation program-FORTRAN. user's manual for release 11. US EPA.</w:t>
+        <w:spacing w:after="360"/>
+      </w:pPr>
+      <w:r>
+        <w:t>Bicknell, B.R., Imhoff, J.C., Kittle Jr, J.L., Donigian Jr, A.S., Johanson, R.C., 1997. Hydrological Simulation Program--FORTRAN, User's manual for version 11. U.S. Environmental Protection Agency, National Exposure Research Laboratory, Athens, GA, USA.</w:t>
       </w:r>
     </w:p>
     <w:p>
       <w:pPr>
         <w:pStyle w:val="EndNoteBibliography"/>
-        <w:spacing w:after="0"/>
+        <w:spacing w:after="360"/>
       </w:pPr>
       <w:r>
         <w:t>Borah, D.K., Bera, M., 2003. Watershed-scale hydrologic and nonpoint-source pollution models: Review of mathematical bases. Transactions of the ASAE 46, 1553.</w:t>
@@ -12116,7 +12562,7 @@
     <w:p>
       <w:pPr>
         <w:pStyle w:val="EndNoteBibliography"/>
-        <w:spacing w:after="0"/>
+        <w:spacing w:after="360"/>
       </w:pPr>
       <w:r>
         <w:t>Carter, T., Jackson, C.R., 2007. Vegetated roofs for stormwater management at multiple spatial scales. Landscape and urban planning 80, 84-94.</w:t>
@@ -12125,17 +12571,16 @@
     <w:p>
       <w:pPr>
         <w:pStyle w:val="EndNoteBibliography"/>
-        <w:spacing w:after="0"/>
-      </w:pPr>
-      <w:r>
-        <w:lastRenderedPageBreak/>
+        <w:spacing w:after="360"/>
+      </w:pPr>
+      <w:r>
         <w:t>Deb, K., Pratap, A., Agarwal, S., Meyarivan, T., 2002. A fast and elitist multiobjective genetic algorithm: NSGA-II. IEEE transactions on evolutionary computation 6, 182-197.</w:t>
       </w:r>
     </w:p>
     <w:p>
       <w:pPr>
         <w:pStyle w:val="EndNoteBibliography"/>
-        <w:spacing w:after="0"/>
+        <w:spacing w:after="360"/>
       </w:pPr>
       <w:r>
         <w:t>ESRI, 2014. ArcGIS Desktop: Release 10.3. Environmental Systems Research Institute, Redlands, CA.</w:t>
@@ -12144,7 +12589,7 @@
     <w:p>
       <w:pPr>
         <w:pStyle w:val="EndNoteBibliography"/>
-        <w:spacing w:after="0"/>
+        <w:spacing w:after="360"/>
       </w:pPr>
       <w:r>
         <w:t>Gassman, P.W., Reyes, M.R., Green, C.H., Arnold, J.G., 2007. The soil and water assessment tool: historical development, applications, and future research directions. Transactions of the ASABE 50, 1211-1250.</w:t>
@@ -12153,7 +12598,7 @@
     <w:p>
       <w:pPr>
         <w:pStyle w:val="EndNoteBibliography"/>
-        <w:spacing w:after="0"/>
+        <w:spacing w:after="360"/>
       </w:pPr>
       <w:r>
         <w:t>Getter, K.L., Rowe, D.B., Robertson, G.P., Cregg, B.M., Andresen, J.A., 2009. Carbon sequestration potential of extensive green roofs. Environmental science &amp; technology 43, 7564-7570.</w:t>
@@ -12162,7 +12607,7 @@
     <w:p>
       <w:pPr>
         <w:pStyle w:val="EndNoteBibliography"/>
-        <w:spacing w:after="0"/>
+        <w:spacing w:after="360"/>
       </w:pPr>
       <w:r>
         <w:t>Golden, H., Knightes, C., Conrads, P., Davis, G., Feaster, T., Journey, C., Benedict, S., Brigham, M., Bradley, P., 2012. Characterizing mercury concentrations and fluxes in a Coastal Plain watershed: Insights from dynamic modeling and data. Journal of Geophysical Research: Biogeosciences 117.</w:t>
@@ -12171,7 +12616,7 @@
     <w:p>
       <w:pPr>
         <w:pStyle w:val="EndNoteBibliography"/>
-        <w:spacing w:after="0"/>
+        <w:spacing w:after="360"/>
       </w:pPr>
       <w:r>
         <w:t>Golden, H.E., Hoghooghi, N., 2018. Green infrastructure and its catchment‐scale effects: an emerging science. Wiley Interdisciplinary Reviews: Water 5, e1254.</w:t>
@@ -12180,7 +12625,7 @@
     <w:p>
       <w:pPr>
         <w:pStyle w:val="EndNoteBibliography"/>
-        <w:spacing w:after="0"/>
+        <w:spacing w:after="360"/>
       </w:pPr>
       <w:r>
         <w:t>Golden, H.E., Lane, C.R., Amatya, D.M., Bandilla, K.W., Kiperwas, H.R., Knightes, C.D., Ssegane, H., 2014. Hydrologic connectivity between geographically isolated wetlands and surface water systems: A review of select modeling methods. Environmental Modelling &amp; Software 53, 190-206.</w:t>
@@ -12189,7 +12634,7 @@
     <w:p>
       <w:pPr>
         <w:pStyle w:val="EndNoteBibliography"/>
-        <w:spacing w:after="0"/>
+        <w:spacing w:after="360"/>
       </w:pPr>
       <w:r>
         <w:t>Hamon, W.R., 1960. Estimating potential evapotranspiration. Massachusetts Institute of Technology.</w:t>
@@ -12198,7 +12643,7 @@
     <w:p>
       <w:pPr>
         <w:pStyle w:val="EndNoteBibliography"/>
-        <w:spacing w:after="0"/>
+        <w:spacing w:after="360"/>
       </w:pPr>
       <w:r>
         <w:t>Hoghooghi, N., Golden, H., Bledsoe, B., Barnhart, B., Brookes, A., Djang, K., Halama, J., McKane, R., Nietch, C., Pettus, P., 2018. Cumulative Effects of Low Impact Development on Watershed Hydrology in a Mixed Land-Cover System. Water 10, 991.</w:t>
@@ -12207,16 +12652,17 @@
     <w:p>
       <w:pPr>
         <w:pStyle w:val="EndNoteBibliography"/>
-        <w:spacing w:after="0"/>
-      </w:pPr>
-      <w:r>
+        <w:spacing w:after="360"/>
+      </w:pPr>
+      <w:r>
+        <w:lastRenderedPageBreak/>
         <w:t>Hufkens, K., Basler, D., Milliman, T., Melaas, E.K., Richardson, A.D., 2018. An integrated phenology modelling framework in R. Methods in Ecology and Evolution 9, 1276-1285.</w:t>
       </w:r>
     </w:p>
     <w:p>
       <w:pPr>
         <w:pStyle w:val="EndNoteBibliography"/>
-        <w:spacing w:after="0"/>
+        <w:spacing w:after="360"/>
       </w:pPr>
       <w:r>
         <w:t>Knightes, C.D., Golden, H.E., Journey, C.A., Davis, G.M., Conrads, P.A., Marvin-DiPasquale, M., Brigham, M.E., Bradley, P.M., 2014. Mercury and methylmercury stream concentrations in a Coastal Plain watershed: A multi-scale simulation analysis. Environmental pollution 187, 182-192.</w:t>
@@ -12225,168 +12671,292 @@
     <w:p>
       <w:pPr>
         <w:pStyle w:val="EndNoteBibliography"/>
-        <w:spacing w:after="0"/>
-      </w:pPr>
-      <w:r>
-        <w:t>Magnusson Klemencic Associates, Seattle Public Utilities, 2008. Draft - Green Roof Media Recommended Specifications.</w:t>
+        <w:spacing w:after="360"/>
+      </w:pPr>
+      <w:r>
+        <w:t>Lee, J.G., Nietch, C.T., Panguluri, S., 2018. Drainage area characterization for evaluating green infrastructure using the Storm Water Management Model. Hydrology and earth system sciences 22, 2615.</w:t>
       </w:r>
     </w:p>
     <w:p>
       <w:pPr>
         <w:pStyle w:val="EndNoteBibliography"/>
-        <w:spacing w:after="0"/>
-      </w:pPr>
-      <w:r>
-        <w:t>Martin-Mikle, C.J., de Beurs, K.M., Julian, J.P., Mayer, P.M., 2015. Identifying priority sites for low impact development (LID) in a mixed-use watershed. Landscape and urban planning 140, 29-41.</w:t>
+        <w:spacing w:after="360"/>
+      </w:pPr>
+      <w:r>
+        <w:t xml:space="preserve">Magnusson Klemencic Associates, Seattle Public Utilities, 2008. Memo Draft - Green Roof Media Recommended Specifications. </w:t>
+      </w:r>
+      <w:hyperlink r:id="rId10" w:history="1">
+        <w:r>
+          <w:rPr>
+            <w:rStyle w:val="Hyperlink"/>
+          </w:rPr>
+          <w:t>http://www.seattle.gov/dpd/cs/groups/pan/@pan/documents/web_informational/p2371388.pdf</w:t>
+        </w:r>
+      </w:hyperlink>
+      <w:r>
+        <w:t>.</w:t>
       </w:r>
     </w:p>
     <w:p>
       <w:pPr>
         <w:pStyle w:val="EndNoteBibliography"/>
-        <w:spacing w:after="0"/>
-      </w:pPr>
-      <w:r>
-        <w:t>McIntosh, A., 2010. Green roofs in Seattle: A survey of vegetated roofs and rooftop gardens, in: Seattle, C.o., Utilities, S.P., Lab, U.o.W.G.F. (Eds.).</w:t>
+        <w:spacing w:after="360"/>
+      </w:pPr>
+      <w:r>
+        <w:t>Martin-Mikle, C.J., de Beurs, K.M., Julian, J.P., Mayer, P.M., 2015. Identifying priority sites for low impact development (LID) in a mixed-use watershed. Landscape and urban planning 140, 29-41.</w:t>
       </w:r>
     </w:p>
     <w:p>
       <w:pPr>
         <w:pStyle w:val="EndNoteBibliography"/>
-        <w:spacing w:after="0"/>
-      </w:pPr>
-      <w:r>
-        <w:t>McKane, R., Brookes, A., Djang, K., Stieglitz, M., Abdelnour, A., Pan, F., Halama, J., Pettus, P., Phillips, D., 2014. Velma User Manual and Technical Documentation, in: Laboratory, E.P.A.O.o.R.a.D.N.H.a.E.E.R. (Ed.), Corvallis, OR, USA.</w:t>
+        <w:spacing w:after="360"/>
+      </w:pPr>
+      <w:r>
+        <w:t xml:space="preserve">McIntosh, A., 2010. Green roofs in Seattle: A survey of vegetated roofs and rooftop gardens.  </w:t>
+      </w:r>
+      <w:hyperlink r:id="rId11" w:history="1">
+        <w:r>
+          <w:rPr>
+            <w:rStyle w:val="Hyperlink"/>
+          </w:rPr>
+          <w:t>https://www.seattle.gov/Documents/Departments/OSE/Green-Roofs-In-Seattle.pdf</w:t>
+        </w:r>
+      </w:hyperlink>
+      <w:r>
+        <w:t>, 1-8.</w:t>
       </w:r>
     </w:p>
     <w:p>
       <w:pPr>
         <w:pStyle w:val="EndNoteBibliography"/>
-        <w:spacing w:after="0"/>
-      </w:pPr>
-      <w:r>
-        <w:t>NOAA, 2016. Global Historical Climatology Network.</w:t>
+        <w:spacing w:after="360"/>
+      </w:pPr>
+      <w:r>
+        <w:t>McKane, R., Brookes, A., Djang, K., Halama, J., Pettus, P.B., Papenfus, M., Phillips, D., Dewitt, T., Brown, C.A., Stecher, H., 2014a. Quantifying ecosystem service tradeoffs in response to alternative land use and climate scenarios: Pacific Northwest applications of the VELMA ecohydrological model. Presented at Salish Sea Ecosystem Conference, Seattle, WA, April 30-May 2, 2014.</w:t>
       </w:r>
     </w:p>
     <w:p>
       <w:pPr>
         <w:pStyle w:val="EndNoteBibliography"/>
-        <w:spacing w:after="0"/>
-      </w:pPr>
-      <w:r>
-        <w:t>Passeport, E., Vidon, P., Forshay, K.J., Harris, L., Kaushal, S.S., Kellogg, D.Q., Lazar, J., Mayer, P., Stander, E.K., 2013. Ecological engineering practices for the reduction of excess nitrogen in human-influenced landscapes: A guide for watershed managers. Environmental management 51, 392-413.</w:t>
+        <w:spacing w:after="360"/>
+      </w:pPr>
+      <w:r>
+        <w:t>McKane, R., Brookes, A., Djang, K., Stieglitz, M., Abdelnour, A., Pan, F., Halama, J., Pettus, P., Phillips, D., 2014b. Velma Version 2.0: User Manual and Technical Documentation. Environmental Protection Agency Office of Research and Development National Health and Environmental Effects Research Laboratory, Corvallis, OR, USA.</w:t>
       </w:r>
     </w:p>
     <w:p>
       <w:pPr>
         <w:pStyle w:val="EndNoteBibliography"/>
-        <w:spacing w:after="0"/>
-      </w:pPr>
-      <w:r>
-        <w:t>Python Software Foundation, 2016. Python Language Reference.</w:t>
+        <w:spacing w:after="360"/>
+      </w:pPr>
+      <w:r>
+        <w:t>McKane, R., Brookes, A., Djang, K., Stieglitz, M., Abdelnour, A., Pan, F., Halama, J., Pettus, P., Phillips, D., Barnhart, B., Phan, V., In Preparation. VELMA Version 2.1: User Manual and Technical Documentation. Environmental Protection Agency Office of Research and Development National Health and Environmental Effects Research Laboratory, Corvallis, Oregon, USA.</w:t>
       </w:r>
     </w:p>
     <w:p>
       <w:pPr>
         <w:pStyle w:val="EndNoteBibliography"/>
-        <w:spacing w:after="0"/>
-      </w:pPr>
-      <w:r>
-        <w:t>R Core Team, 2013. R: A language and environment for statistical computing.</w:t>
+        <w:spacing w:after="360"/>
+      </w:pPr>
+      <w:r>
+        <w:t xml:space="preserve">NOAA, 2016. Global Historical Climatology Network. </w:t>
+      </w:r>
+      <w:hyperlink r:id="rId12" w:history="1">
+        <w:r>
+          <w:rPr>
+            <w:rStyle w:val="Hyperlink"/>
+          </w:rPr>
+          <w:t>https://www.ncdc.noaa.gov/data-access</w:t>
+        </w:r>
+      </w:hyperlink>
+      <w:r>
+        <w:t>.</w:t>
       </w:r>
     </w:p>
     <w:p>
       <w:pPr>
         <w:pStyle w:val="EndNoteBibliography"/>
-        <w:spacing w:after="0"/>
-      </w:pPr>
-      <w:r>
-        <w:t>Rooflite, 2020. Certified Green Roof Media.</w:t>
+        <w:spacing w:after="360"/>
+      </w:pPr>
+      <w:r>
+        <w:t>Pan, F., Stieglitz, M., McKane, R.B., 2012. An algorithm for treating flat areas and depressions in digital elevation models using linear interpolation. Water Resources Research 48, W00L10, doi:10.1029/2011WR010735.</w:t>
       </w:r>
     </w:p>
     <w:p>
       <w:pPr>
         <w:pStyle w:val="EndNoteBibliography"/>
-        <w:spacing w:after="0"/>
-      </w:pPr>
-      <w:r>
-        <w:t>Rossman, L.A., 2010. Storm water management model user's manual, version 5.0. National Risk Management Research Laboratory, Office of Research and ….</w:t>
+        <w:spacing w:after="360"/>
+      </w:pPr>
+      <w:r>
+        <w:lastRenderedPageBreak/>
+        <w:t>Passeport, E., Vidon, P., Forshay, K.J., Harris, L., Kaushal, S.S., Kellogg, D.Q., Lazar, J., Mayer, P., Stander, E.K., 2013. Ecological engineering practices for the reduction of excess nitrogen in human-influenced landscapes: A guide for watershed managers. Environmental management 51, 392-413.</w:t>
       </w:r>
     </w:p>
     <w:p>
       <w:pPr>
         <w:pStyle w:val="EndNoteBibliography"/>
-        <w:spacing w:after="0"/>
-      </w:pPr>
-      <w:r>
-        <w:t>Sarkar, S., Butcher, J.B., Johnson, T.E., Clark, C.M., 2018. Simulated Sensitivity of Urban Green Infrastructure Practices to Climate Change. Earth Interactions.</w:t>
+        <w:spacing w:after="360"/>
+      </w:pPr>
+      <w:r>
+        <w:t xml:space="preserve">Python Software Foundation, 2016. Python Language Reference.  </w:t>
+      </w:r>
+      <w:hyperlink r:id="rId13" w:history="1">
+        <w:r>
+          <w:rPr>
+            <w:rStyle w:val="Hyperlink"/>
+          </w:rPr>
+          <w:t>https://www.python.org/</w:t>
+        </w:r>
+      </w:hyperlink>
+      <w:r>
+        <w:t>.</w:t>
       </w:r>
     </w:p>
     <w:p>
       <w:pPr>
         <w:pStyle w:val="EndNoteBibliography"/>
-        <w:spacing w:after="0"/>
-      </w:pPr>
-      <w:r>
-        <w:t>Seattle Public Utilities, 2016.</w:t>
+        <w:spacing w:after="360"/>
+      </w:pPr>
+      <w:r>
+        <w:t xml:space="preserve">R Core Team, 2013. R: A language and environment for statistical computing. </w:t>
+      </w:r>
+      <w:hyperlink r:id="rId14" w:history="1">
+        <w:r>
+          <w:rPr>
+            <w:rStyle w:val="Hyperlink"/>
+          </w:rPr>
+          <w:t>https://www.r-project.org/</w:t>
+        </w:r>
+      </w:hyperlink>
+      <w:r>
+        <w:t>.</w:t>
       </w:r>
     </w:p>
     <w:p>
       <w:pPr>
         <w:pStyle w:val="EndNoteBibliography"/>
-        <w:spacing w:after="0"/>
-      </w:pPr>
-      <w:r>
-        <w:t>Speak, A., Rothwell, J., Lindley, S., Smith, C., 2013. Rainwater runoff retention on an aged intensive green roof. Science of the Total Environment 461, 28-38.</w:t>
+        <w:spacing w:after="360"/>
+      </w:pPr>
+      <w:r>
+        <w:t xml:space="preserve">Rooflite, 2020. Certified Green Roof Media, </w:t>
+      </w:r>
+      <w:hyperlink r:id="rId15" w:history="1">
+        <w:r>
+          <w:rPr>
+            <w:rStyle w:val="Hyperlink"/>
+          </w:rPr>
+          <w:t>https://www.rooflitesoil.com</w:t>
+        </w:r>
+      </w:hyperlink>
+      <w:r>
+        <w:t>.</w:t>
       </w:r>
     </w:p>
     <w:p>
       <w:pPr>
         <w:pStyle w:val="EndNoteBibliography"/>
-        <w:spacing w:after="0"/>
-      </w:pPr>
-      <w:r>
-        <w:lastRenderedPageBreak/>
-        <w:t>Tague, C., Band, L., 2004. RHESSys: Regional Hydro-Ecologic Simulation System—An object-oriented approach to spatially distributed modeling of carbon, water, and nutrient cycling. Earth interactions 8, 1-42.</w:t>
+        <w:spacing w:after="360"/>
+      </w:pPr>
+      <w:r>
+        <w:t>Rossman, L.A., 2010. Storm Water Management Model User's Manual Version 5.0. U.S. Environmental Protection Agency, Washington, DC, EPA/EPA/600/R-05/040.</w:t>
       </w:r>
     </w:p>
     <w:p>
       <w:pPr>
         <w:pStyle w:val="EndNoteBibliography"/>
-        <w:spacing w:after="0"/>
-      </w:pPr>
-      <w:r>
-        <w:t>Thornton, M., Thornton, P., Wei, Y., Vose, R., Boyer, A., 2017. Daymet: Station-Level Inputs and Model Predicted Values for North America, Version 3. ORNL DAAC, Oak Ridge, Tennessee, USA.</w:t>
+        <w:spacing w:after="360"/>
+      </w:pPr>
+      <w:r>
+        <w:t>Sarkar, S., Butcher, J.B., Johnson, T.E., Clark, C.M., 2018. Simulated Sensitivity of Urban Green Infrastructure Practices to Climate Change. Earth Interactions 22 (2018), 13:11-37.</w:t>
       </w:r>
     </w:p>
     <w:p>
       <w:pPr>
         <w:pStyle w:val="EndNoteBibliography"/>
-        <w:spacing w:after="0"/>
-      </w:pPr>
-      <w:r>
-        <w:t>Tzoulas, K., Korpela, K., Venn, S., Yli-Pelkonen, V., Kaźmierczak, A., Niemela, J., James, P., 2007. Promoting ecosystem and human health in urban areas using Green Infrastructure: A literature review. Landscape and urban planning 81, 167-178.</w:t>
+        <w:spacing w:after="360"/>
+      </w:pPr>
+      <w:r>
+        <w:t xml:space="preserve">Seattle Public Utilities, 2016. </w:t>
+      </w:r>
+      <w:hyperlink r:id="rId16" w:history="1">
+        <w:r>
+          <w:rPr>
+            <w:rStyle w:val="Hyperlink"/>
+          </w:rPr>
+          <w:t>https://www.seattle.gov/utilities</w:t>
+        </w:r>
+      </w:hyperlink>
+      <w:r>
+        <w:t>.</w:t>
       </w:r>
     </w:p>
     <w:p>
       <w:pPr>
         <w:pStyle w:val="EndNoteBibliography"/>
-        <w:spacing w:after="0"/>
-      </w:pPr>
-      <w:r>
-        <w:t>US EPA, 2016. City green: Innovative green infrastructure solutions for downtowns and infill locations, in: EPA230R16001 (Ed.).</w:t>
+        <w:spacing w:after="360"/>
+      </w:pPr>
+      <w:r>
+        <w:t>Speak, A., Rothwell, J., Lindley, S., Smith, C., 2013. Rainwater runoff retention on an aged intensive green roof. Science of the Total Environment 461, 28-38.</w:t>
       </w:r>
     </w:p>
     <w:p>
       <w:pPr>
         <w:pStyle w:val="EndNoteBibliography"/>
-      </w:pPr>
-      <w:r>
-        <w:t>Woznicki, S.A., Hondula, K.L., Jarnagin, S.T., 2018. Effectiveness of landscape‐based green infrastructure for stormwater management in suburban catchments. Hydrological processes 32, 2346-2361.</w:t>
+        <w:spacing w:after="360"/>
+      </w:pPr>
+      <w:r>
+        <w:t>Tague, C., Band, L., 2004. RHESSys: Regional Hydro-Ecologic Simulation System—An object-oriented approach to spatially distributed modeling of carbon, water, and nutrient cycling. Earth interactions 8, 1-42.</w:t>
       </w:r>
     </w:p>
     <w:p>
       <w:pPr>
-        <w:spacing w:line="480" w:lineRule="auto"/>
+        <w:pStyle w:val="EndNoteBibliography"/>
+        <w:spacing w:after="360"/>
+      </w:pPr>
+      <w:r>
+        <w:t>Thornton, M., Thornton, P., Wei, Y., Vose, R., Boyer, A., 2017. Daymet: Station-Level Inputs and Model Predicted Values for North America, Version 3. ORNL DAAC, Oak Ridge, Tennessee, USA.</w:t>
+      </w:r>
+    </w:p>
+    <w:p>
+      <w:pPr>
+        <w:pStyle w:val="EndNoteBibliography"/>
+        <w:spacing w:after="360"/>
+      </w:pPr>
+      <w:r>
+        <w:t>Tzoulas, K., Korpela, K., Venn, S., Yli-Pelkonen, V., Kaźmierczak, A., Niemela, J., James, P., 2007. Promoting ecosystem and human health in urban areas using Green Infrastructure: A literature review. Landscape and urban planning 81, 167-178.</w:t>
+      </w:r>
+    </w:p>
+    <w:p>
+      <w:pPr>
+        <w:pStyle w:val="EndNoteBibliography"/>
+        <w:spacing w:after="360"/>
+      </w:pPr>
+      <w:r>
+        <w:t xml:space="preserve">US EPA, 2016. City green: Innovative green infrastructure solutions for downtowns and infill locations. EPA230R16001 </w:t>
+      </w:r>
+      <w:hyperlink r:id="rId17" w:history="1">
+        <w:r>
+          <w:rPr>
+            <w:rStyle w:val="Hyperlink"/>
+          </w:rPr>
+          <w:t>https://www.epa.gov/sites/production/files/2016-06/documents/city_green_0.pdf</w:t>
+        </w:r>
+      </w:hyperlink>
+      <w:r>
+        <w:t>.</w:t>
+      </w:r>
+    </w:p>
+    <w:p>
+      <w:pPr>
+        <w:pStyle w:val="EndNoteBibliography"/>
+      </w:pPr>
+      <w:r>
+        <w:t>Woznicki, S.A., Hondula, K.L., Jarnagin, S.T., 2018. Effectiveness of landscape‐based green infrastructure for stormwater management in suburban catchments. Hydrological processes 32, 2346-2361.</w:t>
+      </w:r>
+    </w:p>
+    <w:p>
+      <w:pPr>
+        <w:spacing w:after="200" w:line="240" w:lineRule="auto"/>
         <w:rPr>
           <w:rFonts w:ascii="Times New Roman" w:hAnsi="Times New Roman" w:cs="Times New Roman"/>
           <w:sz w:val="24"/>
@@ -13269,6 +13839,7 @@
     <w:lsdException w:name="HTML Sample" w:semiHidden="1" w:unhideWhenUsed="1"/>
     <w:lsdException w:name="HTML Typewriter" w:semiHidden="1" w:unhideWhenUsed="1"/>
     <w:lsdException w:name="HTML Variable" w:semiHidden="1" w:unhideWhenUsed="1"/>
+    <w:lsdException w:name="Normal Table" w:semiHidden="1" w:unhideWhenUsed="1"/>
     <w:lsdException w:name="annotation subject" w:semiHidden="1" w:unhideWhenUsed="1"/>
     <w:lsdException w:name="No List" w:semiHidden="1" w:unhideWhenUsed="1"/>
     <w:lsdException w:name="Outline List 1" w:semiHidden="1" w:unhideWhenUsed="1"/>
@@ -13315,8 +13886,10 @@
     <w:lsdException w:name="Table Subtle 2" w:semiHidden="1" w:unhideWhenUsed="1"/>
     <w:lsdException w:name="Table Web 1" w:semiHidden="1" w:unhideWhenUsed="1"/>
     <w:lsdException w:name="Table Web 2" w:semiHidden="1" w:unhideWhenUsed="1"/>
+    <w:lsdException w:name="Table Web 3" w:semiHidden="1" w:unhideWhenUsed="1"/>
     <w:lsdException w:name="Balloon Text" w:semiHidden="1" w:unhideWhenUsed="1" w:qFormat="1"/>
     <w:lsdException w:name="Table Grid" w:uiPriority="59"/>
+    <w:lsdException w:name="Table Theme" w:semiHidden="1" w:unhideWhenUsed="1"/>
     <w:lsdException w:name="Placeholder Text" w:semiHidden="1"/>
     <w:lsdException w:name="No Spacing" w:uiPriority="1" w:qFormat="1"/>
     <w:lsdException w:name="Light Shading" w:uiPriority="60"/>
@@ -14117,61 +14690,6 @@
 </file>
 
 <file path=customXml/item1.xml><?xml version="1.0" encoding="utf-8"?>
-<?mso-contentType ?>
-<SharedContentType xmlns="Microsoft.SharePoint.Taxonomy.ContentTypeSync" SourceId="29f62856-1543-49d4-a736-4569d363f533" ContentTypeId="0x0101" PreviousValue="false"/>
-</file>
-
-<file path=customXml/item2.xml><?xml version="1.0" encoding="utf-8"?>
-<?mso-contentType ?>
-<FormTemplates xmlns="http://schemas.microsoft.com/sharepoint/v3/contenttype/forms">
-  <Display>DocumentLibraryForm</Display>
-  <Edit>DocumentLibraryForm</Edit>
-  <New>DocumentLibraryForm</New>
-</FormTemplates>
-</file>
-
-<file path=customXml/item3.xml><?xml version="1.0" encoding="utf-8"?>
-<p:properties xmlns:p="http://schemas.microsoft.com/office/2006/metadata/properties" xmlns:xsi="http://www.w3.org/2001/XMLSchema-instance" xmlns:pc="http://schemas.microsoft.com/office/infopath/2007/PartnerControls">
-  <documentManagement>
-    <_Source xmlns="http://schemas.microsoft.com/sharepoint/v3/fields" xsi:nil="true"/>
-    <Language xmlns="http://schemas.microsoft.com/sharepoint/v3">English</Language>
-    <j747ac98061d40f0aa7bd47e1db5675d xmlns="4ffa91fb-a0ff-4ac5-b2db-65c790d184a4">
-      <Terms xmlns="http://schemas.microsoft.com/office/infopath/2007/PartnerControls"/>
-    </j747ac98061d40f0aa7bd47e1db5675d>
-    <External_x0020_Contributor xmlns="4ffa91fb-a0ff-4ac5-b2db-65c790d184a4" xsi:nil="true"/>
-    <TaxKeywordTaxHTField xmlns="4ffa91fb-a0ff-4ac5-b2db-65c790d184a4">
-      <Terms xmlns="http://schemas.microsoft.com/office/infopath/2007/PartnerControls"/>
-    </TaxKeywordTaxHTField>
-    <Record xmlns="4ffa91fb-a0ff-4ac5-b2db-65c790d184a4">Shared</Record>
-    <Rights xmlns="4ffa91fb-a0ff-4ac5-b2db-65c790d184a4" xsi:nil="true"/>
-    <Records_x0020_Status xmlns="b79f242a-2420-47c6-9d8a-6c0977b1a787">Pending</Records_x0020_Status>
-    <Document_x0020_Creation_x0020_Date xmlns="4ffa91fb-a0ff-4ac5-b2db-65c790d184a4">2020-02-25T21:55:20+00:00</Document_x0020_Creation_x0020_Date>
-    <EPA_x0020_Office xmlns="4ffa91fb-a0ff-4ac5-b2db-65c790d184a4" xsi:nil="true"/>
-    <Records_x0020_Date xmlns="b79f242a-2420-47c6-9d8a-6c0977b1a787" xsi:nil="true"/>
-    <CategoryDescription xmlns="http://schemas.microsoft.com/sharepoint.v3" xsi:nil="true"/>
-    <Identifier xmlns="4ffa91fb-a0ff-4ac5-b2db-65c790d184a4" xsi:nil="true"/>
-    <_Coverage xmlns="http://schemas.microsoft.com/sharepoint/v3/fields" xsi:nil="true"/>
-    <Creator xmlns="4ffa91fb-a0ff-4ac5-b2db-65c790d184a4">
-      <UserInfo>
-        <DisplayName/>
-        <AccountId xsi:nil="true"/>
-        <AccountType/>
-      </UserInfo>
-    </Creator>
-    <EPA_x0020_Related_x0020_Documents xmlns="4ffa91fb-a0ff-4ac5-b2db-65c790d184a4" xsi:nil="true"/>
-    <EPA_x0020_Contributor xmlns="4ffa91fb-a0ff-4ac5-b2db-65c790d184a4">
-      <UserInfo>
-        <DisplayName/>
-        <AccountId xsi:nil="true"/>
-        <AccountType/>
-      </UserInfo>
-    </EPA_x0020_Contributor>
-    <TaxCatchAll xmlns="4ffa91fb-a0ff-4ac5-b2db-65c790d184a4"/>
-  </documentManagement>
-</p:properties>
-</file>
-
-<file path=customXml/item4.xml><?xml version="1.0" encoding="utf-8"?>
 <ct:contentTypeSchema xmlns:ct="http://schemas.microsoft.com/office/2006/metadata/contentType" xmlns:ma="http://schemas.microsoft.com/office/2006/metadata/properties/metaAttributes" ct:_="" ma:_="" ma:contentTypeName="Document" ma:contentTypeID="0x010100ECD0C82949252D4E8329437D5D2B63B9" ma:contentTypeVersion="34" ma:contentTypeDescription="Create a new document." ma:contentTypeScope="" ma:versionID="f532c8b8f96b316a512f547e5fbe8d69">
   <xsd:schema xmlns:xsd="http://www.w3.org/2001/XMLSchema" xmlns:xs="http://www.w3.org/2001/XMLSchema" xmlns:p="http://schemas.microsoft.com/office/2006/metadata/properties" xmlns:ns1="http://schemas.microsoft.com/sharepoint/v3" xmlns:ns3="4ffa91fb-a0ff-4ac5-b2db-65c790d184a4" xmlns:ns4="http://schemas.microsoft.com/sharepoint.v3" xmlns:ns5="http://schemas.microsoft.com/sharepoint/v3/fields" xmlns:ns6="b79f242a-2420-47c6-9d8a-6c0977b1a787" xmlns:ns7="9856fd56-de22-43eb-8782-f6690a0847a7" targetNamespace="http://schemas.microsoft.com/office/2006/metadata/properties" ma:root="true" ma:fieldsID="3d18524b0871089870c026da3d8051fc" ns1:_="" ns3:_="" ns4:_="" ns5:_="" ns6:_="" ns7:_="">
     <xsd:import namespace="http://schemas.microsoft.com/sharepoint/v3"/>
@@ -14634,41 +15152,66 @@
 </ct:contentTypeSchema>
 </file>
 
+<file path=customXml/item2.xml><?xml version="1.0" encoding="utf-8"?>
+<p:properties xmlns:p="http://schemas.microsoft.com/office/2006/metadata/properties" xmlns:xsi="http://www.w3.org/2001/XMLSchema-instance" xmlns:pc="http://schemas.microsoft.com/office/infopath/2007/PartnerControls">
+  <documentManagement>
+    <_Source xmlns="http://schemas.microsoft.com/sharepoint/v3/fields" xsi:nil="true"/>
+    <Language xmlns="http://schemas.microsoft.com/sharepoint/v3">English</Language>
+    <j747ac98061d40f0aa7bd47e1db5675d xmlns="4ffa91fb-a0ff-4ac5-b2db-65c790d184a4">
+      <Terms xmlns="http://schemas.microsoft.com/office/infopath/2007/PartnerControls"/>
+    </j747ac98061d40f0aa7bd47e1db5675d>
+    <External_x0020_Contributor xmlns="4ffa91fb-a0ff-4ac5-b2db-65c790d184a4" xsi:nil="true"/>
+    <TaxKeywordTaxHTField xmlns="4ffa91fb-a0ff-4ac5-b2db-65c790d184a4">
+      <Terms xmlns="http://schemas.microsoft.com/office/infopath/2007/PartnerControls"/>
+    </TaxKeywordTaxHTField>
+    <Record xmlns="4ffa91fb-a0ff-4ac5-b2db-65c790d184a4">Shared</Record>
+    <Rights xmlns="4ffa91fb-a0ff-4ac5-b2db-65c790d184a4" xsi:nil="true"/>
+    <Records_x0020_Status xmlns="b79f242a-2420-47c6-9d8a-6c0977b1a787">Pending</Records_x0020_Status>
+    <Document_x0020_Creation_x0020_Date xmlns="4ffa91fb-a0ff-4ac5-b2db-65c790d184a4">2020-02-25T21:55:20+00:00</Document_x0020_Creation_x0020_Date>
+    <EPA_x0020_Office xmlns="4ffa91fb-a0ff-4ac5-b2db-65c790d184a4" xsi:nil="true"/>
+    <Records_x0020_Date xmlns="b79f242a-2420-47c6-9d8a-6c0977b1a787" xsi:nil="true"/>
+    <CategoryDescription xmlns="http://schemas.microsoft.com/sharepoint.v3" xsi:nil="true"/>
+    <Identifier xmlns="4ffa91fb-a0ff-4ac5-b2db-65c790d184a4" xsi:nil="true"/>
+    <_Coverage xmlns="http://schemas.microsoft.com/sharepoint/v3/fields" xsi:nil="true"/>
+    <Creator xmlns="4ffa91fb-a0ff-4ac5-b2db-65c790d184a4">
+      <UserInfo>
+        <DisplayName/>
+        <AccountId xsi:nil="true"/>
+        <AccountType/>
+      </UserInfo>
+    </Creator>
+    <EPA_x0020_Related_x0020_Documents xmlns="4ffa91fb-a0ff-4ac5-b2db-65c790d184a4" xsi:nil="true"/>
+    <EPA_x0020_Contributor xmlns="4ffa91fb-a0ff-4ac5-b2db-65c790d184a4">
+      <UserInfo>
+        <DisplayName/>
+        <AccountId xsi:nil="true"/>
+        <AccountType/>
+      </UserInfo>
+    </EPA_x0020_Contributor>
+    <TaxCatchAll xmlns="4ffa91fb-a0ff-4ac5-b2db-65c790d184a4"/>
+  </documentManagement>
+</p:properties>
+</file>
+
+<file path=customXml/item3.xml><?xml version="1.0" encoding="utf-8"?>
+<?mso-contentType ?>
+<FormTemplates xmlns="http://schemas.microsoft.com/sharepoint/v3/contenttype/forms">
+  <Display>DocumentLibraryForm</Display>
+  <Edit>DocumentLibraryForm</Edit>
+  <New>DocumentLibraryForm</New>
+</FormTemplates>
+</file>
+
+<file path=customXml/item4.xml><?xml version="1.0" encoding="utf-8"?>
+<?mso-contentType ?>
+<SharedContentType xmlns="Microsoft.SharePoint.Taxonomy.ContentTypeSync" SourceId="29f62856-1543-49d4-a736-4569d363f533" ContentTypeId="0x0101" PreviousValue="false"/>
+</file>
+
 <file path=customXml/item5.xml><?xml version="1.0" encoding="utf-8"?>
 <b:Sources xmlns:b="http://schemas.openxmlformats.org/officeDocument/2006/bibliography" xmlns="http://schemas.openxmlformats.org/officeDocument/2006/bibliography" SelectedStyle="\APASixthEditionOfficeOnline.xsl" StyleName="APA" Version="6"/>
 </file>
 
 <file path=customXml/itemProps1.xml><?xml version="1.0" encoding="utf-8"?>
-<ds:datastoreItem xmlns:ds="http://schemas.openxmlformats.org/officeDocument/2006/customXml" ds:itemID="{2D2927A0-1B05-4AE2-BB97-DAF0E25102CB}">
-  <ds:schemaRefs>
-    <ds:schemaRef ds:uri="Microsoft.SharePoint.Taxonomy.ContentTypeSync"/>
-  </ds:schemaRefs>
-</ds:datastoreItem>
-</file>
-
-<file path=customXml/itemProps2.xml><?xml version="1.0" encoding="utf-8"?>
-<ds:datastoreItem xmlns:ds="http://schemas.openxmlformats.org/officeDocument/2006/customXml" ds:itemID="{42AE357B-D3EB-4568-B89B-4A6A51BA8EE3}">
-  <ds:schemaRefs>
-    <ds:schemaRef ds:uri="http://schemas.microsoft.com/sharepoint/v3/contenttype/forms"/>
-  </ds:schemaRefs>
-</ds:datastoreItem>
-</file>
-
-<file path=customXml/itemProps3.xml><?xml version="1.0" encoding="utf-8"?>
-<ds:datastoreItem xmlns:ds="http://schemas.openxmlformats.org/officeDocument/2006/customXml" ds:itemID="{D3B5326A-34FD-4EEE-BE8F-398BDECB4971}">
-  <ds:schemaRefs>
-    <ds:schemaRef ds:uri="http://schemas.microsoft.com/office/2006/metadata/properties"/>
-    <ds:schemaRef ds:uri="http://schemas.microsoft.com/office/infopath/2007/PartnerControls"/>
-    <ds:schemaRef ds:uri="http://schemas.microsoft.com/sharepoint/v3/fields"/>
-    <ds:schemaRef ds:uri="http://schemas.microsoft.com/sharepoint/v3"/>
-    <ds:schemaRef ds:uri="4ffa91fb-a0ff-4ac5-b2db-65c790d184a4"/>
-    <ds:schemaRef ds:uri="b79f242a-2420-47c6-9d8a-6c0977b1a787"/>
-    <ds:schemaRef ds:uri="http://schemas.microsoft.com/sharepoint.v3"/>
-  </ds:schemaRefs>
-</ds:datastoreItem>
-</file>
-
-<file path=customXml/itemProps4.xml><?xml version="1.0" encoding="utf-8"?>
 <ds:datastoreItem xmlns:ds="http://schemas.openxmlformats.org/officeDocument/2006/customXml" ds:itemID="{7257C5C2-272F-40BD-B130-BF02A68065E0}">
   <ds:schemaRefs>
     <ds:schemaRef ds:uri="http://schemas.microsoft.com/office/2006/metadata/contentType"/>
@@ -14691,8 +15234,38 @@
 </ds:datastoreItem>
 </file>
 
+<file path=customXml/itemProps2.xml><?xml version="1.0" encoding="utf-8"?>
+<ds:datastoreItem xmlns:ds="http://schemas.openxmlformats.org/officeDocument/2006/customXml" ds:itemID="{D3B5326A-34FD-4EEE-BE8F-398BDECB4971}">
+  <ds:schemaRefs>
+    <ds:schemaRef ds:uri="http://schemas.microsoft.com/office/2006/metadata/properties"/>
+    <ds:schemaRef ds:uri="http://schemas.microsoft.com/office/infopath/2007/PartnerControls"/>
+    <ds:schemaRef ds:uri="http://schemas.microsoft.com/sharepoint/v3/fields"/>
+    <ds:schemaRef ds:uri="http://schemas.microsoft.com/sharepoint/v3"/>
+    <ds:schemaRef ds:uri="4ffa91fb-a0ff-4ac5-b2db-65c790d184a4"/>
+    <ds:schemaRef ds:uri="b79f242a-2420-47c6-9d8a-6c0977b1a787"/>
+    <ds:schemaRef ds:uri="http://schemas.microsoft.com/sharepoint.v3"/>
+  </ds:schemaRefs>
+</ds:datastoreItem>
+</file>
+
+<file path=customXml/itemProps3.xml><?xml version="1.0" encoding="utf-8"?>
+<ds:datastoreItem xmlns:ds="http://schemas.openxmlformats.org/officeDocument/2006/customXml" ds:itemID="{42AE357B-D3EB-4568-B89B-4A6A51BA8EE3}">
+  <ds:schemaRefs>
+    <ds:schemaRef ds:uri="http://schemas.microsoft.com/sharepoint/v3/contenttype/forms"/>
+  </ds:schemaRefs>
+</ds:datastoreItem>
+</file>
+
+<file path=customXml/itemProps4.xml><?xml version="1.0" encoding="utf-8"?>
+<ds:datastoreItem xmlns:ds="http://schemas.openxmlformats.org/officeDocument/2006/customXml" ds:itemID="{2D2927A0-1B05-4AE2-BB97-DAF0E25102CB}">
+  <ds:schemaRefs>
+    <ds:schemaRef ds:uri="Microsoft.SharePoint.Taxonomy.ContentTypeSync"/>
+  </ds:schemaRefs>
+</ds:datastoreItem>
+</file>
+
 <file path=customXml/itemProps5.xml><?xml version="1.0" encoding="utf-8"?>
-<ds:datastoreItem xmlns:ds="http://schemas.openxmlformats.org/officeDocument/2006/customXml" ds:itemID="{08513037-118F-4E2E-A7A8-76C5B582E6CC}">
+<ds:datastoreItem xmlns:ds="http://schemas.openxmlformats.org/officeDocument/2006/customXml" ds:itemID="{42494951-FE07-4862-BA12-94B5B401AFAC}">
   <ds:schemaRefs>
     <ds:schemaRef ds:uri="http://schemas.openxmlformats.org/officeDocument/2006/bibliography"/>
   </ds:schemaRefs>

</xml_diff>